<commit_message>
line breaks after chapters and lines between books
</commit_message>
<xml_diff>
--- a/side_by_side_bom.docx
+++ b/side_by_side_bom.docx
@@ -51,12 +51,21 @@
     </w:p>
     <w:p>
       <w:pPr>
+        <w:pBdr>
+          <w:bottom w:val="single" w:sz="6" w:space="1" w:color="auto"/>
+        </w:pBdr>
+      </w:pPr>
+      <w:r/>
+    </w:p>
+    <w:p>
+      <w:pPr>
         <w:pStyle w:val="Heading2"/>
       </w:pPr>
       <w:r>
         <w:t>1 Nephi | 1 Nefi</w:t>
       </w:r>
     </w:p>
+    <w:p/>
     <w:tbl>
       <w:tblPr>
         <w:tblW w:type="auto" w:w="0"/>
@@ -949,6 +958,7 @@
         </w:tc>
       </w:tr>
     </w:tbl>
+    <w:p/>
     <w:tbl>
       <w:tblPr>
         <w:tblW w:type="auto" w:w="0"/>
@@ -2009,6 +2019,7 @@
         </w:tc>
       </w:tr>
     </w:tbl>
+    <w:p/>
     <w:tbl>
       <w:tblPr>
         <w:tblW w:type="auto" w:w="0"/>
@@ -3363,6 +3374,7 @@
         </w:tc>
       </w:tr>
     </w:tbl>
+    <w:p/>
     <w:tbl>
       <w:tblPr>
         <w:tblW w:type="auto" w:w="0"/>
@@ -5011,6 +5023,7 @@
         </w:tc>
       </w:tr>
     </w:tbl>
+    <w:p/>
     <w:tbl>
       <w:tblPr>
         <w:tblW w:type="auto" w:w="0"/>
@@ -5987,6 +6000,7 @@
         </w:tc>
       </w:tr>
     </w:tbl>
+    <w:p/>
     <w:tbl>
       <w:tblPr>
         <w:tblW w:type="auto" w:w="0"/>
@@ -6291,6 +6305,15 @@
         </w:tc>
       </w:tr>
     </w:tbl>
+    <w:p/>
+    <w:p>
+      <w:pPr>
+        <w:pBdr>
+          <w:bottom w:val="single" w:sz="6" w:space="1" w:color="auto"/>
+        </w:pBdr>
+      </w:pPr>
+      <w:r/>
+    </w:p>
     <w:p>
       <w:pPr>
         <w:pStyle w:val="Heading2"/>
@@ -6299,6 +6322,7 @@
         <w:t>2 Nephi | 2 Nefi</w:t>
       </w:r>
     </w:p>
+    <w:p/>
     <w:tbl>
       <w:tblPr>
         <w:tblW w:type="auto" w:w="0"/>
@@ -7695,6 +7719,7 @@
         </w:tc>
       </w:tr>
     </w:tbl>
+    <w:p/>
     <w:tbl>
       <w:tblPr>
         <w:tblW w:type="auto" w:w="0"/>
@@ -9007,6 +9032,7 @@
         </w:tc>
       </w:tr>
     </w:tbl>
+    <w:p/>
     <w:tbl>
       <w:tblPr>
         <w:tblW w:type="auto" w:w="0"/>
@@ -10109,6 +10135,7 @@
         </w:tc>
       </w:tr>
     </w:tbl>
+    <w:p/>
     <w:tbl>
       <w:tblPr>
         <w:tblW w:type="auto" w:w="0"/>
@@ -11631,6 +11658,7 @@
         </w:tc>
       </w:tr>
     </w:tbl>
+    <w:p/>
     <w:tbl>
       <w:tblPr>
         <w:tblW w:type="auto" w:w="0"/>
@@ -13111,6 +13139,7 @@
         </w:tc>
       </w:tr>
     </w:tbl>
+    <w:p/>
     <w:tbl>
       <w:tblPr>
         <w:tblW w:type="auto" w:w="0"/>
@@ -13919,6 +13948,15 @@
         </w:tc>
       </w:tr>
     </w:tbl>
+    <w:p/>
+    <w:p>
+      <w:pPr>
+        <w:pBdr>
+          <w:bottom w:val="single" w:sz="6" w:space="1" w:color="auto"/>
+        </w:pBdr>
+      </w:pPr>
+      <w:r/>
+    </w:p>
     <w:p>
       <w:pPr>
         <w:pStyle w:val="Heading2"/>
@@ -13927,6 +13965,7 @@
         <w:t>Enos | Enós</w:t>
       </w:r>
     </w:p>
+    <w:p/>
     <w:tbl>
       <w:tblPr>
         <w:tblW w:type="auto" w:w="0"/>
@@ -15113,6 +15152,15 @@
         </w:tc>
       </w:tr>
     </w:tbl>
+    <w:p/>
+    <w:p>
+      <w:pPr>
+        <w:pBdr>
+          <w:bottom w:val="single" w:sz="6" w:space="1" w:color="auto"/>
+        </w:pBdr>
+      </w:pPr>
+      <w:r/>
+    </w:p>
     <w:p>
       <w:pPr>
         <w:pStyle w:val="Heading2"/>
@@ -15121,6 +15169,7 @@
         <w:t>Moroni | Moroni</w:t>
       </w:r>
     </w:p>
+    <w:p/>
     <w:tbl>
       <w:tblPr>
         <w:tblW w:type="auto" w:w="0"/>
@@ -15341,6 +15390,7 @@
         </w:tc>
       </w:tr>
     </w:tbl>
+    <w:p/>
     <w:tbl>
       <w:tblPr>
         <w:tblW w:type="auto" w:w="0"/>
@@ -15519,6 +15569,7 @@
         </w:tc>
       </w:tr>
     </w:tbl>
+    <w:p/>
     <w:tbl>
       <w:tblPr>
         <w:tblW w:type="auto" w:w="0"/>
@@ -15739,6 +15790,7 @@
         </w:tc>
       </w:tr>
     </w:tbl>
+    <w:p/>
     <w:tbl>
       <w:tblPr>
         <w:tblW w:type="auto" w:w="0"/>
@@ -15917,6 +15969,7 @@
         </w:tc>
       </w:tr>
     </w:tbl>
+    <w:p/>
     <w:tbl>
       <w:tblPr>
         <w:tblW w:type="auto" w:w="0"/>
@@ -16053,6 +16106,7 @@
         </w:tc>
       </w:tr>
     </w:tbl>
+    <w:p/>
     <w:tbl>
       <w:tblPr>
         <w:tblW w:type="auto" w:w="0"/>
@@ -16483,6 +16537,7 @@
         </w:tc>
       </w:tr>
     </w:tbl>
+    <w:p/>
     <w:sectPr>
       <w:footerReference w:type="default" r:id="rId9"/>
       <w:pgSz w:w="12240" w:h="15840"/>

</xml_diff>

<commit_message>
italics for chapter headings
</commit_message>
<xml_diff>
--- a/side_by_side_bom.docx
+++ b/side_by_side_bom.docx
@@ -2,6 +2,14 @@
 <file path=word/document.xml><?xml version="1.0" encoding="utf-8"?>
 <w:document xmlns:wpc="http://schemas.microsoft.com/office/word/2010/wordprocessingCanvas" xmlns:mo="http://schemas.microsoft.com/office/mac/office/2008/main" xmlns:mc="http://schemas.openxmlformats.org/markup-compatibility/2006" xmlns:mv="urn:schemas-microsoft-com:mac:vml" xmlns:o="urn:schemas-microsoft-com:office:office" xmlns:r="http://schemas.openxmlformats.org/officeDocument/2006/relationships" xmlns:m="http://schemas.openxmlformats.org/officeDocument/2006/math" xmlns:v="urn:schemas-microsoft-com:vml" xmlns:wp14="http://schemas.microsoft.com/office/word/2010/wordprocessingDrawing" xmlns:wp="http://schemas.openxmlformats.org/drawingml/2006/wordprocessingDrawing" xmlns:w10="urn:schemas-microsoft-com:office:word" xmlns:w="http://schemas.openxmlformats.org/wordprocessingml/2006/main" xmlns:w14="http://schemas.microsoft.com/office/word/2010/wordml" xmlns:wpg="http://schemas.microsoft.com/office/word/2010/wordprocessingGroup" xmlns:wpi="http://schemas.microsoft.com/office/word/2010/wordprocessingInk" xmlns:wne="http://schemas.microsoft.com/office/word/2006/wordml" xmlns:wps="http://schemas.microsoft.com/office/word/2010/wordprocessingShape" mc:Ignorable="w14 wp14">
   <w:body>
+    <w:p>
+      <w:pPr>
+        <w:pStyle w:val="Heading2"/>
+      </w:pPr>
+      <w:r>
+        <w:t>1 NEPHI | 1 NEFI</w:t>
+      </w:r>
+    </w:p>
     <w:p>
       <w:pPr>
         <w:pBdr>
@@ -9,14 +17,6 @@
         </w:pBdr>
       </w:pPr>
       <w:r/>
-    </w:p>
-    <w:p>
-      <w:pPr>
-        <w:pStyle w:val="Heading2"/>
-      </w:pPr>
-      <w:r>
-        <w:t>1 Nephi | 1 Nefi</w:t>
-      </w:r>
     </w:p>
     <w:p/>
     <w:tbl>
@@ -36,36 +36,40 @@
           <w:p>
             <w:pPr>
               <w:spacing w:before="0" w:after="80" w:line="240" w:lineRule="exact"/>
-              <w:jc w:val="both"/>
+              <w:jc w:val="center"/>
             </w:pPr>
             <w:r/>
             <w:r>
               <w:rPr>
                 <w:rFonts w:ascii="Daytona" w:hAnsi="Daytona"/>
+                <w:b w:val="0"/>
+                <w:i w:val="0"/>
                 <w:color w:val="000000"/>
                 <w:sz w:val="24"/>
               </w:rPr>
-              <w:t>Chapter 1</w:t>
-            </w:r>
-          </w:p>
-        </w:tc>
-        <w:tc>
-          <w:tcPr>
-            <w:tcW w:type="dxa" w:w="5832"/>
-          </w:tcPr>
-          <w:p>
-            <w:pPr>
-              <w:spacing w:before="0" w:after="80" w:line="240" w:lineRule="exact"/>
-              <w:jc w:val="both"/>
+              <w:t>CHAPTER 1</w:t>
+            </w:r>
+          </w:p>
+        </w:tc>
+        <w:tc>
+          <w:tcPr>
+            <w:tcW w:type="dxa" w:w="5832"/>
+          </w:tcPr>
+          <w:p>
+            <w:pPr>
+              <w:spacing w:before="0" w:after="80" w:line="240" w:lineRule="exact"/>
+              <w:jc w:val="center"/>
             </w:pPr>
             <w:r/>
             <w:r>
               <w:rPr>
                 <w:rFonts w:ascii="Daytona" w:hAnsi="Daytona"/>
+                <w:b w:val="0"/>
+                <w:i w:val="0"/>
                 <w:color w:val="000000"/>
                 <w:sz w:val="24"/>
               </w:rPr>
-              <w:t>Capítulo 1</w:t>
+              <w:t>CAPÍTULO 1</w:t>
             </w:r>
           </w:p>
         </w:tc>
@@ -84,6 +88,8 @@
             <w:r>
               <w:rPr>
                 <w:rFonts w:ascii="Georgia" w:hAnsi="Georgia"/>
+                <w:b w:val="0"/>
+                <w:i/>
                 <w:color w:val="000000"/>
                 <w:sz w:val="22"/>
               </w:rPr>
@@ -104,6 +110,8 @@
             <w:r>
               <w:rPr>
                 <w:rFonts w:ascii="Georgia" w:hAnsi="Georgia"/>
+                <w:b w:val="0"/>
+                <w:i/>
                 <w:color w:val="000000"/>
                 <w:sz w:val="22"/>
               </w:rPr>
@@ -126,6 +134,8 @@
             <w:r>
               <w:rPr>
                 <w:rFonts w:ascii="Georgia" w:hAnsi="Georgia"/>
+                <w:b w:val="0"/>
+                <w:i w:val="0"/>
                 <w:color w:val="000000"/>
                 <w:sz w:val="22"/>
               </w:rPr>
@@ -146,6 +156,8 @@
             <w:r>
               <w:rPr>
                 <w:rFonts w:ascii="Georgia" w:hAnsi="Georgia"/>
+                <w:b w:val="0"/>
+                <w:i w:val="0"/>
                 <w:color w:val="000000"/>
                 <w:sz w:val="22"/>
               </w:rPr>
@@ -168,6 +180,8 @@
             <w:r>
               <w:rPr>
                 <w:rFonts w:ascii="Georgia" w:hAnsi="Georgia"/>
+                <w:b w:val="0"/>
+                <w:i w:val="0"/>
                 <w:color w:val="000000"/>
                 <w:sz w:val="22"/>
               </w:rPr>
@@ -188,6 +202,8 @@
             <w:r>
               <w:rPr>
                 <w:rFonts w:ascii="Georgia" w:hAnsi="Georgia"/>
+                <w:b w:val="0"/>
+                <w:i w:val="0"/>
                 <w:color w:val="000000"/>
                 <w:sz w:val="22"/>
               </w:rPr>
@@ -210,6 +226,8 @@
             <w:r>
               <w:rPr>
                 <w:rFonts w:ascii="Georgia" w:hAnsi="Georgia"/>
+                <w:b w:val="0"/>
+                <w:i w:val="0"/>
                 <w:color w:val="000000"/>
                 <w:sz w:val="22"/>
               </w:rPr>
@@ -230,6 +248,8 @@
             <w:r>
               <w:rPr>
                 <w:rFonts w:ascii="Georgia" w:hAnsi="Georgia"/>
+                <w:b w:val="0"/>
+                <w:i w:val="0"/>
                 <w:color w:val="000000"/>
                 <w:sz w:val="22"/>
               </w:rPr>
@@ -252,6 +272,8 @@
             <w:r>
               <w:rPr>
                 <w:rFonts w:ascii="Georgia" w:hAnsi="Georgia"/>
+                <w:b w:val="0"/>
+                <w:i w:val="0"/>
                 <w:color w:val="000000"/>
                 <w:sz w:val="22"/>
               </w:rPr>
@@ -272,6 +294,8 @@
             <w:r>
               <w:rPr>
                 <w:rFonts w:ascii="Georgia" w:hAnsi="Georgia"/>
+                <w:b w:val="0"/>
+                <w:i w:val="0"/>
                 <w:color w:val="000000"/>
                 <w:sz w:val="22"/>
               </w:rPr>
@@ -294,6 +318,8 @@
             <w:r>
               <w:rPr>
                 <w:rFonts w:ascii="Georgia" w:hAnsi="Georgia"/>
+                <w:b w:val="0"/>
+                <w:i w:val="0"/>
                 <w:color w:val="000000"/>
                 <w:sz w:val="22"/>
               </w:rPr>
@@ -314,6 +340,8 @@
             <w:r>
               <w:rPr>
                 <w:rFonts w:ascii="Georgia" w:hAnsi="Georgia"/>
+                <w:b w:val="0"/>
+                <w:i w:val="0"/>
                 <w:color w:val="000000"/>
                 <w:sz w:val="22"/>
               </w:rPr>
@@ -336,6 +364,8 @@
             <w:r>
               <w:rPr>
                 <w:rFonts w:ascii="Georgia" w:hAnsi="Georgia"/>
+                <w:b w:val="0"/>
+                <w:i w:val="0"/>
                 <w:color w:val="000000"/>
                 <w:sz w:val="22"/>
               </w:rPr>
@@ -356,6 +386,8 @@
             <w:r>
               <w:rPr>
                 <w:rFonts w:ascii="Georgia" w:hAnsi="Georgia"/>
+                <w:b w:val="0"/>
+                <w:i w:val="0"/>
                 <w:color w:val="000000"/>
                 <w:sz w:val="22"/>
               </w:rPr>
@@ -378,6 +410,8 @@
             <w:r>
               <w:rPr>
                 <w:rFonts w:ascii="Georgia" w:hAnsi="Georgia"/>
+                <w:b w:val="0"/>
+                <w:i w:val="0"/>
                 <w:color w:val="000000"/>
                 <w:sz w:val="22"/>
               </w:rPr>
@@ -398,6 +432,8 @@
             <w:r>
               <w:rPr>
                 <w:rFonts w:ascii="Georgia" w:hAnsi="Georgia"/>
+                <w:b w:val="0"/>
+                <w:i w:val="0"/>
                 <w:color w:val="000000"/>
                 <w:sz w:val="22"/>
               </w:rPr>
@@ -420,6 +456,8 @@
             <w:r>
               <w:rPr>
                 <w:rFonts w:ascii="Georgia" w:hAnsi="Georgia"/>
+                <w:b w:val="0"/>
+                <w:i w:val="0"/>
                 <w:color w:val="000000"/>
                 <w:sz w:val="22"/>
               </w:rPr>
@@ -440,6 +478,8 @@
             <w:r>
               <w:rPr>
                 <w:rFonts w:ascii="Georgia" w:hAnsi="Georgia"/>
+                <w:b w:val="0"/>
+                <w:i w:val="0"/>
                 <w:color w:val="000000"/>
                 <w:sz w:val="22"/>
               </w:rPr>
@@ -462,6 +502,8 @@
             <w:r>
               <w:rPr>
                 <w:rFonts w:ascii="Georgia" w:hAnsi="Georgia"/>
+                <w:b w:val="0"/>
+                <w:i w:val="0"/>
                 <w:color w:val="000000"/>
                 <w:sz w:val="22"/>
               </w:rPr>
@@ -482,6 +524,8 @@
             <w:r>
               <w:rPr>
                 <w:rFonts w:ascii="Georgia" w:hAnsi="Georgia"/>
+                <w:b w:val="0"/>
+                <w:i w:val="0"/>
                 <w:color w:val="000000"/>
                 <w:sz w:val="22"/>
               </w:rPr>
@@ -504,6 +548,8 @@
             <w:r>
               <w:rPr>
                 <w:rFonts w:ascii="Georgia" w:hAnsi="Georgia"/>
+                <w:b w:val="0"/>
+                <w:i w:val="0"/>
                 <w:color w:val="000000"/>
                 <w:sz w:val="22"/>
               </w:rPr>
@@ -524,6 +570,8 @@
             <w:r>
               <w:rPr>
                 <w:rFonts w:ascii="Georgia" w:hAnsi="Georgia"/>
+                <w:b w:val="0"/>
+                <w:i w:val="0"/>
                 <w:color w:val="000000"/>
                 <w:sz w:val="22"/>
               </w:rPr>
@@ -546,6 +594,8 @@
             <w:r>
               <w:rPr>
                 <w:rFonts w:ascii="Georgia" w:hAnsi="Georgia"/>
+                <w:b w:val="0"/>
+                <w:i w:val="0"/>
                 <w:color w:val="000000"/>
                 <w:sz w:val="22"/>
               </w:rPr>
@@ -566,6 +616,8 @@
             <w:r>
               <w:rPr>
                 <w:rFonts w:ascii="Georgia" w:hAnsi="Georgia"/>
+                <w:b w:val="0"/>
+                <w:i w:val="0"/>
                 <w:color w:val="000000"/>
                 <w:sz w:val="22"/>
               </w:rPr>
@@ -588,6 +640,8 @@
             <w:r>
               <w:rPr>
                 <w:rFonts w:ascii="Georgia" w:hAnsi="Georgia"/>
+                <w:b w:val="0"/>
+                <w:i w:val="0"/>
                 <w:color w:val="000000"/>
                 <w:sz w:val="22"/>
               </w:rPr>
@@ -608,6 +662,8 @@
             <w:r>
               <w:rPr>
                 <w:rFonts w:ascii="Georgia" w:hAnsi="Georgia"/>
+                <w:b w:val="0"/>
+                <w:i w:val="0"/>
                 <w:color w:val="000000"/>
                 <w:sz w:val="22"/>
               </w:rPr>
@@ -630,6 +686,8 @@
             <w:r>
               <w:rPr>
                 <w:rFonts w:ascii="Georgia" w:hAnsi="Georgia"/>
+                <w:b w:val="0"/>
+                <w:i w:val="0"/>
                 <w:color w:val="000000"/>
                 <w:sz w:val="22"/>
               </w:rPr>
@@ -650,6 +708,8 @@
             <w:r>
               <w:rPr>
                 <w:rFonts w:ascii="Georgia" w:hAnsi="Georgia"/>
+                <w:b w:val="0"/>
+                <w:i w:val="0"/>
                 <w:color w:val="000000"/>
                 <w:sz w:val="22"/>
               </w:rPr>
@@ -672,6 +732,8 @@
             <w:r>
               <w:rPr>
                 <w:rFonts w:ascii="Georgia" w:hAnsi="Georgia"/>
+                <w:b w:val="0"/>
+                <w:i w:val="0"/>
                 <w:color w:val="000000"/>
                 <w:sz w:val="22"/>
               </w:rPr>
@@ -692,6 +754,8 @@
             <w:r>
               <w:rPr>
                 <w:rFonts w:ascii="Georgia" w:hAnsi="Georgia"/>
+                <w:b w:val="0"/>
+                <w:i w:val="0"/>
                 <w:color w:val="000000"/>
                 <w:sz w:val="22"/>
               </w:rPr>
@@ -714,6 +778,8 @@
             <w:r>
               <w:rPr>
                 <w:rFonts w:ascii="Georgia" w:hAnsi="Georgia"/>
+                <w:b w:val="0"/>
+                <w:i w:val="0"/>
                 <w:color w:val="000000"/>
                 <w:sz w:val="22"/>
               </w:rPr>
@@ -734,6 +800,8 @@
             <w:r>
               <w:rPr>
                 <w:rFonts w:ascii="Georgia" w:hAnsi="Georgia"/>
+                <w:b w:val="0"/>
+                <w:i w:val="0"/>
                 <w:color w:val="000000"/>
                 <w:sz w:val="22"/>
               </w:rPr>
@@ -756,6 +824,8 @@
             <w:r>
               <w:rPr>
                 <w:rFonts w:ascii="Georgia" w:hAnsi="Georgia"/>
+                <w:b w:val="0"/>
+                <w:i w:val="0"/>
                 <w:color w:val="000000"/>
                 <w:sz w:val="22"/>
               </w:rPr>
@@ -776,6 +846,8 @@
             <w:r>
               <w:rPr>
                 <w:rFonts w:ascii="Georgia" w:hAnsi="Georgia"/>
+                <w:b w:val="0"/>
+                <w:i w:val="0"/>
                 <w:color w:val="000000"/>
                 <w:sz w:val="22"/>
               </w:rPr>
@@ -798,6 +870,8 @@
             <w:r>
               <w:rPr>
                 <w:rFonts w:ascii="Georgia" w:hAnsi="Georgia"/>
+                <w:b w:val="0"/>
+                <w:i w:val="0"/>
                 <w:color w:val="000000"/>
                 <w:sz w:val="22"/>
               </w:rPr>
@@ -818,6 +892,8 @@
             <w:r>
               <w:rPr>
                 <w:rFonts w:ascii="Georgia" w:hAnsi="Georgia"/>
+                <w:b w:val="0"/>
+                <w:i w:val="0"/>
                 <w:color w:val="000000"/>
                 <w:sz w:val="22"/>
               </w:rPr>
@@ -840,6 +916,8 @@
             <w:r>
               <w:rPr>
                 <w:rFonts w:ascii="Georgia" w:hAnsi="Georgia"/>
+                <w:b w:val="0"/>
+                <w:i w:val="0"/>
                 <w:color w:val="000000"/>
                 <w:sz w:val="22"/>
               </w:rPr>
@@ -860,6 +938,8 @@
             <w:r>
               <w:rPr>
                 <w:rFonts w:ascii="Georgia" w:hAnsi="Georgia"/>
+                <w:b w:val="0"/>
+                <w:i w:val="0"/>
                 <w:color w:val="000000"/>
                 <w:sz w:val="22"/>
               </w:rPr>
@@ -882,6 +962,8 @@
             <w:r>
               <w:rPr>
                 <w:rFonts w:ascii="Georgia" w:hAnsi="Georgia"/>
+                <w:b w:val="0"/>
+                <w:i w:val="0"/>
                 <w:color w:val="000000"/>
                 <w:sz w:val="22"/>
               </w:rPr>
@@ -902,6 +984,8 @@
             <w:r>
               <w:rPr>
                 <w:rFonts w:ascii="Georgia" w:hAnsi="Georgia"/>
+                <w:b w:val="0"/>
+                <w:i w:val="0"/>
                 <w:color w:val="000000"/>
                 <w:sz w:val="22"/>
               </w:rPr>
@@ -924,6 +1008,8 @@
             <w:r>
               <w:rPr>
                 <w:rFonts w:ascii="Georgia" w:hAnsi="Georgia"/>
+                <w:b w:val="0"/>
+                <w:i w:val="0"/>
                 <w:color w:val="000000"/>
                 <w:sz w:val="22"/>
               </w:rPr>
@@ -944,6 +1030,8 @@
             <w:r>
               <w:rPr>
                 <w:rFonts w:ascii="Georgia" w:hAnsi="Georgia"/>
+                <w:b w:val="0"/>
+                <w:i w:val="0"/>
                 <w:color w:val="000000"/>
                 <w:sz w:val="22"/>
               </w:rPr>
@@ -966,6 +1054,8 @@
             <w:r>
               <w:rPr>
                 <w:rFonts w:ascii="Georgia" w:hAnsi="Georgia"/>
+                <w:b w:val="0"/>
+                <w:i w:val="0"/>
                 <w:color w:val="000000"/>
                 <w:sz w:val="22"/>
               </w:rPr>
@@ -986,6 +1076,8 @@
             <w:r>
               <w:rPr>
                 <w:rFonts w:ascii="Georgia" w:hAnsi="Georgia"/>
+                <w:b w:val="0"/>
+                <w:i w:val="0"/>
                 <w:color w:val="000000"/>
                 <w:sz w:val="22"/>
               </w:rPr>
@@ -1008,6 +1100,8 @@
             <w:r>
               <w:rPr>
                 <w:rFonts w:ascii="Georgia" w:hAnsi="Georgia"/>
+                <w:b w:val="0"/>
+                <w:i w:val="0"/>
                 <w:color w:val="000000"/>
                 <w:sz w:val="22"/>
               </w:rPr>
@@ -1028,6 +1122,8 @@
             <w:r>
               <w:rPr>
                 <w:rFonts w:ascii="Georgia" w:hAnsi="Georgia"/>
+                <w:b w:val="0"/>
+                <w:i w:val="0"/>
                 <w:color w:val="000000"/>
                 <w:sz w:val="22"/>
               </w:rPr>
@@ -1050,6 +1146,8 @@
             <w:r>
               <w:rPr>
                 <w:rFonts w:ascii="Georgia" w:hAnsi="Georgia"/>
+                <w:b w:val="0"/>
+                <w:i w:val="0"/>
                 <w:color w:val="000000"/>
                 <w:sz w:val="22"/>
               </w:rPr>
@@ -1070,6 +1168,8 @@
             <w:r>
               <w:rPr>
                 <w:rFonts w:ascii="Georgia" w:hAnsi="Georgia"/>
+                <w:b w:val="0"/>
+                <w:i w:val="0"/>
                 <w:color w:val="000000"/>
                 <w:sz w:val="22"/>
               </w:rPr>
@@ -1097,36 +1197,40 @@
           <w:p>
             <w:pPr>
               <w:spacing w:before="0" w:after="80" w:line="240" w:lineRule="exact"/>
-              <w:jc w:val="both"/>
+              <w:jc w:val="center"/>
             </w:pPr>
             <w:r/>
             <w:r>
               <w:rPr>
                 <w:rFonts w:ascii="Daytona" w:hAnsi="Daytona"/>
+                <w:b w:val="0"/>
+                <w:i w:val="0"/>
                 <w:color w:val="000000"/>
                 <w:sz w:val="24"/>
               </w:rPr>
-              <w:t>Chapter 2</w:t>
-            </w:r>
-          </w:p>
-        </w:tc>
-        <w:tc>
-          <w:tcPr>
-            <w:tcW w:type="dxa" w:w="5832"/>
-          </w:tcPr>
-          <w:p>
-            <w:pPr>
-              <w:spacing w:before="0" w:after="80" w:line="240" w:lineRule="exact"/>
-              <w:jc w:val="both"/>
+              <w:t>CHAPTER 2</w:t>
+            </w:r>
+          </w:p>
+        </w:tc>
+        <w:tc>
+          <w:tcPr>
+            <w:tcW w:type="dxa" w:w="5832"/>
+          </w:tcPr>
+          <w:p>
+            <w:pPr>
+              <w:spacing w:before="0" w:after="80" w:line="240" w:lineRule="exact"/>
+              <w:jc w:val="center"/>
             </w:pPr>
             <w:r/>
             <w:r>
               <w:rPr>
                 <w:rFonts w:ascii="Daytona" w:hAnsi="Daytona"/>
+                <w:b w:val="0"/>
+                <w:i w:val="0"/>
                 <w:color w:val="000000"/>
                 <w:sz w:val="24"/>
               </w:rPr>
-              <w:t>Capítulo 2</w:t>
+              <w:t>CAPÍTULO 2</w:t>
             </w:r>
           </w:p>
         </w:tc>
@@ -1145,6 +1249,8 @@
             <w:r>
               <w:rPr>
                 <w:rFonts w:ascii="Georgia" w:hAnsi="Georgia"/>
+                <w:b w:val="0"/>
+                <w:i/>
                 <w:color w:val="000000"/>
                 <w:sz w:val="22"/>
               </w:rPr>
@@ -1165,6 +1271,8 @@
             <w:r>
               <w:rPr>
                 <w:rFonts w:ascii="Georgia" w:hAnsi="Georgia"/>
+                <w:b w:val="0"/>
+                <w:i/>
                 <w:color w:val="000000"/>
                 <w:sz w:val="22"/>
               </w:rPr>
@@ -1187,6 +1295,8 @@
             <w:r>
               <w:rPr>
                 <w:rFonts w:ascii="Georgia" w:hAnsi="Georgia"/>
+                <w:b w:val="0"/>
+                <w:i w:val="0"/>
                 <w:color w:val="000000"/>
                 <w:sz w:val="22"/>
               </w:rPr>
@@ -1207,6 +1317,8 @@
             <w:r>
               <w:rPr>
                 <w:rFonts w:ascii="Georgia" w:hAnsi="Georgia"/>
+                <w:b w:val="0"/>
+                <w:i w:val="0"/>
                 <w:color w:val="000000"/>
                 <w:sz w:val="22"/>
               </w:rPr>
@@ -1229,6 +1341,8 @@
             <w:r>
               <w:rPr>
                 <w:rFonts w:ascii="Georgia" w:hAnsi="Georgia"/>
+                <w:b w:val="0"/>
+                <w:i w:val="0"/>
                 <w:color w:val="000000"/>
                 <w:sz w:val="22"/>
               </w:rPr>
@@ -1249,6 +1363,8 @@
             <w:r>
               <w:rPr>
                 <w:rFonts w:ascii="Georgia" w:hAnsi="Georgia"/>
+                <w:b w:val="0"/>
+                <w:i w:val="0"/>
                 <w:color w:val="000000"/>
                 <w:sz w:val="22"/>
               </w:rPr>
@@ -1271,6 +1387,8 @@
             <w:r>
               <w:rPr>
                 <w:rFonts w:ascii="Georgia" w:hAnsi="Georgia"/>
+                <w:b w:val="0"/>
+                <w:i w:val="0"/>
                 <w:color w:val="000000"/>
                 <w:sz w:val="22"/>
               </w:rPr>
@@ -1291,6 +1409,8 @@
             <w:r>
               <w:rPr>
                 <w:rFonts w:ascii="Georgia" w:hAnsi="Georgia"/>
+                <w:b w:val="0"/>
+                <w:i w:val="0"/>
                 <w:color w:val="000000"/>
                 <w:sz w:val="22"/>
               </w:rPr>
@@ -1313,6 +1433,8 @@
             <w:r>
               <w:rPr>
                 <w:rFonts w:ascii="Georgia" w:hAnsi="Georgia"/>
+                <w:b w:val="0"/>
+                <w:i w:val="0"/>
                 <w:color w:val="000000"/>
                 <w:sz w:val="22"/>
               </w:rPr>
@@ -1333,6 +1455,8 @@
             <w:r>
               <w:rPr>
                 <w:rFonts w:ascii="Georgia" w:hAnsi="Georgia"/>
+                <w:b w:val="0"/>
+                <w:i w:val="0"/>
                 <w:color w:val="000000"/>
                 <w:sz w:val="22"/>
               </w:rPr>
@@ -1355,6 +1479,8 @@
             <w:r>
               <w:rPr>
                 <w:rFonts w:ascii="Georgia" w:hAnsi="Georgia"/>
+                <w:b w:val="0"/>
+                <w:i w:val="0"/>
                 <w:color w:val="000000"/>
                 <w:sz w:val="22"/>
               </w:rPr>
@@ -1375,6 +1501,8 @@
             <w:r>
               <w:rPr>
                 <w:rFonts w:ascii="Georgia" w:hAnsi="Georgia"/>
+                <w:b w:val="0"/>
+                <w:i w:val="0"/>
                 <w:color w:val="000000"/>
                 <w:sz w:val="22"/>
               </w:rPr>
@@ -1397,6 +1525,8 @@
             <w:r>
               <w:rPr>
                 <w:rFonts w:ascii="Georgia" w:hAnsi="Georgia"/>
+                <w:b w:val="0"/>
+                <w:i w:val="0"/>
                 <w:color w:val="000000"/>
                 <w:sz w:val="22"/>
               </w:rPr>
@@ -1417,6 +1547,8 @@
             <w:r>
               <w:rPr>
                 <w:rFonts w:ascii="Georgia" w:hAnsi="Georgia"/>
+                <w:b w:val="0"/>
+                <w:i w:val="0"/>
                 <w:color w:val="000000"/>
                 <w:sz w:val="22"/>
               </w:rPr>
@@ -1439,6 +1571,8 @@
             <w:r>
               <w:rPr>
                 <w:rFonts w:ascii="Georgia" w:hAnsi="Georgia"/>
+                <w:b w:val="0"/>
+                <w:i w:val="0"/>
                 <w:color w:val="000000"/>
                 <w:sz w:val="22"/>
               </w:rPr>
@@ -1459,6 +1593,8 @@
             <w:r>
               <w:rPr>
                 <w:rFonts w:ascii="Georgia" w:hAnsi="Georgia"/>
+                <w:b w:val="0"/>
+                <w:i w:val="0"/>
                 <w:color w:val="000000"/>
                 <w:sz w:val="22"/>
               </w:rPr>
@@ -1481,6 +1617,8 @@
             <w:r>
               <w:rPr>
                 <w:rFonts w:ascii="Georgia" w:hAnsi="Georgia"/>
+                <w:b w:val="0"/>
+                <w:i w:val="0"/>
                 <w:color w:val="000000"/>
                 <w:sz w:val="22"/>
               </w:rPr>
@@ -1501,6 +1639,8 @@
             <w:r>
               <w:rPr>
                 <w:rFonts w:ascii="Georgia" w:hAnsi="Georgia"/>
+                <w:b w:val="0"/>
+                <w:i w:val="0"/>
                 <w:color w:val="000000"/>
                 <w:sz w:val="22"/>
               </w:rPr>
@@ -1523,6 +1663,8 @@
             <w:r>
               <w:rPr>
                 <w:rFonts w:ascii="Georgia" w:hAnsi="Georgia"/>
+                <w:b w:val="0"/>
+                <w:i w:val="0"/>
                 <w:color w:val="000000"/>
                 <w:sz w:val="22"/>
               </w:rPr>
@@ -1543,6 +1685,8 @@
             <w:r>
               <w:rPr>
                 <w:rFonts w:ascii="Georgia" w:hAnsi="Georgia"/>
+                <w:b w:val="0"/>
+                <w:i w:val="0"/>
                 <w:color w:val="000000"/>
                 <w:sz w:val="22"/>
               </w:rPr>
@@ -1565,6 +1709,8 @@
             <w:r>
               <w:rPr>
                 <w:rFonts w:ascii="Georgia" w:hAnsi="Georgia"/>
+                <w:b w:val="0"/>
+                <w:i w:val="0"/>
                 <w:color w:val="000000"/>
                 <w:sz w:val="22"/>
               </w:rPr>
@@ -1585,6 +1731,8 @@
             <w:r>
               <w:rPr>
                 <w:rFonts w:ascii="Georgia" w:hAnsi="Georgia"/>
+                <w:b w:val="0"/>
+                <w:i w:val="0"/>
                 <w:color w:val="000000"/>
                 <w:sz w:val="22"/>
               </w:rPr>
@@ -1607,6 +1755,8 @@
             <w:r>
               <w:rPr>
                 <w:rFonts w:ascii="Georgia" w:hAnsi="Georgia"/>
+                <w:b w:val="0"/>
+                <w:i w:val="0"/>
                 <w:color w:val="000000"/>
                 <w:sz w:val="22"/>
               </w:rPr>
@@ -1627,6 +1777,8 @@
             <w:r>
               <w:rPr>
                 <w:rFonts w:ascii="Georgia" w:hAnsi="Georgia"/>
+                <w:b w:val="0"/>
+                <w:i w:val="0"/>
                 <w:color w:val="000000"/>
                 <w:sz w:val="22"/>
               </w:rPr>
@@ -1649,6 +1801,8 @@
             <w:r>
               <w:rPr>
                 <w:rFonts w:ascii="Georgia" w:hAnsi="Georgia"/>
+                <w:b w:val="0"/>
+                <w:i w:val="0"/>
                 <w:color w:val="000000"/>
                 <w:sz w:val="22"/>
               </w:rPr>
@@ -1669,6 +1823,8 @@
             <w:r>
               <w:rPr>
                 <w:rFonts w:ascii="Georgia" w:hAnsi="Georgia"/>
+                <w:b w:val="0"/>
+                <w:i w:val="0"/>
                 <w:color w:val="000000"/>
                 <w:sz w:val="22"/>
               </w:rPr>
@@ -1691,6 +1847,8 @@
             <w:r>
               <w:rPr>
                 <w:rFonts w:ascii="Georgia" w:hAnsi="Georgia"/>
+                <w:b w:val="0"/>
+                <w:i w:val="0"/>
                 <w:color w:val="000000"/>
                 <w:sz w:val="22"/>
               </w:rPr>
@@ -1711,6 +1869,8 @@
             <w:r>
               <w:rPr>
                 <w:rFonts w:ascii="Georgia" w:hAnsi="Georgia"/>
+                <w:b w:val="0"/>
+                <w:i w:val="0"/>
                 <w:color w:val="000000"/>
                 <w:sz w:val="22"/>
               </w:rPr>
@@ -1733,6 +1893,8 @@
             <w:r>
               <w:rPr>
                 <w:rFonts w:ascii="Georgia" w:hAnsi="Georgia"/>
+                <w:b w:val="0"/>
+                <w:i w:val="0"/>
                 <w:color w:val="000000"/>
                 <w:sz w:val="22"/>
               </w:rPr>
@@ -1753,6 +1915,8 @@
             <w:r>
               <w:rPr>
                 <w:rFonts w:ascii="Georgia" w:hAnsi="Georgia"/>
+                <w:b w:val="0"/>
+                <w:i w:val="0"/>
                 <w:color w:val="000000"/>
                 <w:sz w:val="22"/>
               </w:rPr>
@@ -1775,6 +1939,8 @@
             <w:r>
               <w:rPr>
                 <w:rFonts w:ascii="Georgia" w:hAnsi="Georgia"/>
+                <w:b w:val="0"/>
+                <w:i w:val="0"/>
                 <w:color w:val="000000"/>
                 <w:sz w:val="22"/>
               </w:rPr>
@@ -1795,6 +1961,8 @@
             <w:r>
               <w:rPr>
                 <w:rFonts w:ascii="Georgia" w:hAnsi="Georgia"/>
+                <w:b w:val="0"/>
+                <w:i w:val="0"/>
                 <w:color w:val="000000"/>
                 <w:sz w:val="22"/>
               </w:rPr>
@@ -1817,6 +1985,8 @@
             <w:r>
               <w:rPr>
                 <w:rFonts w:ascii="Georgia" w:hAnsi="Georgia"/>
+                <w:b w:val="0"/>
+                <w:i w:val="0"/>
                 <w:color w:val="000000"/>
                 <w:sz w:val="22"/>
               </w:rPr>
@@ -1837,6 +2007,8 @@
             <w:r>
               <w:rPr>
                 <w:rFonts w:ascii="Georgia" w:hAnsi="Georgia"/>
+                <w:b w:val="0"/>
+                <w:i w:val="0"/>
                 <w:color w:val="000000"/>
                 <w:sz w:val="22"/>
               </w:rPr>
@@ -1859,6 +2031,8 @@
             <w:r>
               <w:rPr>
                 <w:rFonts w:ascii="Georgia" w:hAnsi="Georgia"/>
+                <w:b w:val="0"/>
+                <w:i w:val="0"/>
                 <w:color w:val="000000"/>
                 <w:sz w:val="22"/>
               </w:rPr>
@@ -1879,6 +2053,8 @@
             <w:r>
               <w:rPr>
                 <w:rFonts w:ascii="Georgia" w:hAnsi="Georgia"/>
+                <w:b w:val="0"/>
+                <w:i w:val="0"/>
                 <w:color w:val="000000"/>
                 <w:sz w:val="22"/>
               </w:rPr>
@@ -1901,6 +2077,8 @@
             <w:r>
               <w:rPr>
                 <w:rFonts w:ascii="Georgia" w:hAnsi="Georgia"/>
+                <w:b w:val="0"/>
+                <w:i w:val="0"/>
                 <w:color w:val="000000"/>
                 <w:sz w:val="22"/>
               </w:rPr>
@@ -1921,6 +2099,8 @@
             <w:r>
               <w:rPr>
                 <w:rFonts w:ascii="Georgia" w:hAnsi="Georgia"/>
+                <w:b w:val="0"/>
+                <w:i w:val="0"/>
                 <w:color w:val="000000"/>
                 <w:sz w:val="22"/>
               </w:rPr>
@@ -1943,6 +2123,8 @@
             <w:r>
               <w:rPr>
                 <w:rFonts w:ascii="Georgia" w:hAnsi="Georgia"/>
+                <w:b w:val="0"/>
+                <w:i w:val="0"/>
                 <w:color w:val="000000"/>
                 <w:sz w:val="22"/>
               </w:rPr>
@@ -1963,6 +2145,8 @@
             <w:r>
               <w:rPr>
                 <w:rFonts w:ascii="Georgia" w:hAnsi="Georgia"/>
+                <w:b w:val="0"/>
+                <w:i w:val="0"/>
                 <w:color w:val="000000"/>
                 <w:sz w:val="22"/>
               </w:rPr>
@@ -1985,6 +2169,8 @@
             <w:r>
               <w:rPr>
                 <w:rFonts w:ascii="Georgia" w:hAnsi="Georgia"/>
+                <w:b w:val="0"/>
+                <w:i w:val="0"/>
                 <w:color w:val="000000"/>
                 <w:sz w:val="22"/>
               </w:rPr>
@@ -2005,6 +2191,8 @@
             <w:r>
               <w:rPr>
                 <w:rFonts w:ascii="Georgia" w:hAnsi="Georgia"/>
+                <w:b w:val="0"/>
+                <w:i w:val="0"/>
                 <w:color w:val="000000"/>
                 <w:sz w:val="22"/>
               </w:rPr>
@@ -2027,6 +2215,8 @@
             <w:r>
               <w:rPr>
                 <w:rFonts w:ascii="Georgia" w:hAnsi="Georgia"/>
+                <w:b w:val="0"/>
+                <w:i w:val="0"/>
                 <w:color w:val="000000"/>
                 <w:sz w:val="22"/>
               </w:rPr>
@@ -2047,6 +2237,8 @@
             <w:r>
               <w:rPr>
                 <w:rFonts w:ascii="Georgia" w:hAnsi="Georgia"/>
+                <w:b w:val="0"/>
+                <w:i w:val="0"/>
                 <w:color w:val="000000"/>
                 <w:sz w:val="22"/>
               </w:rPr>
@@ -2069,6 +2261,8 @@
             <w:r>
               <w:rPr>
                 <w:rFonts w:ascii="Georgia" w:hAnsi="Georgia"/>
+                <w:b w:val="0"/>
+                <w:i w:val="0"/>
                 <w:color w:val="000000"/>
                 <w:sz w:val="22"/>
               </w:rPr>
@@ -2089,6 +2283,8 @@
             <w:r>
               <w:rPr>
                 <w:rFonts w:ascii="Georgia" w:hAnsi="Georgia"/>
+                <w:b w:val="0"/>
+                <w:i w:val="0"/>
                 <w:color w:val="000000"/>
                 <w:sz w:val="22"/>
               </w:rPr>
@@ -2111,6 +2307,8 @@
             <w:r>
               <w:rPr>
                 <w:rFonts w:ascii="Georgia" w:hAnsi="Georgia"/>
+                <w:b w:val="0"/>
+                <w:i w:val="0"/>
                 <w:color w:val="000000"/>
                 <w:sz w:val="22"/>
               </w:rPr>
@@ -2131,6 +2329,8 @@
             <w:r>
               <w:rPr>
                 <w:rFonts w:ascii="Georgia" w:hAnsi="Georgia"/>
+                <w:b w:val="0"/>
+                <w:i w:val="0"/>
                 <w:color w:val="000000"/>
                 <w:sz w:val="22"/>
               </w:rPr>
@@ -2153,6 +2353,8 @@
             <w:r>
               <w:rPr>
                 <w:rFonts w:ascii="Georgia" w:hAnsi="Georgia"/>
+                <w:b w:val="0"/>
+                <w:i w:val="0"/>
                 <w:color w:val="000000"/>
                 <w:sz w:val="22"/>
               </w:rPr>
@@ -2173,6 +2375,8 @@
             <w:r>
               <w:rPr>
                 <w:rFonts w:ascii="Georgia" w:hAnsi="Georgia"/>
+                <w:b w:val="0"/>
+                <w:i w:val="0"/>
                 <w:color w:val="000000"/>
                 <w:sz w:val="22"/>
               </w:rPr>
@@ -2200,36 +2404,40 @@
           <w:p>
             <w:pPr>
               <w:spacing w:before="0" w:after="80" w:line="240" w:lineRule="exact"/>
-              <w:jc w:val="both"/>
+              <w:jc w:val="center"/>
             </w:pPr>
             <w:r/>
             <w:r>
               <w:rPr>
                 <w:rFonts w:ascii="Daytona" w:hAnsi="Daytona"/>
+                <w:b w:val="0"/>
+                <w:i w:val="0"/>
                 <w:color w:val="000000"/>
                 <w:sz w:val="24"/>
               </w:rPr>
-              <w:t>Chapter 3</w:t>
-            </w:r>
-          </w:p>
-        </w:tc>
-        <w:tc>
-          <w:tcPr>
-            <w:tcW w:type="dxa" w:w="5832"/>
-          </w:tcPr>
-          <w:p>
-            <w:pPr>
-              <w:spacing w:before="0" w:after="80" w:line="240" w:lineRule="exact"/>
-              <w:jc w:val="both"/>
+              <w:t>CHAPTER 3</w:t>
+            </w:r>
+          </w:p>
+        </w:tc>
+        <w:tc>
+          <w:tcPr>
+            <w:tcW w:type="dxa" w:w="5832"/>
+          </w:tcPr>
+          <w:p>
+            <w:pPr>
+              <w:spacing w:before="0" w:after="80" w:line="240" w:lineRule="exact"/>
+              <w:jc w:val="center"/>
             </w:pPr>
             <w:r/>
             <w:r>
               <w:rPr>
                 <w:rFonts w:ascii="Daytona" w:hAnsi="Daytona"/>
+                <w:b w:val="0"/>
+                <w:i w:val="0"/>
                 <w:color w:val="000000"/>
                 <w:sz w:val="24"/>
               </w:rPr>
-              <w:t>Capítulo 3</w:t>
+              <w:t>CAPÍTULO 3</w:t>
             </w:r>
           </w:p>
         </w:tc>
@@ -2248,6 +2456,8 @@
             <w:r>
               <w:rPr>
                 <w:rFonts w:ascii="Georgia" w:hAnsi="Georgia"/>
+                <w:b w:val="0"/>
+                <w:i/>
                 <w:color w:val="000000"/>
                 <w:sz w:val="22"/>
               </w:rPr>
@@ -2268,6 +2478,8 @@
             <w:r>
               <w:rPr>
                 <w:rFonts w:ascii="Georgia" w:hAnsi="Georgia"/>
+                <w:b w:val="0"/>
+                <w:i/>
                 <w:color w:val="000000"/>
                 <w:sz w:val="22"/>
               </w:rPr>
@@ -2290,6 +2502,8 @@
             <w:r>
               <w:rPr>
                 <w:rFonts w:ascii="Georgia" w:hAnsi="Georgia"/>
+                <w:b w:val="0"/>
+                <w:i w:val="0"/>
                 <w:color w:val="000000"/>
                 <w:sz w:val="22"/>
               </w:rPr>
@@ -2310,6 +2524,8 @@
             <w:r>
               <w:rPr>
                 <w:rFonts w:ascii="Georgia" w:hAnsi="Georgia"/>
+                <w:b w:val="0"/>
+                <w:i w:val="0"/>
                 <w:color w:val="000000"/>
                 <w:sz w:val="22"/>
               </w:rPr>
@@ -2332,6 +2548,8 @@
             <w:r>
               <w:rPr>
                 <w:rFonts w:ascii="Georgia" w:hAnsi="Georgia"/>
+                <w:b w:val="0"/>
+                <w:i w:val="0"/>
                 <w:color w:val="000000"/>
                 <w:sz w:val="22"/>
               </w:rPr>
@@ -2352,6 +2570,8 @@
             <w:r>
               <w:rPr>
                 <w:rFonts w:ascii="Georgia" w:hAnsi="Georgia"/>
+                <w:b w:val="0"/>
+                <w:i w:val="0"/>
                 <w:color w:val="000000"/>
                 <w:sz w:val="22"/>
               </w:rPr>
@@ -2374,6 +2594,8 @@
             <w:r>
               <w:rPr>
                 <w:rFonts w:ascii="Georgia" w:hAnsi="Georgia"/>
+                <w:b w:val="0"/>
+                <w:i w:val="0"/>
                 <w:color w:val="000000"/>
                 <w:sz w:val="22"/>
               </w:rPr>
@@ -2394,6 +2616,8 @@
             <w:r>
               <w:rPr>
                 <w:rFonts w:ascii="Georgia" w:hAnsi="Georgia"/>
+                <w:b w:val="0"/>
+                <w:i w:val="0"/>
                 <w:color w:val="000000"/>
                 <w:sz w:val="22"/>
               </w:rPr>
@@ -2416,6 +2640,8 @@
             <w:r>
               <w:rPr>
                 <w:rFonts w:ascii="Georgia" w:hAnsi="Georgia"/>
+                <w:b w:val="0"/>
+                <w:i w:val="0"/>
                 <w:color w:val="000000"/>
                 <w:sz w:val="22"/>
               </w:rPr>
@@ -2436,6 +2662,8 @@
             <w:r>
               <w:rPr>
                 <w:rFonts w:ascii="Georgia" w:hAnsi="Georgia"/>
+                <w:b w:val="0"/>
+                <w:i w:val="0"/>
                 <w:color w:val="000000"/>
                 <w:sz w:val="22"/>
               </w:rPr>
@@ -2458,6 +2686,8 @@
             <w:r>
               <w:rPr>
                 <w:rFonts w:ascii="Georgia" w:hAnsi="Georgia"/>
+                <w:b w:val="0"/>
+                <w:i w:val="0"/>
                 <w:color w:val="000000"/>
                 <w:sz w:val="22"/>
               </w:rPr>
@@ -2478,6 +2708,8 @@
             <w:r>
               <w:rPr>
                 <w:rFonts w:ascii="Georgia" w:hAnsi="Georgia"/>
+                <w:b w:val="0"/>
+                <w:i w:val="0"/>
                 <w:color w:val="000000"/>
                 <w:sz w:val="22"/>
               </w:rPr>
@@ -2500,6 +2732,8 @@
             <w:r>
               <w:rPr>
                 <w:rFonts w:ascii="Georgia" w:hAnsi="Georgia"/>
+                <w:b w:val="0"/>
+                <w:i w:val="0"/>
                 <w:color w:val="000000"/>
                 <w:sz w:val="22"/>
               </w:rPr>
@@ -2520,6 +2754,8 @@
             <w:r>
               <w:rPr>
                 <w:rFonts w:ascii="Georgia" w:hAnsi="Georgia"/>
+                <w:b w:val="0"/>
+                <w:i w:val="0"/>
                 <w:color w:val="000000"/>
                 <w:sz w:val="22"/>
               </w:rPr>
@@ -2542,6 +2778,8 @@
             <w:r>
               <w:rPr>
                 <w:rFonts w:ascii="Georgia" w:hAnsi="Georgia"/>
+                <w:b w:val="0"/>
+                <w:i w:val="0"/>
                 <w:color w:val="000000"/>
                 <w:sz w:val="22"/>
               </w:rPr>
@@ -2562,6 +2800,8 @@
             <w:r>
               <w:rPr>
                 <w:rFonts w:ascii="Georgia" w:hAnsi="Georgia"/>
+                <w:b w:val="0"/>
+                <w:i w:val="0"/>
                 <w:color w:val="000000"/>
                 <w:sz w:val="22"/>
               </w:rPr>
@@ -2584,6 +2824,8 @@
             <w:r>
               <w:rPr>
                 <w:rFonts w:ascii="Georgia" w:hAnsi="Georgia"/>
+                <w:b w:val="0"/>
+                <w:i w:val="0"/>
                 <w:color w:val="000000"/>
                 <w:sz w:val="22"/>
               </w:rPr>
@@ -2604,6 +2846,8 @@
             <w:r>
               <w:rPr>
                 <w:rFonts w:ascii="Georgia" w:hAnsi="Georgia"/>
+                <w:b w:val="0"/>
+                <w:i w:val="0"/>
                 <w:color w:val="000000"/>
                 <w:sz w:val="22"/>
               </w:rPr>
@@ -2626,6 +2870,8 @@
             <w:r>
               <w:rPr>
                 <w:rFonts w:ascii="Georgia" w:hAnsi="Georgia"/>
+                <w:b w:val="0"/>
+                <w:i w:val="0"/>
                 <w:color w:val="000000"/>
                 <w:sz w:val="22"/>
               </w:rPr>
@@ -2646,6 +2892,8 @@
             <w:r>
               <w:rPr>
                 <w:rFonts w:ascii="Georgia" w:hAnsi="Georgia"/>
+                <w:b w:val="0"/>
+                <w:i w:val="0"/>
                 <w:color w:val="000000"/>
                 <w:sz w:val="22"/>
               </w:rPr>
@@ -2668,6 +2916,8 @@
             <w:r>
               <w:rPr>
                 <w:rFonts w:ascii="Georgia" w:hAnsi="Georgia"/>
+                <w:b w:val="0"/>
+                <w:i w:val="0"/>
                 <w:color w:val="000000"/>
                 <w:sz w:val="22"/>
               </w:rPr>
@@ -2688,6 +2938,8 @@
             <w:r>
               <w:rPr>
                 <w:rFonts w:ascii="Georgia" w:hAnsi="Georgia"/>
+                <w:b w:val="0"/>
+                <w:i w:val="0"/>
                 <w:color w:val="000000"/>
                 <w:sz w:val="22"/>
               </w:rPr>
@@ -2710,6 +2962,8 @@
             <w:r>
               <w:rPr>
                 <w:rFonts w:ascii="Georgia" w:hAnsi="Georgia"/>
+                <w:b w:val="0"/>
+                <w:i w:val="0"/>
                 <w:color w:val="000000"/>
                 <w:sz w:val="22"/>
               </w:rPr>
@@ -2730,6 +2984,8 @@
             <w:r>
               <w:rPr>
                 <w:rFonts w:ascii="Georgia" w:hAnsi="Georgia"/>
+                <w:b w:val="0"/>
+                <w:i w:val="0"/>
                 <w:color w:val="000000"/>
                 <w:sz w:val="22"/>
               </w:rPr>
@@ -2752,6 +3008,8 @@
             <w:r>
               <w:rPr>
                 <w:rFonts w:ascii="Georgia" w:hAnsi="Georgia"/>
+                <w:b w:val="0"/>
+                <w:i w:val="0"/>
                 <w:color w:val="000000"/>
                 <w:sz w:val="22"/>
               </w:rPr>
@@ -2772,6 +3030,8 @@
             <w:r>
               <w:rPr>
                 <w:rFonts w:ascii="Georgia" w:hAnsi="Georgia"/>
+                <w:b w:val="0"/>
+                <w:i w:val="0"/>
                 <w:color w:val="000000"/>
                 <w:sz w:val="22"/>
               </w:rPr>
@@ -2794,6 +3054,8 @@
             <w:r>
               <w:rPr>
                 <w:rFonts w:ascii="Georgia" w:hAnsi="Georgia"/>
+                <w:b w:val="0"/>
+                <w:i w:val="0"/>
                 <w:color w:val="000000"/>
                 <w:sz w:val="22"/>
               </w:rPr>
@@ -2814,6 +3076,8 @@
             <w:r>
               <w:rPr>
                 <w:rFonts w:ascii="Georgia" w:hAnsi="Georgia"/>
+                <w:b w:val="0"/>
+                <w:i w:val="0"/>
                 <w:color w:val="000000"/>
                 <w:sz w:val="22"/>
               </w:rPr>
@@ -2836,6 +3100,8 @@
             <w:r>
               <w:rPr>
                 <w:rFonts w:ascii="Georgia" w:hAnsi="Georgia"/>
+                <w:b w:val="0"/>
+                <w:i w:val="0"/>
                 <w:color w:val="000000"/>
                 <w:sz w:val="22"/>
               </w:rPr>
@@ -2856,6 +3122,8 @@
             <w:r>
               <w:rPr>
                 <w:rFonts w:ascii="Georgia" w:hAnsi="Georgia"/>
+                <w:b w:val="0"/>
+                <w:i w:val="0"/>
                 <w:color w:val="000000"/>
                 <w:sz w:val="22"/>
               </w:rPr>
@@ -2878,6 +3146,8 @@
             <w:r>
               <w:rPr>
                 <w:rFonts w:ascii="Georgia" w:hAnsi="Georgia"/>
+                <w:b w:val="0"/>
+                <w:i w:val="0"/>
                 <w:color w:val="000000"/>
                 <w:sz w:val="22"/>
               </w:rPr>
@@ -2898,6 +3168,8 @@
             <w:r>
               <w:rPr>
                 <w:rFonts w:ascii="Georgia" w:hAnsi="Georgia"/>
+                <w:b w:val="0"/>
+                <w:i w:val="0"/>
                 <w:color w:val="000000"/>
                 <w:sz w:val="22"/>
               </w:rPr>
@@ -2920,6 +3192,8 @@
             <w:r>
               <w:rPr>
                 <w:rFonts w:ascii="Georgia" w:hAnsi="Georgia"/>
+                <w:b w:val="0"/>
+                <w:i w:val="0"/>
                 <w:color w:val="000000"/>
                 <w:sz w:val="22"/>
               </w:rPr>
@@ -2940,6 +3214,8 @@
             <w:r>
               <w:rPr>
                 <w:rFonts w:ascii="Georgia" w:hAnsi="Georgia"/>
+                <w:b w:val="0"/>
+                <w:i w:val="0"/>
                 <w:color w:val="000000"/>
                 <w:sz w:val="22"/>
               </w:rPr>
@@ -2962,6 +3238,8 @@
             <w:r>
               <w:rPr>
                 <w:rFonts w:ascii="Georgia" w:hAnsi="Georgia"/>
+                <w:b w:val="0"/>
+                <w:i w:val="0"/>
                 <w:color w:val="000000"/>
                 <w:sz w:val="22"/>
               </w:rPr>
@@ -2982,6 +3260,8 @@
             <w:r>
               <w:rPr>
                 <w:rFonts w:ascii="Georgia" w:hAnsi="Georgia"/>
+                <w:b w:val="0"/>
+                <w:i w:val="0"/>
                 <w:color w:val="000000"/>
                 <w:sz w:val="22"/>
               </w:rPr>
@@ -3004,6 +3284,8 @@
             <w:r>
               <w:rPr>
                 <w:rFonts w:ascii="Georgia" w:hAnsi="Georgia"/>
+                <w:b w:val="0"/>
+                <w:i w:val="0"/>
                 <w:color w:val="000000"/>
                 <w:sz w:val="22"/>
               </w:rPr>
@@ -3024,6 +3306,8 @@
             <w:r>
               <w:rPr>
                 <w:rFonts w:ascii="Georgia" w:hAnsi="Georgia"/>
+                <w:b w:val="0"/>
+                <w:i w:val="0"/>
                 <w:color w:val="000000"/>
                 <w:sz w:val="22"/>
               </w:rPr>
@@ -3046,6 +3330,8 @@
             <w:r>
               <w:rPr>
                 <w:rFonts w:ascii="Georgia" w:hAnsi="Georgia"/>
+                <w:b w:val="0"/>
+                <w:i w:val="0"/>
                 <w:color w:val="000000"/>
                 <w:sz w:val="22"/>
               </w:rPr>
@@ -3066,6 +3352,8 @@
             <w:r>
               <w:rPr>
                 <w:rFonts w:ascii="Georgia" w:hAnsi="Georgia"/>
+                <w:b w:val="0"/>
+                <w:i w:val="0"/>
                 <w:color w:val="000000"/>
                 <w:sz w:val="22"/>
               </w:rPr>
@@ -3088,6 +3376,8 @@
             <w:r>
               <w:rPr>
                 <w:rFonts w:ascii="Georgia" w:hAnsi="Georgia"/>
+                <w:b w:val="0"/>
+                <w:i w:val="0"/>
                 <w:color w:val="000000"/>
                 <w:sz w:val="22"/>
               </w:rPr>
@@ -3108,6 +3398,8 @@
             <w:r>
               <w:rPr>
                 <w:rFonts w:ascii="Georgia" w:hAnsi="Georgia"/>
+                <w:b w:val="0"/>
+                <w:i w:val="0"/>
                 <w:color w:val="000000"/>
                 <w:sz w:val="22"/>
               </w:rPr>
@@ -3130,6 +3422,8 @@
             <w:r>
               <w:rPr>
                 <w:rFonts w:ascii="Georgia" w:hAnsi="Georgia"/>
+                <w:b w:val="0"/>
+                <w:i w:val="0"/>
                 <w:color w:val="000000"/>
                 <w:sz w:val="22"/>
               </w:rPr>
@@ -3150,6 +3444,8 @@
             <w:r>
               <w:rPr>
                 <w:rFonts w:ascii="Georgia" w:hAnsi="Georgia"/>
+                <w:b w:val="0"/>
+                <w:i w:val="0"/>
                 <w:color w:val="000000"/>
                 <w:sz w:val="22"/>
               </w:rPr>
@@ -3172,6 +3468,8 @@
             <w:r>
               <w:rPr>
                 <w:rFonts w:ascii="Georgia" w:hAnsi="Georgia"/>
+                <w:b w:val="0"/>
+                <w:i w:val="0"/>
                 <w:color w:val="000000"/>
                 <w:sz w:val="22"/>
               </w:rPr>
@@ -3192,6 +3490,8 @@
             <w:r>
               <w:rPr>
                 <w:rFonts w:ascii="Georgia" w:hAnsi="Georgia"/>
+                <w:b w:val="0"/>
+                <w:i w:val="0"/>
                 <w:color w:val="000000"/>
                 <w:sz w:val="22"/>
               </w:rPr>
@@ -3214,6 +3514,8 @@
             <w:r>
               <w:rPr>
                 <w:rFonts w:ascii="Georgia" w:hAnsi="Georgia"/>
+                <w:b w:val="0"/>
+                <w:i w:val="0"/>
                 <w:color w:val="000000"/>
                 <w:sz w:val="22"/>
               </w:rPr>
@@ -3234,6 +3536,8 @@
             <w:r>
               <w:rPr>
                 <w:rFonts w:ascii="Georgia" w:hAnsi="Georgia"/>
+                <w:b w:val="0"/>
+                <w:i w:val="0"/>
                 <w:color w:val="000000"/>
                 <w:sz w:val="22"/>
               </w:rPr>
@@ -3256,6 +3560,8 @@
             <w:r>
               <w:rPr>
                 <w:rFonts w:ascii="Georgia" w:hAnsi="Georgia"/>
+                <w:b w:val="0"/>
+                <w:i w:val="0"/>
                 <w:color w:val="000000"/>
                 <w:sz w:val="22"/>
               </w:rPr>
@@ -3276,6 +3582,8 @@
             <w:r>
               <w:rPr>
                 <w:rFonts w:ascii="Georgia" w:hAnsi="Georgia"/>
+                <w:b w:val="0"/>
+                <w:i w:val="0"/>
                 <w:color w:val="000000"/>
                 <w:sz w:val="22"/>
               </w:rPr>
@@ -3298,6 +3606,8 @@
             <w:r>
               <w:rPr>
                 <w:rFonts w:ascii="Georgia" w:hAnsi="Georgia"/>
+                <w:b w:val="0"/>
+                <w:i w:val="0"/>
                 <w:color w:val="000000"/>
                 <w:sz w:val="22"/>
               </w:rPr>
@@ -3318,6 +3628,8 @@
             <w:r>
               <w:rPr>
                 <w:rFonts w:ascii="Georgia" w:hAnsi="Georgia"/>
+                <w:b w:val="0"/>
+                <w:i w:val="0"/>
                 <w:color w:val="000000"/>
                 <w:sz w:val="22"/>
               </w:rPr>
@@ -3340,6 +3652,8 @@
             <w:r>
               <w:rPr>
                 <w:rFonts w:ascii="Georgia" w:hAnsi="Georgia"/>
+                <w:b w:val="0"/>
+                <w:i w:val="0"/>
                 <w:color w:val="000000"/>
                 <w:sz w:val="22"/>
               </w:rPr>
@@ -3360,6 +3674,8 @@
             <w:r>
               <w:rPr>
                 <w:rFonts w:ascii="Georgia" w:hAnsi="Georgia"/>
+                <w:b w:val="0"/>
+                <w:i w:val="0"/>
                 <w:color w:val="000000"/>
                 <w:sz w:val="22"/>
               </w:rPr>
@@ -3382,6 +3698,8 @@
             <w:r>
               <w:rPr>
                 <w:rFonts w:ascii="Georgia" w:hAnsi="Georgia"/>
+                <w:b w:val="0"/>
+                <w:i w:val="0"/>
                 <w:color w:val="000000"/>
                 <w:sz w:val="22"/>
               </w:rPr>
@@ -3402,6 +3720,8 @@
             <w:r>
               <w:rPr>
                 <w:rFonts w:ascii="Georgia" w:hAnsi="Georgia"/>
+                <w:b w:val="0"/>
+                <w:i w:val="0"/>
                 <w:color w:val="000000"/>
                 <w:sz w:val="22"/>
               </w:rPr>
@@ -3424,6 +3744,8 @@
             <w:r>
               <w:rPr>
                 <w:rFonts w:ascii="Georgia" w:hAnsi="Georgia"/>
+                <w:b w:val="0"/>
+                <w:i w:val="0"/>
                 <w:color w:val="000000"/>
                 <w:sz w:val="22"/>
               </w:rPr>
@@ -3444,6 +3766,8 @@
             <w:r>
               <w:rPr>
                 <w:rFonts w:ascii="Georgia" w:hAnsi="Georgia"/>
+                <w:b w:val="0"/>
+                <w:i w:val="0"/>
                 <w:color w:val="000000"/>
                 <w:sz w:val="22"/>
               </w:rPr>
@@ -3466,6 +3790,8 @@
             <w:r>
               <w:rPr>
                 <w:rFonts w:ascii="Georgia" w:hAnsi="Georgia"/>
+                <w:b w:val="0"/>
+                <w:i w:val="0"/>
                 <w:color w:val="000000"/>
                 <w:sz w:val="22"/>
               </w:rPr>
@@ -3486,6 +3812,8 @@
             <w:r>
               <w:rPr>
                 <w:rFonts w:ascii="Georgia" w:hAnsi="Georgia"/>
+                <w:b w:val="0"/>
+                <w:i w:val="0"/>
                 <w:color w:val="000000"/>
                 <w:sz w:val="22"/>
               </w:rPr>
@@ -3508,6 +3836,8 @@
             <w:r>
               <w:rPr>
                 <w:rFonts w:ascii="Georgia" w:hAnsi="Georgia"/>
+                <w:b w:val="0"/>
+                <w:i w:val="0"/>
                 <w:color w:val="000000"/>
                 <w:sz w:val="22"/>
               </w:rPr>
@@ -3528,6 +3858,8 @@
             <w:r>
               <w:rPr>
                 <w:rFonts w:ascii="Georgia" w:hAnsi="Georgia"/>
+                <w:b w:val="0"/>
+                <w:i w:val="0"/>
                 <w:color w:val="000000"/>
                 <w:sz w:val="22"/>
               </w:rPr>
@@ -3550,6 +3882,8 @@
             <w:r>
               <w:rPr>
                 <w:rFonts w:ascii="Georgia" w:hAnsi="Georgia"/>
+                <w:b w:val="0"/>
+                <w:i w:val="0"/>
                 <w:color w:val="000000"/>
                 <w:sz w:val="22"/>
               </w:rPr>
@@ -3570,6 +3904,8 @@
             <w:r>
               <w:rPr>
                 <w:rFonts w:ascii="Georgia" w:hAnsi="Georgia"/>
+                <w:b w:val="0"/>
+                <w:i w:val="0"/>
                 <w:color w:val="000000"/>
                 <w:sz w:val="22"/>
               </w:rPr>
@@ -3597,36 +3933,40 @@
           <w:p>
             <w:pPr>
               <w:spacing w:before="0" w:after="80" w:line="240" w:lineRule="exact"/>
-              <w:jc w:val="both"/>
+              <w:jc w:val="center"/>
             </w:pPr>
             <w:r/>
             <w:r>
               <w:rPr>
                 <w:rFonts w:ascii="Daytona" w:hAnsi="Daytona"/>
+                <w:b w:val="0"/>
+                <w:i w:val="0"/>
                 <w:color w:val="000000"/>
                 <w:sz w:val="24"/>
               </w:rPr>
-              <w:t>Chapter 4</w:t>
-            </w:r>
-          </w:p>
-        </w:tc>
-        <w:tc>
-          <w:tcPr>
-            <w:tcW w:type="dxa" w:w="5832"/>
-          </w:tcPr>
-          <w:p>
-            <w:pPr>
-              <w:spacing w:before="0" w:after="80" w:line="240" w:lineRule="exact"/>
-              <w:jc w:val="both"/>
+              <w:t>CHAPTER 4</w:t>
+            </w:r>
+          </w:p>
+        </w:tc>
+        <w:tc>
+          <w:tcPr>
+            <w:tcW w:type="dxa" w:w="5832"/>
+          </w:tcPr>
+          <w:p>
+            <w:pPr>
+              <w:spacing w:before="0" w:after="80" w:line="240" w:lineRule="exact"/>
+              <w:jc w:val="center"/>
             </w:pPr>
             <w:r/>
             <w:r>
               <w:rPr>
                 <w:rFonts w:ascii="Daytona" w:hAnsi="Daytona"/>
+                <w:b w:val="0"/>
+                <w:i w:val="0"/>
                 <w:color w:val="000000"/>
                 <w:sz w:val="24"/>
               </w:rPr>
-              <w:t>Capítulo 4</w:t>
+              <w:t>CAPÍTULO 4</w:t>
             </w:r>
           </w:p>
         </w:tc>
@@ -3645,6 +3985,8 @@
             <w:r>
               <w:rPr>
                 <w:rFonts w:ascii="Georgia" w:hAnsi="Georgia"/>
+                <w:b w:val="0"/>
+                <w:i/>
                 <w:color w:val="000000"/>
                 <w:sz w:val="22"/>
               </w:rPr>
@@ -3665,6 +4007,8 @@
             <w:r>
               <w:rPr>
                 <w:rFonts w:ascii="Georgia" w:hAnsi="Georgia"/>
+                <w:b w:val="0"/>
+                <w:i/>
                 <w:color w:val="000000"/>
                 <w:sz w:val="22"/>
               </w:rPr>
@@ -3687,6 +4031,8 @@
             <w:r>
               <w:rPr>
                 <w:rFonts w:ascii="Georgia" w:hAnsi="Georgia"/>
+                <w:b w:val="0"/>
+                <w:i w:val="0"/>
                 <w:color w:val="000000"/>
                 <w:sz w:val="22"/>
               </w:rPr>
@@ -3707,6 +4053,8 @@
             <w:r>
               <w:rPr>
                 <w:rFonts w:ascii="Georgia" w:hAnsi="Georgia"/>
+                <w:b w:val="0"/>
+                <w:i w:val="0"/>
                 <w:color w:val="000000"/>
                 <w:sz w:val="22"/>
               </w:rPr>
@@ -3729,6 +4077,8 @@
             <w:r>
               <w:rPr>
                 <w:rFonts w:ascii="Georgia" w:hAnsi="Georgia"/>
+                <w:b w:val="0"/>
+                <w:i w:val="0"/>
                 <w:color w:val="000000"/>
                 <w:sz w:val="22"/>
               </w:rPr>
@@ -3749,6 +4099,8 @@
             <w:r>
               <w:rPr>
                 <w:rFonts w:ascii="Georgia" w:hAnsi="Georgia"/>
+                <w:b w:val="0"/>
+                <w:i w:val="0"/>
                 <w:color w:val="000000"/>
                 <w:sz w:val="22"/>
               </w:rPr>
@@ -3771,6 +4123,8 @@
             <w:r>
               <w:rPr>
                 <w:rFonts w:ascii="Georgia" w:hAnsi="Georgia"/>
+                <w:b w:val="0"/>
+                <w:i w:val="0"/>
                 <w:color w:val="000000"/>
                 <w:sz w:val="22"/>
               </w:rPr>
@@ -3791,6 +4145,8 @@
             <w:r>
               <w:rPr>
                 <w:rFonts w:ascii="Georgia" w:hAnsi="Georgia"/>
+                <w:b w:val="0"/>
+                <w:i w:val="0"/>
                 <w:color w:val="000000"/>
                 <w:sz w:val="22"/>
               </w:rPr>
@@ -3813,6 +4169,8 @@
             <w:r>
               <w:rPr>
                 <w:rFonts w:ascii="Georgia" w:hAnsi="Georgia"/>
+                <w:b w:val="0"/>
+                <w:i w:val="0"/>
                 <w:color w:val="000000"/>
                 <w:sz w:val="22"/>
               </w:rPr>
@@ -3833,6 +4191,8 @@
             <w:r>
               <w:rPr>
                 <w:rFonts w:ascii="Georgia" w:hAnsi="Georgia"/>
+                <w:b w:val="0"/>
+                <w:i w:val="0"/>
                 <w:color w:val="000000"/>
                 <w:sz w:val="22"/>
               </w:rPr>
@@ -3855,6 +4215,8 @@
             <w:r>
               <w:rPr>
                 <w:rFonts w:ascii="Georgia" w:hAnsi="Georgia"/>
+                <w:b w:val="0"/>
+                <w:i w:val="0"/>
                 <w:color w:val="000000"/>
                 <w:sz w:val="22"/>
               </w:rPr>
@@ -3875,6 +4237,8 @@
             <w:r>
               <w:rPr>
                 <w:rFonts w:ascii="Georgia" w:hAnsi="Georgia"/>
+                <w:b w:val="0"/>
+                <w:i w:val="0"/>
                 <w:color w:val="000000"/>
                 <w:sz w:val="22"/>
               </w:rPr>
@@ -3897,6 +4261,8 @@
             <w:r>
               <w:rPr>
                 <w:rFonts w:ascii="Georgia" w:hAnsi="Georgia"/>
+                <w:b w:val="0"/>
+                <w:i w:val="0"/>
                 <w:color w:val="000000"/>
                 <w:sz w:val="22"/>
               </w:rPr>
@@ -3917,6 +4283,8 @@
             <w:r>
               <w:rPr>
                 <w:rFonts w:ascii="Georgia" w:hAnsi="Georgia"/>
+                <w:b w:val="0"/>
+                <w:i w:val="0"/>
                 <w:color w:val="000000"/>
                 <w:sz w:val="22"/>
               </w:rPr>
@@ -3939,6 +4307,8 @@
             <w:r>
               <w:rPr>
                 <w:rFonts w:ascii="Georgia" w:hAnsi="Georgia"/>
+                <w:b w:val="0"/>
+                <w:i w:val="0"/>
                 <w:color w:val="000000"/>
                 <w:sz w:val="22"/>
               </w:rPr>
@@ -3959,6 +4329,8 @@
             <w:r>
               <w:rPr>
                 <w:rFonts w:ascii="Georgia" w:hAnsi="Georgia"/>
+                <w:b w:val="0"/>
+                <w:i w:val="0"/>
                 <w:color w:val="000000"/>
                 <w:sz w:val="22"/>
               </w:rPr>
@@ -3981,6 +4353,8 @@
             <w:r>
               <w:rPr>
                 <w:rFonts w:ascii="Georgia" w:hAnsi="Georgia"/>
+                <w:b w:val="0"/>
+                <w:i w:val="0"/>
                 <w:color w:val="000000"/>
                 <w:sz w:val="22"/>
               </w:rPr>
@@ -4001,6 +4375,8 @@
             <w:r>
               <w:rPr>
                 <w:rFonts w:ascii="Georgia" w:hAnsi="Georgia"/>
+                <w:b w:val="0"/>
+                <w:i w:val="0"/>
                 <w:color w:val="000000"/>
                 <w:sz w:val="22"/>
               </w:rPr>
@@ -4023,6 +4399,8 @@
             <w:r>
               <w:rPr>
                 <w:rFonts w:ascii="Georgia" w:hAnsi="Georgia"/>
+                <w:b w:val="0"/>
+                <w:i w:val="0"/>
                 <w:color w:val="000000"/>
                 <w:sz w:val="22"/>
               </w:rPr>
@@ -4043,6 +4421,8 @@
             <w:r>
               <w:rPr>
                 <w:rFonts w:ascii="Georgia" w:hAnsi="Georgia"/>
+                <w:b w:val="0"/>
+                <w:i w:val="0"/>
                 <w:color w:val="000000"/>
                 <w:sz w:val="22"/>
               </w:rPr>
@@ -4065,6 +4445,8 @@
             <w:r>
               <w:rPr>
                 <w:rFonts w:ascii="Georgia" w:hAnsi="Georgia"/>
+                <w:b w:val="0"/>
+                <w:i w:val="0"/>
                 <w:color w:val="000000"/>
                 <w:sz w:val="22"/>
               </w:rPr>
@@ -4085,6 +4467,8 @@
             <w:r>
               <w:rPr>
                 <w:rFonts w:ascii="Georgia" w:hAnsi="Georgia"/>
+                <w:b w:val="0"/>
+                <w:i w:val="0"/>
                 <w:color w:val="000000"/>
                 <w:sz w:val="22"/>
               </w:rPr>
@@ -4107,6 +4491,8 @@
             <w:r>
               <w:rPr>
                 <w:rFonts w:ascii="Georgia" w:hAnsi="Georgia"/>
+                <w:b w:val="0"/>
+                <w:i w:val="0"/>
                 <w:color w:val="000000"/>
                 <w:sz w:val="22"/>
               </w:rPr>
@@ -4127,6 +4513,8 @@
             <w:r>
               <w:rPr>
                 <w:rFonts w:ascii="Georgia" w:hAnsi="Georgia"/>
+                <w:b w:val="0"/>
+                <w:i w:val="0"/>
                 <w:color w:val="000000"/>
                 <w:sz w:val="22"/>
               </w:rPr>
@@ -4149,6 +4537,8 @@
             <w:r>
               <w:rPr>
                 <w:rFonts w:ascii="Georgia" w:hAnsi="Georgia"/>
+                <w:b w:val="0"/>
+                <w:i w:val="0"/>
                 <w:color w:val="000000"/>
                 <w:sz w:val="22"/>
               </w:rPr>
@@ -4169,6 +4559,8 @@
             <w:r>
               <w:rPr>
                 <w:rFonts w:ascii="Georgia" w:hAnsi="Georgia"/>
+                <w:b w:val="0"/>
+                <w:i w:val="0"/>
                 <w:color w:val="000000"/>
                 <w:sz w:val="22"/>
               </w:rPr>
@@ -4191,6 +4583,8 @@
             <w:r>
               <w:rPr>
                 <w:rFonts w:ascii="Georgia" w:hAnsi="Georgia"/>
+                <w:b w:val="0"/>
+                <w:i w:val="0"/>
                 <w:color w:val="000000"/>
                 <w:sz w:val="22"/>
               </w:rPr>
@@ -4211,6 +4605,8 @@
             <w:r>
               <w:rPr>
                 <w:rFonts w:ascii="Georgia" w:hAnsi="Georgia"/>
+                <w:b w:val="0"/>
+                <w:i w:val="0"/>
                 <w:color w:val="000000"/>
                 <w:sz w:val="22"/>
               </w:rPr>
@@ -4233,6 +4629,8 @@
             <w:r>
               <w:rPr>
                 <w:rFonts w:ascii="Georgia" w:hAnsi="Georgia"/>
+                <w:b w:val="0"/>
+                <w:i w:val="0"/>
                 <w:color w:val="000000"/>
                 <w:sz w:val="22"/>
               </w:rPr>
@@ -4253,6 +4651,8 @@
             <w:r>
               <w:rPr>
                 <w:rFonts w:ascii="Georgia" w:hAnsi="Georgia"/>
+                <w:b w:val="0"/>
+                <w:i w:val="0"/>
                 <w:color w:val="000000"/>
                 <w:sz w:val="22"/>
               </w:rPr>
@@ -4275,6 +4675,8 @@
             <w:r>
               <w:rPr>
                 <w:rFonts w:ascii="Georgia" w:hAnsi="Georgia"/>
+                <w:b w:val="0"/>
+                <w:i w:val="0"/>
                 <w:color w:val="000000"/>
                 <w:sz w:val="22"/>
               </w:rPr>
@@ -4295,6 +4697,8 @@
             <w:r>
               <w:rPr>
                 <w:rFonts w:ascii="Georgia" w:hAnsi="Georgia"/>
+                <w:b w:val="0"/>
+                <w:i w:val="0"/>
                 <w:color w:val="000000"/>
                 <w:sz w:val="22"/>
               </w:rPr>
@@ -4317,6 +4721,8 @@
             <w:r>
               <w:rPr>
                 <w:rFonts w:ascii="Georgia" w:hAnsi="Georgia"/>
+                <w:b w:val="0"/>
+                <w:i w:val="0"/>
                 <w:color w:val="000000"/>
                 <w:sz w:val="22"/>
               </w:rPr>
@@ -4337,6 +4743,8 @@
             <w:r>
               <w:rPr>
                 <w:rFonts w:ascii="Georgia" w:hAnsi="Georgia"/>
+                <w:b w:val="0"/>
+                <w:i w:val="0"/>
                 <w:color w:val="000000"/>
                 <w:sz w:val="22"/>
               </w:rPr>
@@ -4359,6 +4767,8 @@
             <w:r>
               <w:rPr>
                 <w:rFonts w:ascii="Georgia" w:hAnsi="Georgia"/>
+                <w:b w:val="0"/>
+                <w:i w:val="0"/>
                 <w:color w:val="000000"/>
                 <w:sz w:val="22"/>
               </w:rPr>
@@ -4379,6 +4789,8 @@
             <w:r>
               <w:rPr>
                 <w:rFonts w:ascii="Georgia" w:hAnsi="Georgia"/>
+                <w:b w:val="0"/>
+                <w:i w:val="0"/>
                 <w:color w:val="000000"/>
                 <w:sz w:val="22"/>
               </w:rPr>
@@ -4401,6 +4813,8 @@
             <w:r>
               <w:rPr>
                 <w:rFonts w:ascii="Georgia" w:hAnsi="Georgia"/>
+                <w:b w:val="0"/>
+                <w:i w:val="0"/>
                 <w:color w:val="000000"/>
                 <w:sz w:val="22"/>
               </w:rPr>
@@ -4421,6 +4835,8 @@
             <w:r>
               <w:rPr>
                 <w:rFonts w:ascii="Georgia" w:hAnsi="Georgia"/>
+                <w:b w:val="0"/>
+                <w:i w:val="0"/>
                 <w:color w:val="000000"/>
                 <w:sz w:val="22"/>
               </w:rPr>
@@ -4443,6 +4859,8 @@
             <w:r>
               <w:rPr>
                 <w:rFonts w:ascii="Georgia" w:hAnsi="Georgia"/>
+                <w:b w:val="0"/>
+                <w:i w:val="0"/>
                 <w:color w:val="000000"/>
                 <w:sz w:val="22"/>
               </w:rPr>
@@ -4463,6 +4881,8 @@
             <w:r>
               <w:rPr>
                 <w:rFonts w:ascii="Georgia" w:hAnsi="Georgia"/>
+                <w:b w:val="0"/>
+                <w:i w:val="0"/>
                 <w:color w:val="000000"/>
                 <w:sz w:val="22"/>
               </w:rPr>
@@ -4485,6 +4905,8 @@
             <w:r>
               <w:rPr>
                 <w:rFonts w:ascii="Georgia" w:hAnsi="Georgia"/>
+                <w:b w:val="0"/>
+                <w:i w:val="0"/>
                 <w:color w:val="000000"/>
                 <w:sz w:val="22"/>
               </w:rPr>
@@ -4505,6 +4927,8 @@
             <w:r>
               <w:rPr>
                 <w:rFonts w:ascii="Georgia" w:hAnsi="Georgia"/>
+                <w:b w:val="0"/>
+                <w:i w:val="0"/>
                 <w:color w:val="000000"/>
                 <w:sz w:val="22"/>
               </w:rPr>
@@ -4527,6 +4951,8 @@
             <w:r>
               <w:rPr>
                 <w:rFonts w:ascii="Georgia" w:hAnsi="Georgia"/>
+                <w:b w:val="0"/>
+                <w:i w:val="0"/>
                 <w:color w:val="000000"/>
                 <w:sz w:val="22"/>
               </w:rPr>
@@ -4547,6 +4973,8 @@
             <w:r>
               <w:rPr>
                 <w:rFonts w:ascii="Georgia" w:hAnsi="Georgia"/>
+                <w:b w:val="0"/>
+                <w:i w:val="0"/>
                 <w:color w:val="000000"/>
                 <w:sz w:val="22"/>
               </w:rPr>
@@ -4569,6 +4997,8 @@
             <w:r>
               <w:rPr>
                 <w:rFonts w:ascii="Georgia" w:hAnsi="Georgia"/>
+                <w:b w:val="0"/>
+                <w:i w:val="0"/>
                 <w:color w:val="000000"/>
                 <w:sz w:val="22"/>
               </w:rPr>
@@ -4589,6 +5019,8 @@
             <w:r>
               <w:rPr>
                 <w:rFonts w:ascii="Georgia" w:hAnsi="Georgia"/>
+                <w:b w:val="0"/>
+                <w:i w:val="0"/>
                 <w:color w:val="000000"/>
                 <w:sz w:val="22"/>
               </w:rPr>
@@ -4611,6 +5043,8 @@
             <w:r>
               <w:rPr>
                 <w:rFonts w:ascii="Georgia" w:hAnsi="Georgia"/>
+                <w:b w:val="0"/>
+                <w:i w:val="0"/>
                 <w:color w:val="000000"/>
                 <w:sz w:val="22"/>
               </w:rPr>
@@ -4631,6 +5065,8 @@
             <w:r>
               <w:rPr>
                 <w:rFonts w:ascii="Georgia" w:hAnsi="Georgia"/>
+                <w:b w:val="0"/>
+                <w:i w:val="0"/>
                 <w:color w:val="000000"/>
                 <w:sz w:val="22"/>
               </w:rPr>
@@ -4653,6 +5089,8 @@
             <w:r>
               <w:rPr>
                 <w:rFonts w:ascii="Georgia" w:hAnsi="Georgia"/>
+                <w:b w:val="0"/>
+                <w:i w:val="0"/>
                 <w:color w:val="000000"/>
                 <w:sz w:val="22"/>
               </w:rPr>
@@ -4673,6 +5111,8 @@
             <w:r>
               <w:rPr>
                 <w:rFonts w:ascii="Georgia" w:hAnsi="Georgia"/>
+                <w:b w:val="0"/>
+                <w:i w:val="0"/>
                 <w:color w:val="000000"/>
                 <w:sz w:val="22"/>
               </w:rPr>
@@ -4695,6 +5135,8 @@
             <w:r>
               <w:rPr>
                 <w:rFonts w:ascii="Georgia" w:hAnsi="Georgia"/>
+                <w:b w:val="0"/>
+                <w:i w:val="0"/>
                 <w:color w:val="000000"/>
                 <w:sz w:val="22"/>
               </w:rPr>
@@ -4715,6 +5157,8 @@
             <w:r>
               <w:rPr>
                 <w:rFonts w:ascii="Georgia" w:hAnsi="Georgia"/>
+                <w:b w:val="0"/>
+                <w:i w:val="0"/>
                 <w:color w:val="000000"/>
                 <w:sz w:val="22"/>
               </w:rPr>
@@ -4737,6 +5181,8 @@
             <w:r>
               <w:rPr>
                 <w:rFonts w:ascii="Georgia" w:hAnsi="Georgia"/>
+                <w:b w:val="0"/>
+                <w:i w:val="0"/>
                 <w:color w:val="000000"/>
                 <w:sz w:val="22"/>
               </w:rPr>
@@ -4757,6 +5203,8 @@
             <w:r>
               <w:rPr>
                 <w:rFonts w:ascii="Georgia" w:hAnsi="Georgia"/>
+                <w:b w:val="0"/>
+                <w:i w:val="0"/>
                 <w:color w:val="000000"/>
                 <w:sz w:val="22"/>
               </w:rPr>
@@ -4779,6 +5227,8 @@
             <w:r>
               <w:rPr>
                 <w:rFonts w:ascii="Georgia" w:hAnsi="Georgia"/>
+                <w:b w:val="0"/>
+                <w:i w:val="0"/>
                 <w:color w:val="000000"/>
                 <w:sz w:val="22"/>
               </w:rPr>
@@ -4799,6 +5249,8 @@
             <w:r>
               <w:rPr>
                 <w:rFonts w:ascii="Georgia" w:hAnsi="Georgia"/>
+                <w:b w:val="0"/>
+                <w:i w:val="0"/>
                 <w:color w:val="000000"/>
                 <w:sz w:val="22"/>
               </w:rPr>
@@ -4821,6 +5273,8 @@
             <w:r>
               <w:rPr>
                 <w:rFonts w:ascii="Georgia" w:hAnsi="Georgia"/>
+                <w:b w:val="0"/>
+                <w:i w:val="0"/>
                 <w:color w:val="000000"/>
                 <w:sz w:val="22"/>
               </w:rPr>
@@ -4841,6 +5295,8 @@
             <w:r>
               <w:rPr>
                 <w:rFonts w:ascii="Georgia" w:hAnsi="Georgia"/>
+                <w:b w:val="0"/>
+                <w:i w:val="0"/>
                 <w:color w:val="000000"/>
                 <w:sz w:val="22"/>
               </w:rPr>
@@ -4863,6 +5319,8 @@
             <w:r>
               <w:rPr>
                 <w:rFonts w:ascii="Georgia" w:hAnsi="Georgia"/>
+                <w:b w:val="0"/>
+                <w:i w:val="0"/>
                 <w:color w:val="000000"/>
                 <w:sz w:val="22"/>
               </w:rPr>
@@ -4883,6 +5341,8 @@
             <w:r>
               <w:rPr>
                 <w:rFonts w:ascii="Georgia" w:hAnsi="Georgia"/>
+                <w:b w:val="0"/>
+                <w:i w:val="0"/>
                 <w:color w:val="000000"/>
                 <w:sz w:val="22"/>
               </w:rPr>
@@ -4905,6 +5365,8 @@
             <w:r>
               <w:rPr>
                 <w:rFonts w:ascii="Georgia" w:hAnsi="Georgia"/>
+                <w:b w:val="0"/>
+                <w:i w:val="0"/>
                 <w:color w:val="000000"/>
                 <w:sz w:val="22"/>
               </w:rPr>
@@ -4925,6 +5387,8 @@
             <w:r>
               <w:rPr>
                 <w:rFonts w:ascii="Georgia" w:hAnsi="Georgia"/>
+                <w:b w:val="0"/>
+                <w:i w:val="0"/>
                 <w:color w:val="000000"/>
                 <w:sz w:val="22"/>
               </w:rPr>
@@ -4947,6 +5411,8 @@
             <w:r>
               <w:rPr>
                 <w:rFonts w:ascii="Georgia" w:hAnsi="Georgia"/>
+                <w:b w:val="0"/>
+                <w:i w:val="0"/>
                 <w:color w:val="000000"/>
                 <w:sz w:val="22"/>
               </w:rPr>
@@ -4967,6 +5433,8 @@
             <w:r>
               <w:rPr>
                 <w:rFonts w:ascii="Georgia" w:hAnsi="Georgia"/>
+                <w:b w:val="0"/>
+                <w:i w:val="0"/>
                 <w:color w:val="000000"/>
                 <w:sz w:val="22"/>
               </w:rPr>
@@ -4989,6 +5457,8 @@
             <w:r>
               <w:rPr>
                 <w:rFonts w:ascii="Georgia" w:hAnsi="Georgia"/>
+                <w:b w:val="0"/>
+                <w:i w:val="0"/>
                 <w:color w:val="000000"/>
                 <w:sz w:val="22"/>
               </w:rPr>
@@ -5009,6 +5479,8 @@
             <w:r>
               <w:rPr>
                 <w:rFonts w:ascii="Georgia" w:hAnsi="Georgia"/>
+                <w:b w:val="0"/>
+                <w:i w:val="0"/>
                 <w:color w:val="000000"/>
                 <w:sz w:val="22"/>
               </w:rPr>
@@ -5031,6 +5503,8 @@
             <w:r>
               <w:rPr>
                 <w:rFonts w:ascii="Georgia" w:hAnsi="Georgia"/>
+                <w:b w:val="0"/>
+                <w:i w:val="0"/>
                 <w:color w:val="000000"/>
                 <w:sz w:val="22"/>
               </w:rPr>
@@ -5051,6 +5525,8 @@
             <w:r>
               <w:rPr>
                 <w:rFonts w:ascii="Georgia" w:hAnsi="Georgia"/>
+                <w:b w:val="0"/>
+                <w:i w:val="0"/>
                 <w:color w:val="000000"/>
                 <w:sz w:val="22"/>
               </w:rPr>
@@ -5073,6 +5549,8 @@
             <w:r>
               <w:rPr>
                 <w:rFonts w:ascii="Georgia" w:hAnsi="Georgia"/>
+                <w:b w:val="0"/>
+                <w:i w:val="0"/>
                 <w:color w:val="000000"/>
                 <w:sz w:val="22"/>
               </w:rPr>
@@ -5093,6 +5571,8 @@
             <w:r>
               <w:rPr>
                 <w:rFonts w:ascii="Georgia" w:hAnsi="Georgia"/>
+                <w:b w:val="0"/>
+                <w:i w:val="0"/>
                 <w:color w:val="000000"/>
                 <w:sz w:val="22"/>
               </w:rPr>
@@ -5115,6 +5595,8 @@
             <w:r>
               <w:rPr>
                 <w:rFonts w:ascii="Georgia" w:hAnsi="Georgia"/>
+                <w:b w:val="0"/>
+                <w:i w:val="0"/>
                 <w:color w:val="000000"/>
                 <w:sz w:val="22"/>
               </w:rPr>
@@ -5135,6 +5617,8 @@
             <w:r>
               <w:rPr>
                 <w:rFonts w:ascii="Georgia" w:hAnsi="Georgia"/>
+                <w:b w:val="0"/>
+                <w:i w:val="0"/>
                 <w:color w:val="000000"/>
                 <w:sz w:val="22"/>
               </w:rPr>
@@ -5157,6 +5641,8 @@
             <w:r>
               <w:rPr>
                 <w:rFonts w:ascii="Georgia" w:hAnsi="Georgia"/>
+                <w:b w:val="0"/>
+                <w:i w:val="0"/>
                 <w:color w:val="000000"/>
                 <w:sz w:val="22"/>
               </w:rPr>
@@ -5177,6 +5663,8 @@
             <w:r>
               <w:rPr>
                 <w:rFonts w:ascii="Georgia" w:hAnsi="Georgia"/>
+                <w:b w:val="0"/>
+                <w:i w:val="0"/>
                 <w:color w:val="000000"/>
                 <w:sz w:val="22"/>
               </w:rPr>
@@ -5199,6 +5687,8 @@
             <w:r>
               <w:rPr>
                 <w:rFonts w:ascii="Georgia" w:hAnsi="Georgia"/>
+                <w:b w:val="0"/>
+                <w:i w:val="0"/>
                 <w:color w:val="000000"/>
                 <w:sz w:val="22"/>
               </w:rPr>
@@ -5219,6 +5709,8 @@
             <w:r>
               <w:rPr>
                 <w:rFonts w:ascii="Georgia" w:hAnsi="Georgia"/>
+                <w:b w:val="0"/>
+                <w:i w:val="0"/>
                 <w:color w:val="000000"/>
                 <w:sz w:val="22"/>
               </w:rPr>
@@ -5241,6 +5733,8 @@
             <w:r>
               <w:rPr>
                 <w:rFonts w:ascii="Georgia" w:hAnsi="Georgia"/>
+                <w:b w:val="0"/>
+                <w:i w:val="0"/>
                 <w:color w:val="000000"/>
                 <w:sz w:val="22"/>
               </w:rPr>
@@ -5261,6 +5755,8 @@
             <w:r>
               <w:rPr>
                 <w:rFonts w:ascii="Georgia" w:hAnsi="Georgia"/>
+                <w:b w:val="0"/>
+                <w:i w:val="0"/>
                 <w:color w:val="000000"/>
                 <w:sz w:val="22"/>
               </w:rPr>
@@ -5288,36 +5784,40 @@
           <w:p>
             <w:pPr>
               <w:spacing w:before="0" w:after="80" w:line="240" w:lineRule="exact"/>
-              <w:jc w:val="both"/>
+              <w:jc w:val="center"/>
             </w:pPr>
             <w:r/>
             <w:r>
               <w:rPr>
                 <w:rFonts w:ascii="Daytona" w:hAnsi="Daytona"/>
+                <w:b w:val="0"/>
+                <w:i w:val="0"/>
                 <w:color w:val="000000"/>
                 <w:sz w:val="24"/>
               </w:rPr>
-              <w:t>Chapter 5</w:t>
-            </w:r>
-          </w:p>
-        </w:tc>
-        <w:tc>
-          <w:tcPr>
-            <w:tcW w:type="dxa" w:w="5832"/>
-          </w:tcPr>
-          <w:p>
-            <w:pPr>
-              <w:spacing w:before="0" w:after="80" w:line="240" w:lineRule="exact"/>
-              <w:jc w:val="both"/>
+              <w:t>CHAPTER 5</w:t>
+            </w:r>
+          </w:p>
+        </w:tc>
+        <w:tc>
+          <w:tcPr>
+            <w:tcW w:type="dxa" w:w="5832"/>
+          </w:tcPr>
+          <w:p>
+            <w:pPr>
+              <w:spacing w:before="0" w:after="80" w:line="240" w:lineRule="exact"/>
+              <w:jc w:val="center"/>
             </w:pPr>
             <w:r/>
             <w:r>
               <w:rPr>
                 <w:rFonts w:ascii="Daytona" w:hAnsi="Daytona"/>
+                <w:b w:val="0"/>
+                <w:i w:val="0"/>
                 <w:color w:val="000000"/>
                 <w:sz w:val="24"/>
               </w:rPr>
-              <w:t>Capítulo 5</w:t>
+              <w:t>CAPÍTULO 5</w:t>
             </w:r>
           </w:p>
         </w:tc>
@@ -5336,6 +5836,8 @@
             <w:r>
               <w:rPr>
                 <w:rFonts w:ascii="Georgia" w:hAnsi="Georgia"/>
+                <w:b w:val="0"/>
+                <w:i/>
                 <w:color w:val="000000"/>
                 <w:sz w:val="22"/>
               </w:rPr>
@@ -5356,6 +5858,8 @@
             <w:r>
               <w:rPr>
                 <w:rFonts w:ascii="Georgia" w:hAnsi="Georgia"/>
+                <w:b w:val="0"/>
+                <w:i/>
                 <w:color w:val="000000"/>
                 <w:sz w:val="22"/>
               </w:rPr>
@@ -5378,6 +5882,8 @@
             <w:r>
               <w:rPr>
                 <w:rFonts w:ascii="Georgia" w:hAnsi="Georgia"/>
+                <w:b w:val="0"/>
+                <w:i w:val="0"/>
                 <w:color w:val="000000"/>
                 <w:sz w:val="22"/>
               </w:rPr>
@@ -5398,6 +5904,8 @@
             <w:r>
               <w:rPr>
                 <w:rFonts w:ascii="Georgia" w:hAnsi="Georgia"/>
+                <w:b w:val="0"/>
+                <w:i w:val="0"/>
                 <w:color w:val="000000"/>
                 <w:sz w:val="22"/>
               </w:rPr>
@@ -5420,6 +5928,8 @@
             <w:r>
               <w:rPr>
                 <w:rFonts w:ascii="Georgia" w:hAnsi="Georgia"/>
+                <w:b w:val="0"/>
+                <w:i w:val="0"/>
                 <w:color w:val="000000"/>
                 <w:sz w:val="22"/>
               </w:rPr>
@@ -5440,6 +5950,8 @@
             <w:r>
               <w:rPr>
                 <w:rFonts w:ascii="Georgia" w:hAnsi="Georgia"/>
+                <w:b w:val="0"/>
+                <w:i w:val="0"/>
                 <w:color w:val="000000"/>
                 <w:sz w:val="22"/>
               </w:rPr>
@@ -5462,6 +5974,8 @@
             <w:r>
               <w:rPr>
                 <w:rFonts w:ascii="Georgia" w:hAnsi="Georgia"/>
+                <w:b w:val="0"/>
+                <w:i w:val="0"/>
                 <w:color w:val="000000"/>
                 <w:sz w:val="22"/>
               </w:rPr>
@@ -5482,6 +5996,8 @@
             <w:r>
               <w:rPr>
                 <w:rFonts w:ascii="Georgia" w:hAnsi="Georgia"/>
+                <w:b w:val="0"/>
+                <w:i w:val="0"/>
                 <w:color w:val="000000"/>
                 <w:sz w:val="22"/>
               </w:rPr>
@@ -5504,6 +6020,8 @@
             <w:r>
               <w:rPr>
                 <w:rFonts w:ascii="Georgia" w:hAnsi="Georgia"/>
+                <w:b w:val="0"/>
+                <w:i w:val="0"/>
                 <w:color w:val="000000"/>
                 <w:sz w:val="22"/>
               </w:rPr>
@@ -5524,6 +6042,8 @@
             <w:r>
               <w:rPr>
                 <w:rFonts w:ascii="Georgia" w:hAnsi="Georgia"/>
+                <w:b w:val="0"/>
+                <w:i w:val="0"/>
                 <w:color w:val="000000"/>
                 <w:sz w:val="22"/>
               </w:rPr>
@@ -5546,6 +6066,8 @@
             <w:r>
               <w:rPr>
                 <w:rFonts w:ascii="Georgia" w:hAnsi="Georgia"/>
+                <w:b w:val="0"/>
+                <w:i w:val="0"/>
                 <w:color w:val="000000"/>
                 <w:sz w:val="22"/>
               </w:rPr>
@@ -5566,6 +6088,8 @@
             <w:r>
               <w:rPr>
                 <w:rFonts w:ascii="Georgia" w:hAnsi="Georgia"/>
+                <w:b w:val="0"/>
+                <w:i w:val="0"/>
                 <w:color w:val="000000"/>
                 <w:sz w:val="22"/>
               </w:rPr>
@@ -5588,6 +6112,8 @@
             <w:r>
               <w:rPr>
                 <w:rFonts w:ascii="Georgia" w:hAnsi="Georgia"/>
+                <w:b w:val="0"/>
+                <w:i w:val="0"/>
                 <w:color w:val="000000"/>
                 <w:sz w:val="22"/>
               </w:rPr>
@@ -5608,6 +6134,8 @@
             <w:r>
               <w:rPr>
                 <w:rFonts w:ascii="Georgia" w:hAnsi="Georgia"/>
+                <w:b w:val="0"/>
+                <w:i w:val="0"/>
                 <w:color w:val="000000"/>
                 <w:sz w:val="22"/>
               </w:rPr>
@@ -5630,6 +6158,8 @@
             <w:r>
               <w:rPr>
                 <w:rFonts w:ascii="Georgia" w:hAnsi="Georgia"/>
+                <w:b w:val="0"/>
+                <w:i w:val="0"/>
                 <w:color w:val="000000"/>
                 <w:sz w:val="22"/>
               </w:rPr>
@@ -5650,6 +6180,8 @@
             <w:r>
               <w:rPr>
                 <w:rFonts w:ascii="Georgia" w:hAnsi="Georgia"/>
+                <w:b w:val="0"/>
+                <w:i w:val="0"/>
                 <w:color w:val="000000"/>
                 <w:sz w:val="22"/>
               </w:rPr>
@@ -5672,6 +6204,8 @@
             <w:r>
               <w:rPr>
                 <w:rFonts w:ascii="Georgia" w:hAnsi="Georgia"/>
+                <w:b w:val="0"/>
+                <w:i w:val="0"/>
                 <w:color w:val="000000"/>
                 <w:sz w:val="22"/>
               </w:rPr>
@@ -5692,6 +6226,8 @@
             <w:r>
               <w:rPr>
                 <w:rFonts w:ascii="Georgia" w:hAnsi="Georgia"/>
+                <w:b w:val="0"/>
+                <w:i w:val="0"/>
                 <w:color w:val="000000"/>
                 <w:sz w:val="22"/>
               </w:rPr>
@@ -5714,6 +6250,8 @@
             <w:r>
               <w:rPr>
                 <w:rFonts w:ascii="Georgia" w:hAnsi="Georgia"/>
+                <w:b w:val="0"/>
+                <w:i w:val="0"/>
                 <w:color w:val="000000"/>
                 <w:sz w:val="22"/>
               </w:rPr>
@@ -5734,6 +6272,8 @@
             <w:r>
               <w:rPr>
                 <w:rFonts w:ascii="Georgia" w:hAnsi="Georgia"/>
+                <w:b w:val="0"/>
+                <w:i w:val="0"/>
                 <w:color w:val="000000"/>
                 <w:sz w:val="22"/>
               </w:rPr>
@@ -5756,6 +6296,8 @@
             <w:r>
               <w:rPr>
                 <w:rFonts w:ascii="Georgia" w:hAnsi="Georgia"/>
+                <w:b w:val="0"/>
+                <w:i w:val="0"/>
                 <w:color w:val="000000"/>
                 <w:sz w:val="22"/>
               </w:rPr>
@@ -5776,6 +6318,8 @@
             <w:r>
               <w:rPr>
                 <w:rFonts w:ascii="Georgia" w:hAnsi="Georgia"/>
+                <w:b w:val="0"/>
+                <w:i w:val="0"/>
                 <w:color w:val="000000"/>
                 <w:sz w:val="22"/>
               </w:rPr>
@@ -5798,6 +6342,8 @@
             <w:r>
               <w:rPr>
                 <w:rFonts w:ascii="Georgia" w:hAnsi="Georgia"/>
+                <w:b w:val="0"/>
+                <w:i w:val="0"/>
                 <w:color w:val="000000"/>
                 <w:sz w:val="22"/>
               </w:rPr>
@@ -5818,6 +6364,8 @@
             <w:r>
               <w:rPr>
                 <w:rFonts w:ascii="Georgia" w:hAnsi="Georgia"/>
+                <w:b w:val="0"/>
+                <w:i w:val="0"/>
                 <w:color w:val="000000"/>
                 <w:sz w:val="22"/>
               </w:rPr>
@@ -5840,6 +6388,8 @@
             <w:r>
               <w:rPr>
                 <w:rFonts w:ascii="Georgia" w:hAnsi="Georgia"/>
+                <w:b w:val="0"/>
+                <w:i w:val="0"/>
                 <w:color w:val="000000"/>
                 <w:sz w:val="22"/>
               </w:rPr>
@@ -5860,6 +6410,8 @@
             <w:r>
               <w:rPr>
                 <w:rFonts w:ascii="Georgia" w:hAnsi="Georgia"/>
+                <w:b w:val="0"/>
+                <w:i w:val="0"/>
                 <w:color w:val="000000"/>
                 <w:sz w:val="22"/>
               </w:rPr>
@@ -5882,6 +6434,8 @@
             <w:r>
               <w:rPr>
                 <w:rFonts w:ascii="Georgia" w:hAnsi="Georgia"/>
+                <w:b w:val="0"/>
+                <w:i w:val="0"/>
                 <w:color w:val="000000"/>
                 <w:sz w:val="22"/>
               </w:rPr>
@@ -5902,6 +6456,8 @@
             <w:r>
               <w:rPr>
                 <w:rFonts w:ascii="Georgia" w:hAnsi="Georgia"/>
+                <w:b w:val="0"/>
+                <w:i w:val="0"/>
                 <w:color w:val="000000"/>
                 <w:sz w:val="22"/>
               </w:rPr>
@@ -5924,6 +6480,8 @@
             <w:r>
               <w:rPr>
                 <w:rFonts w:ascii="Georgia" w:hAnsi="Georgia"/>
+                <w:b w:val="0"/>
+                <w:i w:val="0"/>
                 <w:color w:val="000000"/>
                 <w:sz w:val="22"/>
               </w:rPr>
@@ -5944,6 +6502,8 @@
             <w:r>
               <w:rPr>
                 <w:rFonts w:ascii="Georgia" w:hAnsi="Georgia"/>
+                <w:b w:val="0"/>
+                <w:i w:val="0"/>
                 <w:color w:val="000000"/>
                 <w:sz w:val="22"/>
               </w:rPr>
@@ -5966,6 +6526,8 @@
             <w:r>
               <w:rPr>
                 <w:rFonts w:ascii="Georgia" w:hAnsi="Georgia"/>
+                <w:b w:val="0"/>
+                <w:i w:val="0"/>
                 <w:color w:val="000000"/>
                 <w:sz w:val="22"/>
               </w:rPr>
@@ -5986,6 +6548,8 @@
             <w:r>
               <w:rPr>
                 <w:rFonts w:ascii="Georgia" w:hAnsi="Georgia"/>
+                <w:b w:val="0"/>
+                <w:i w:val="0"/>
                 <w:color w:val="000000"/>
                 <w:sz w:val="22"/>
               </w:rPr>
@@ -6008,6 +6572,8 @@
             <w:r>
               <w:rPr>
                 <w:rFonts w:ascii="Georgia" w:hAnsi="Georgia"/>
+                <w:b w:val="0"/>
+                <w:i w:val="0"/>
                 <w:color w:val="000000"/>
                 <w:sz w:val="22"/>
               </w:rPr>
@@ -6028,6 +6594,8 @@
             <w:r>
               <w:rPr>
                 <w:rFonts w:ascii="Georgia" w:hAnsi="Georgia"/>
+                <w:b w:val="0"/>
+                <w:i w:val="0"/>
                 <w:color w:val="000000"/>
                 <w:sz w:val="22"/>
               </w:rPr>
@@ -6050,6 +6618,8 @@
             <w:r>
               <w:rPr>
                 <w:rFonts w:ascii="Georgia" w:hAnsi="Georgia"/>
+                <w:b w:val="0"/>
+                <w:i w:val="0"/>
                 <w:color w:val="000000"/>
                 <w:sz w:val="22"/>
               </w:rPr>
@@ -6070,6 +6640,8 @@
             <w:r>
               <w:rPr>
                 <w:rFonts w:ascii="Georgia" w:hAnsi="Georgia"/>
+                <w:b w:val="0"/>
+                <w:i w:val="0"/>
                 <w:color w:val="000000"/>
                 <w:sz w:val="22"/>
               </w:rPr>
@@ -6092,6 +6664,8 @@
             <w:r>
               <w:rPr>
                 <w:rFonts w:ascii="Georgia" w:hAnsi="Georgia"/>
+                <w:b w:val="0"/>
+                <w:i w:val="0"/>
                 <w:color w:val="000000"/>
                 <w:sz w:val="22"/>
               </w:rPr>
@@ -6112,6 +6686,8 @@
             <w:r>
               <w:rPr>
                 <w:rFonts w:ascii="Georgia" w:hAnsi="Georgia"/>
+                <w:b w:val="0"/>
+                <w:i w:val="0"/>
                 <w:color w:val="000000"/>
                 <w:sz w:val="22"/>
               </w:rPr>
@@ -6134,6 +6710,8 @@
             <w:r>
               <w:rPr>
                 <w:rFonts w:ascii="Georgia" w:hAnsi="Georgia"/>
+                <w:b w:val="0"/>
+                <w:i w:val="0"/>
                 <w:color w:val="000000"/>
                 <w:sz w:val="22"/>
               </w:rPr>
@@ -6154,6 +6732,8 @@
             <w:r>
               <w:rPr>
                 <w:rFonts w:ascii="Georgia" w:hAnsi="Georgia"/>
+                <w:b w:val="0"/>
+                <w:i w:val="0"/>
                 <w:color w:val="000000"/>
                 <w:sz w:val="22"/>
               </w:rPr>
@@ -6176,6 +6756,8 @@
             <w:r>
               <w:rPr>
                 <w:rFonts w:ascii="Georgia" w:hAnsi="Georgia"/>
+                <w:b w:val="0"/>
+                <w:i w:val="0"/>
                 <w:color w:val="000000"/>
                 <w:sz w:val="22"/>
               </w:rPr>
@@ -6196,6 +6778,8 @@
             <w:r>
               <w:rPr>
                 <w:rFonts w:ascii="Georgia" w:hAnsi="Georgia"/>
+                <w:b w:val="0"/>
+                <w:i w:val="0"/>
                 <w:color w:val="000000"/>
                 <w:sz w:val="22"/>
               </w:rPr>
@@ -6218,6 +6802,8 @@
             <w:r>
               <w:rPr>
                 <w:rFonts w:ascii="Georgia" w:hAnsi="Georgia"/>
+                <w:b w:val="0"/>
+                <w:i w:val="0"/>
                 <w:color w:val="000000"/>
                 <w:sz w:val="22"/>
               </w:rPr>
@@ -6238,6 +6824,8 @@
             <w:r>
               <w:rPr>
                 <w:rFonts w:ascii="Georgia" w:hAnsi="Georgia"/>
+                <w:b w:val="0"/>
+                <w:i w:val="0"/>
                 <w:color w:val="000000"/>
                 <w:sz w:val="22"/>
               </w:rPr>
@@ -6260,6 +6848,8 @@
             <w:r>
               <w:rPr>
                 <w:rFonts w:ascii="Georgia" w:hAnsi="Georgia"/>
+                <w:b w:val="0"/>
+                <w:i w:val="0"/>
                 <w:color w:val="000000"/>
                 <w:sz w:val="22"/>
               </w:rPr>
@@ -6280,6 +6870,8 @@
             <w:r>
               <w:rPr>
                 <w:rFonts w:ascii="Georgia" w:hAnsi="Georgia"/>
+                <w:b w:val="0"/>
+                <w:i w:val="0"/>
                 <w:color w:val="000000"/>
                 <w:sz w:val="22"/>
               </w:rPr>
@@ -6307,36 +6899,40 @@
           <w:p>
             <w:pPr>
               <w:spacing w:before="0" w:after="80" w:line="240" w:lineRule="exact"/>
-              <w:jc w:val="both"/>
+              <w:jc w:val="center"/>
             </w:pPr>
             <w:r/>
             <w:r>
               <w:rPr>
                 <w:rFonts w:ascii="Daytona" w:hAnsi="Daytona"/>
+                <w:b w:val="0"/>
+                <w:i w:val="0"/>
                 <w:color w:val="000000"/>
                 <w:sz w:val="24"/>
               </w:rPr>
-              <w:t>Chapter 6</w:t>
-            </w:r>
-          </w:p>
-        </w:tc>
-        <w:tc>
-          <w:tcPr>
-            <w:tcW w:type="dxa" w:w="5832"/>
-          </w:tcPr>
-          <w:p>
-            <w:pPr>
-              <w:spacing w:before="0" w:after="80" w:line="240" w:lineRule="exact"/>
-              <w:jc w:val="both"/>
+              <w:t>CHAPTER 6</w:t>
+            </w:r>
+          </w:p>
+        </w:tc>
+        <w:tc>
+          <w:tcPr>
+            <w:tcW w:type="dxa" w:w="5832"/>
+          </w:tcPr>
+          <w:p>
+            <w:pPr>
+              <w:spacing w:before="0" w:after="80" w:line="240" w:lineRule="exact"/>
+              <w:jc w:val="center"/>
             </w:pPr>
             <w:r/>
             <w:r>
               <w:rPr>
                 <w:rFonts w:ascii="Daytona" w:hAnsi="Daytona"/>
+                <w:b w:val="0"/>
+                <w:i w:val="0"/>
                 <w:color w:val="000000"/>
                 <w:sz w:val="24"/>
               </w:rPr>
-              <w:t>Capítulo 6</w:t>
+              <w:t>CAPÍTULO 6</w:t>
             </w:r>
           </w:p>
         </w:tc>
@@ -6355,6 +6951,8 @@
             <w:r>
               <w:rPr>
                 <w:rFonts w:ascii="Georgia" w:hAnsi="Georgia"/>
+                <w:b w:val="0"/>
+                <w:i/>
                 <w:color w:val="000000"/>
                 <w:sz w:val="22"/>
               </w:rPr>
@@ -6375,6 +6973,8 @@
             <w:r>
               <w:rPr>
                 <w:rFonts w:ascii="Georgia" w:hAnsi="Georgia"/>
+                <w:b w:val="0"/>
+                <w:i/>
                 <w:color w:val="000000"/>
                 <w:sz w:val="22"/>
               </w:rPr>
@@ -6397,6 +6997,8 @@
             <w:r>
               <w:rPr>
                 <w:rFonts w:ascii="Georgia" w:hAnsi="Georgia"/>
+                <w:b w:val="0"/>
+                <w:i w:val="0"/>
                 <w:color w:val="000000"/>
                 <w:sz w:val="22"/>
               </w:rPr>
@@ -6417,6 +7019,8 @@
             <w:r>
               <w:rPr>
                 <w:rFonts w:ascii="Georgia" w:hAnsi="Georgia"/>
+                <w:b w:val="0"/>
+                <w:i w:val="0"/>
                 <w:color w:val="000000"/>
                 <w:sz w:val="22"/>
               </w:rPr>
@@ -6439,6 +7043,8 @@
             <w:r>
               <w:rPr>
                 <w:rFonts w:ascii="Georgia" w:hAnsi="Georgia"/>
+                <w:b w:val="0"/>
+                <w:i w:val="0"/>
                 <w:color w:val="000000"/>
                 <w:sz w:val="22"/>
               </w:rPr>
@@ -6459,6 +7065,8 @@
             <w:r>
               <w:rPr>
                 <w:rFonts w:ascii="Georgia" w:hAnsi="Georgia"/>
+                <w:b w:val="0"/>
+                <w:i w:val="0"/>
                 <w:color w:val="000000"/>
                 <w:sz w:val="22"/>
               </w:rPr>
@@ -6481,6 +7089,8 @@
             <w:r>
               <w:rPr>
                 <w:rFonts w:ascii="Georgia" w:hAnsi="Georgia"/>
+                <w:b w:val="0"/>
+                <w:i w:val="0"/>
                 <w:color w:val="000000"/>
                 <w:sz w:val="22"/>
               </w:rPr>
@@ -6501,6 +7111,8 @@
             <w:r>
               <w:rPr>
                 <w:rFonts w:ascii="Georgia" w:hAnsi="Georgia"/>
+                <w:b w:val="0"/>
+                <w:i w:val="0"/>
                 <w:color w:val="000000"/>
                 <w:sz w:val="22"/>
               </w:rPr>
@@ -6523,6 +7135,8 @@
             <w:r>
               <w:rPr>
                 <w:rFonts w:ascii="Georgia" w:hAnsi="Georgia"/>
+                <w:b w:val="0"/>
+                <w:i w:val="0"/>
                 <w:color w:val="000000"/>
                 <w:sz w:val="22"/>
               </w:rPr>
@@ -6543,6 +7157,8 @@
             <w:r>
               <w:rPr>
                 <w:rFonts w:ascii="Georgia" w:hAnsi="Georgia"/>
+                <w:b w:val="0"/>
+                <w:i w:val="0"/>
                 <w:color w:val="000000"/>
                 <w:sz w:val="22"/>
               </w:rPr>
@@ -6565,6 +7181,8 @@
             <w:r>
               <w:rPr>
                 <w:rFonts w:ascii="Georgia" w:hAnsi="Georgia"/>
+                <w:b w:val="0"/>
+                <w:i w:val="0"/>
                 <w:color w:val="000000"/>
                 <w:sz w:val="22"/>
               </w:rPr>
@@ -6585,6 +7203,8 @@
             <w:r>
               <w:rPr>
                 <w:rFonts w:ascii="Georgia" w:hAnsi="Georgia"/>
+                <w:b w:val="0"/>
+                <w:i w:val="0"/>
                 <w:color w:val="000000"/>
                 <w:sz w:val="22"/>
               </w:rPr>
@@ -6607,6 +7227,8 @@
             <w:r>
               <w:rPr>
                 <w:rFonts w:ascii="Georgia" w:hAnsi="Georgia"/>
+                <w:b w:val="0"/>
+                <w:i w:val="0"/>
                 <w:color w:val="000000"/>
                 <w:sz w:val="22"/>
               </w:rPr>
@@ -6627,6 +7249,8 @@
             <w:r>
               <w:rPr>
                 <w:rFonts w:ascii="Georgia" w:hAnsi="Georgia"/>
+                <w:b w:val="0"/>
+                <w:i w:val="0"/>
                 <w:color w:val="000000"/>
                 <w:sz w:val="22"/>
               </w:rPr>
@@ -6637,6 +7261,14 @@
       </w:tr>
     </w:tbl>
     <w:p/>
+    <w:p>
+      <w:pPr>
+        <w:pStyle w:val="Heading2"/>
+      </w:pPr>
+      <w:r>
+        <w:t>ENOS | ENÓS</w:t>
+      </w:r>
+    </w:p>
     <w:p>
       <w:pPr>
         <w:pBdr>
@@ -6644,14 +7276,6 @@
         </w:pBdr>
       </w:pPr>
       <w:r/>
-    </w:p>
-    <w:p>
-      <w:pPr>
-        <w:pStyle w:val="Heading2"/>
-      </w:pPr>
-      <w:r>
-        <w:t>Enos | Enós</w:t>
-      </w:r>
     </w:p>
     <w:p/>
     <w:tbl>
@@ -6671,36 +7295,40 @@
           <w:p>
             <w:pPr>
               <w:spacing w:before="0" w:after="80" w:line="240" w:lineRule="exact"/>
-              <w:jc w:val="both"/>
+              <w:jc w:val="center"/>
             </w:pPr>
             <w:r/>
             <w:r>
               <w:rPr>
                 <w:rFonts w:ascii="Daytona" w:hAnsi="Daytona"/>
+                <w:b w:val="0"/>
+                <w:i w:val="0"/>
                 <w:color w:val="000000"/>
                 <w:sz w:val="24"/>
               </w:rPr>
-              <w:t>Chapter 1</w:t>
-            </w:r>
-          </w:p>
-        </w:tc>
-        <w:tc>
-          <w:tcPr>
-            <w:tcW w:type="dxa" w:w="5832"/>
-          </w:tcPr>
-          <w:p>
-            <w:pPr>
-              <w:spacing w:before="0" w:after="80" w:line="240" w:lineRule="exact"/>
-              <w:jc w:val="both"/>
+              <w:t>CHAPTER 1</w:t>
+            </w:r>
+          </w:p>
+        </w:tc>
+        <w:tc>
+          <w:tcPr>
+            <w:tcW w:type="dxa" w:w="5832"/>
+          </w:tcPr>
+          <w:p>
+            <w:pPr>
+              <w:spacing w:before="0" w:after="80" w:line="240" w:lineRule="exact"/>
+              <w:jc w:val="center"/>
             </w:pPr>
             <w:r/>
             <w:r>
               <w:rPr>
                 <w:rFonts w:ascii="Daytona" w:hAnsi="Daytona"/>
+                <w:b w:val="0"/>
+                <w:i w:val="0"/>
                 <w:color w:val="000000"/>
                 <w:sz w:val="24"/>
               </w:rPr>
-              <w:t>Capítulo 1</w:t>
+              <w:t>CAPÍTULO 1</w:t>
             </w:r>
           </w:p>
         </w:tc>
@@ -6719,6 +7347,8 @@
             <w:r>
               <w:rPr>
                 <w:rFonts w:ascii="Georgia" w:hAnsi="Georgia"/>
+                <w:b w:val="0"/>
+                <w:i/>
                 <w:color w:val="000000"/>
                 <w:sz w:val="22"/>
               </w:rPr>
@@ -6739,6 +7369,8 @@
             <w:r>
               <w:rPr>
                 <w:rFonts w:ascii="Georgia" w:hAnsi="Georgia"/>
+                <w:b w:val="0"/>
+                <w:i/>
                 <w:color w:val="000000"/>
                 <w:sz w:val="22"/>
               </w:rPr>
@@ -6761,6 +7393,8 @@
             <w:r>
               <w:rPr>
                 <w:rFonts w:ascii="Georgia" w:hAnsi="Georgia"/>
+                <w:b w:val="0"/>
+                <w:i w:val="0"/>
                 <w:color w:val="000000"/>
                 <w:sz w:val="22"/>
               </w:rPr>
@@ -6781,6 +7415,8 @@
             <w:r>
               <w:rPr>
                 <w:rFonts w:ascii="Georgia" w:hAnsi="Georgia"/>
+                <w:b w:val="0"/>
+                <w:i w:val="0"/>
                 <w:color w:val="000000"/>
                 <w:sz w:val="22"/>
               </w:rPr>
@@ -6803,6 +7439,8 @@
             <w:r>
               <w:rPr>
                 <w:rFonts w:ascii="Georgia" w:hAnsi="Georgia"/>
+                <w:b w:val="0"/>
+                <w:i w:val="0"/>
                 <w:color w:val="000000"/>
                 <w:sz w:val="22"/>
               </w:rPr>
@@ -6823,6 +7461,8 @@
             <w:r>
               <w:rPr>
                 <w:rFonts w:ascii="Georgia" w:hAnsi="Georgia"/>
+                <w:b w:val="0"/>
+                <w:i w:val="0"/>
                 <w:color w:val="000000"/>
                 <w:sz w:val="22"/>
               </w:rPr>
@@ -6845,6 +7485,8 @@
             <w:r>
               <w:rPr>
                 <w:rFonts w:ascii="Georgia" w:hAnsi="Georgia"/>
+                <w:b w:val="0"/>
+                <w:i w:val="0"/>
                 <w:color w:val="000000"/>
                 <w:sz w:val="22"/>
               </w:rPr>
@@ -6865,6 +7507,8 @@
             <w:r>
               <w:rPr>
                 <w:rFonts w:ascii="Georgia" w:hAnsi="Georgia"/>
+                <w:b w:val="0"/>
+                <w:i w:val="0"/>
                 <w:color w:val="000000"/>
                 <w:sz w:val="22"/>
               </w:rPr>
@@ -6887,6 +7531,8 @@
             <w:r>
               <w:rPr>
                 <w:rFonts w:ascii="Georgia" w:hAnsi="Georgia"/>
+                <w:b w:val="0"/>
+                <w:i w:val="0"/>
                 <w:color w:val="000000"/>
                 <w:sz w:val="22"/>
               </w:rPr>
@@ -6907,6 +7553,8 @@
             <w:r>
               <w:rPr>
                 <w:rFonts w:ascii="Georgia" w:hAnsi="Georgia"/>
+                <w:b w:val="0"/>
+                <w:i w:val="0"/>
                 <w:color w:val="000000"/>
                 <w:sz w:val="22"/>
               </w:rPr>
@@ -6929,6 +7577,8 @@
             <w:r>
               <w:rPr>
                 <w:rFonts w:ascii="Georgia" w:hAnsi="Georgia"/>
+                <w:b w:val="0"/>
+                <w:i w:val="0"/>
                 <w:color w:val="000000"/>
                 <w:sz w:val="22"/>
               </w:rPr>
@@ -6949,6 +7599,8 @@
             <w:r>
               <w:rPr>
                 <w:rFonts w:ascii="Georgia" w:hAnsi="Georgia"/>
+                <w:b w:val="0"/>
+                <w:i w:val="0"/>
                 <w:color w:val="000000"/>
                 <w:sz w:val="22"/>
               </w:rPr>
@@ -6971,6 +7623,8 @@
             <w:r>
               <w:rPr>
                 <w:rFonts w:ascii="Georgia" w:hAnsi="Georgia"/>
+                <w:b w:val="0"/>
+                <w:i w:val="0"/>
                 <w:color w:val="000000"/>
                 <w:sz w:val="22"/>
               </w:rPr>
@@ -6991,6 +7645,8 @@
             <w:r>
               <w:rPr>
                 <w:rFonts w:ascii="Georgia" w:hAnsi="Georgia"/>
+                <w:b w:val="0"/>
+                <w:i w:val="0"/>
                 <w:color w:val="000000"/>
                 <w:sz w:val="22"/>
               </w:rPr>
@@ -7013,6 +7669,8 @@
             <w:r>
               <w:rPr>
                 <w:rFonts w:ascii="Georgia" w:hAnsi="Georgia"/>
+                <w:b w:val="0"/>
+                <w:i w:val="0"/>
                 <w:color w:val="000000"/>
                 <w:sz w:val="22"/>
               </w:rPr>
@@ -7033,6 +7691,8 @@
             <w:r>
               <w:rPr>
                 <w:rFonts w:ascii="Georgia" w:hAnsi="Georgia"/>
+                <w:b w:val="0"/>
+                <w:i w:val="0"/>
                 <w:color w:val="000000"/>
                 <w:sz w:val="22"/>
               </w:rPr>
@@ -7055,6 +7715,8 @@
             <w:r>
               <w:rPr>
                 <w:rFonts w:ascii="Georgia" w:hAnsi="Georgia"/>
+                <w:b w:val="0"/>
+                <w:i w:val="0"/>
                 <w:color w:val="000000"/>
                 <w:sz w:val="22"/>
               </w:rPr>
@@ -7075,6 +7737,8 @@
             <w:r>
               <w:rPr>
                 <w:rFonts w:ascii="Georgia" w:hAnsi="Georgia"/>
+                <w:b w:val="0"/>
+                <w:i w:val="0"/>
                 <w:color w:val="000000"/>
                 <w:sz w:val="22"/>
               </w:rPr>
@@ -7097,6 +7761,8 @@
             <w:r>
               <w:rPr>
                 <w:rFonts w:ascii="Georgia" w:hAnsi="Georgia"/>
+                <w:b w:val="0"/>
+                <w:i w:val="0"/>
                 <w:color w:val="000000"/>
                 <w:sz w:val="22"/>
               </w:rPr>
@@ -7117,6 +7783,8 @@
             <w:r>
               <w:rPr>
                 <w:rFonts w:ascii="Georgia" w:hAnsi="Georgia"/>
+                <w:b w:val="0"/>
+                <w:i w:val="0"/>
                 <w:color w:val="000000"/>
                 <w:sz w:val="22"/>
               </w:rPr>
@@ -7139,6 +7807,8 @@
             <w:r>
               <w:rPr>
                 <w:rFonts w:ascii="Georgia" w:hAnsi="Georgia"/>
+                <w:b w:val="0"/>
+                <w:i w:val="0"/>
                 <w:color w:val="000000"/>
                 <w:sz w:val="22"/>
               </w:rPr>
@@ -7159,6 +7829,8 @@
             <w:r>
               <w:rPr>
                 <w:rFonts w:ascii="Georgia" w:hAnsi="Georgia"/>
+                <w:b w:val="0"/>
+                <w:i w:val="0"/>
                 <w:color w:val="000000"/>
                 <w:sz w:val="22"/>
               </w:rPr>
@@ -7181,6 +7853,8 @@
             <w:r>
               <w:rPr>
                 <w:rFonts w:ascii="Georgia" w:hAnsi="Georgia"/>
+                <w:b w:val="0"/>
+                <w:i w:val="0"/>
                 <w:color w:val="000000"/>
                 <w:sz w:val="22"/>
               </w:rPr>
@@ -7201,6 +7875,8 @@
             <w:r>
               <w:rPr>
                 <w:rFonts w:ascii="Georgia" w:hAnsi="Georgia"/>
+                <w:b w:val="0"/>
+                <w:i w:val="0"/>
                 <w:color w:val="000000"/>
                 <w:sz w:val="22"/>
               </w:rPr>
@@ -7223,6 +7899,8 @@
             <w:r>
               <w:rPr>
                 <w:rFonts w:ascii="Georgia" w:hAnsi="Georgia"/>
+                <w:b w:val="0"/>
+                <w:i w:val="0"/>
                 <w:color w:val="000000"/>
                 <w:sz w:val="22"/>
               </w:rPr>
@@ -7243,6 +7921,8 @@
             <w:r>
               <w:rPr>
                 <w:rFonts w:ascii="Georgia" w:hAnsi="Georgia"/>
+                <w:b w:val="0"/>
+                <w:i w:val="0"/>
                 <w:color w:val="000000"/>
                 <w:sz w:val="22"/>
               </w:rPr>
@@ -7265,6 +7945,8 @@
             <w:r>
               <w:rPr>
                 <w:rFonts w:ascii="Georgia" w:hAnsi="Georgia"/>
+                <w:b w:val="0"/>
+                <w:i w:val="0"/>
                 <w:color w:val="000000"/>
                 <w:sz w:val="22"/>
               </w:rPr>
@@ -7285,6 +7967,8 @@
             <w:r>
               <w:rPr>
                 <w:rFonts w:ascii="Georgia" w:hAnsi="Georgia"/>
+                <w:b w:val="0"/>
+                <w:i w:val="0"/>
                 <w:color w:val="000000"/>
                 <w:sz w:val="22"/>
               </w:rPr>
@@ -7307,6 +7991,8 @@
             <w:r>
               <w:rPr>
                 <w:rFonts w:ascii="Georgia" w:hAnsi="Georgia"/>
+                <w:b w:val="0"/>
+                <w:i w:val="0"/>
                 <w:color w:val="000000"/>
                 <w:sz w:val="22"/>
               </w:rPr>
@@ -7327,6 +8013,8 @@
             <w:r>
               <w:rPr>
                 <w:rFonts w:ascii="Georgia" w:hAnsi="Georgia"/>
+                <w:b w:val="0"/>
+                <w:i w:val="0"/>
                 <w:color w:val="000000"/>
                 <w:sz w:val="22"/>
               </w:rPr>
@@ -7349,6 +8037,8 @@
             <w:r>
               <w:rPr>
                 <w:rFonts w:ascii="Georgia" w:hAnsi="Georgia"/>
+                <w:b w:val="0"/>
+                <w:i w:val="0"/>
                 <w:color w:val="000000"/>
                 <w:sz w:val="22"/>
               </w:rPr>
@@ -7369,6 +8059,8 @@
             <w:r>
               <w:rPr>
                 <w:rFonts w:ascii="Georgia" w:hAnsi="Georgia"/>
+                <w:b w:val="0"/>
+                <w:i w:val="0"/>
                 <w:color w:val="000000"/>
                 <w:sz w:val="22"/>
               </w:rPr>
@@ -7391,6 +8083,8 @@
             <w:r>
               <w:rPr>
                 <w:rFonts w:ascii="Georgia" w:hAnsi="Georgia"/>
+                <w:b w:val="0"/>
+                <w:i w:val="0"/>
                 <w:color w:val="000000"/>
                 <w:sz w:val="22"/>
               </w:rPr>
@@ -7411,6 +8105,8 @@
             <w:r>
               <w:rPr>
                 <w:rFonts w:ascii="Georgia" w:hAnsi="Georgia"/>
+                <w:b w:val="0"/>
+                <w:i w:val="0"/>
                 <w:color w:val="000000"/>
                 <w:sz w:val="22"/>
               </w:rPr>
@@ -7433,6 +8129,8 @@
             <w:r>
               <w:rPr>
                 <w:rFonts w:ascii="Georgia" w:hAnsi="Georgia"/>
+                <w:b w:val="0"/>
+                <w:i w:val="0"/>
                 <w:color w:val="000000"/>
                 <w:sz w:val="22"/>
               </w:rPr>
@@ -7453,6 +8151,8 @@
             <w:r>
               <w:rPr>
                 <w:rFonts w:ascii="Georgia" w:hAnsi="Georgia"/>
+                <w:b w:val="0"/>
+                <w:i w:val="0"/>
                 <w:color w:val="000000"/>
                 <w:sz w:val="22"/>
               </w:rPr>
@@ -7475,6 +8175,8 @@
             <w:r>
               <w:rPr>
                 <w:rFonts w:ascii="Georgia" w:hAnsi="Georgia"/>
+                <w:b w:val="0"/>
+                <w:i w:val="0"/>
                 <w:color w:val="000000"/>
                 <w:sz w:val="22"/>
               </w:rPr>
@@ -7495,6 +8197,8 @@
             <w:r>
               <w:rPr>
                 <w:rFonts w:ascii="Georgia" w:hAnsi="Georgia"/>
+                <w:b w:val="0"/>
+                <w:i w:val="0"/>
                 <w:color w:val="000000"/>
                 <w:sz w:val="22"/>
               </w:rPr>
@@ -7517,6 +8221,8 @@
             <w:r>
               <w:rPr>
                 <w:rFonts w:ascii="Georgia" w:hAnsi="Georgia"/>
+                <w:b w:val="0"/>
+                <w:i w:val="0"/>
                 <w:color w:val="000000"/>
                 <w:sz w:val="22"/>
               </w:rPr>
@@ -7537,6 +8243,8 @@
             <w:r>
               <w:rPr>
                 <w:rFonts w:ascii="Georgia" w:hAnsi="Georgia"/>
+                <w:b w:val="0"/>
+                <w:i w:val="0"/>
                 <w:color w:val="000000"/>
                 <w:sz w:val="22"/>
               </w:rPr>
@@ -7559,6 +8267,8 @@
             <w:r>
               <w:rPr>
                 <w:rFonts w:ascii="Georgia" w:hAnsi="Georgia"/>
+                <w:b w:val="0"/>
+                <w:i w:val="0"/>
                 <w:color w:val="000000"/>
                 <w:sz w:val="22"/>
               </w:rPr>
@@ -7579,6 +8289,8 @@
             <w:r>
               <w:rPr>
                 <w:rFonts w:ascii="Georgia" w:hAnsi="Georgia"/>
+                <w:b w:val="0"/>
+                <w:i w:val="0"/>
                 <w:color w:val="000000"/>
                 <w:sz w:val="22"/>
               </w:rPr>
@@ -7601,6 +8313,8 @@
             <w:r>
               <w:rPr>
                 <w:rFonts w:ascii="Georgia" w:hAnsi="Georgia"/>
+                <w:b w:val="0"/>
+                <w:i w:val="0"/>
                 <w:color w:val="000000"/>
                 <w:sz w:val="22"/>
               </w:rPr>
@@ -7621,6 +8335,8 @@
             <w:r>
               <w:rPr>
                 <w:rFonts w:ascii="Georgia" w:hAnsi="Georgia"/>
+                <w:b w:val="0"/>
+                <w:i w:val="0"/>
                 <w:color w:val="000000"/>
                 <w:sz w:val="22"/>
               </w:rPr>
@@ -7643,6 +8359,8 @@
             <w:r>
               <w:rPr>
                 <w:rFonts w:ascii="Georgia" w:hAnsi="Georgia"/>
+                <w:b w:val="0"/>
+                <w:i w:val="0"/>
                 <w:color w:val="000000"/>
                 <w:sz w:val="22"/>
               </w:rPr>
@@ -7663,6 +8381,8 @@
             <w:r>
               <w:rPr>
                 <w:rFonts w:ascii="Georgia" w:hAnsi="Georgia"/>
+                <w:b w:val="0"/>
+                <w:i w:val="0"/>
                 <w:color w:val="000000"/>
                 <w:sz w:val="22"/>
               </w:rPr>
@@ -7685,6 +8405,8 @@
             <w:r>
               <w:rPr>
                 <w:rFonts w:ascii="Georgia" w:hAnsi="Georgia"/>
+                <w:b w:val="0"/>
+                <w:i w:val="0"/>
                 <w:color w:val="000000"/>
                 <w:sz w:val="22"/>
               </w:rPr>
@@ -7705,6 +8427,8 @@
             <w:r>
               <w:rPr>
                 <w:rFonts w:ascii="Georgia" w:hAnsi="Georgia"/>
+                <w:b w:val="0"/>
+                <w:i w:val="0"/>
                 <w:color w:val="000000"/>
                 <w:sz w:val="22"/>
               </w:rPr>
@@ -7727,6 +8451,8 @@
             <w:r>
               <w:rPr>
                 <w:rFonts w:ascii="Georgia" w:hAnsi="Georgia"/>
+                <w:b w:val="0"/>
+                <w:i w:val="0"/>
                 <w:color w:val="000000"/>
                 <w:sz w:val="22"/>
               </w:rPr>
@@ -7747,6 +8473,8 @@
             <w:r>
               <w:rPr>
                 <w:rFonts w:ascii="Georgia" w:hAnsi="Georgia"/>
+                <w:b w:val="0"/>
+                <w:i w:val="0"/>
                 <w:color w:val="000000"/>
                 <w:sz w:val="22"/>
               </w:rPr>
@@ -7769,6 +8497,8 @@
             <w:r>
               <w:rPr>
                 <w:rFonts w:ascii="Georgia" w:hAnsi="Georgia"/>
+                <w:b w:val="0"/>
+                <w:i w:val="0"/>
                 <w:color w:val="000000"/>
                 <w:sz w:val="22"/>
               </w:rPr>
@@ -7789,6 +8519,8 @@
             <w:r>
               <w:rPr>
                 <w:rFonts w:ascii="Georgia" w:hAnsi="Georgia"/>
+                <w:b w:val="0"/>
+                <w:i w:val="0"/>
                 <w:color w:val="000000"/>
                 <w:sz w:val="22"/>
               </w:rPr>
@@ -7811,6 +8543,8 @@
             <w:r>
               <w:rPr>
                 <w:rFonts w:ascii="Georgia" w:hAnsi="Georgia"/>
+                <w:b w:val="0"/>
+                <w:i w:val="0"/>
                 <w:color w:val="000000"/>
                 <w:sz w:val="22"/>
               </w:rPr>
@@ -7831,6 +8565,8 @@
             <w:r>
               <w:rPr>
                 <w:rFonts w:ascii="Georgia" w:hAnsi="Georgia"/>
+                <w:b w:val="0"/>
+                <w:i w:val="0"/>
                 <w:color w:val="000000"/>
                 <w:sz w:val="22"/>
               </w:rPr>
@@ -7853,6 +8589,8 @@
             <w:r>
               <w:rPr>
                 <w:rFonts w:ascii="Georgia" w:hAnsi="Georgia"/>
+                <w:b w:val="0"/>
+                <w:i w:val="0"/>
                 <w:color w:val="000000"/>
                 <w:sz w:val="22"/>
               </w:rPr>
@@ -7873,6 +8611,8 @@
             <w:r>
               <w:rPr>
                 <w:rFonts w:ascii="Georgia" w:hAnsi="Georgia"/>
+                <w:b w:val="0"/>
+                <w:i w:val="0"/>
                 <w:color w:val="000000"/>
                 <w:sz w:val="22"/>
               </w:rPr>
@@ -7895,6 +8635,8 @@
             <w:r>
               <w:rPr>
                 <w:rFonts w:ascii="Georgia" w:hAnsi="Georgia"/>
+                <w:b w:val="0"/>
+                <w:i w:val="0"/>
                 <w:color w:val="000000"/>
                 <w:sz w:val="22"/>
               </w:rPr>
@@ -7915,6 +8657,8 @@
             <w:r>
               <w:rPr>
                 <w:rFonts w:ascii="Georgia" w:hAnsi="Georgia"/>
+                <w:b w:val="0"/>
+                <w:i w:val="0"/>
                 <w:color w:val="000000"/>
                 <w:sz w:val="22"/>
               </w:rPr>
@@ -7925,6 +8669,14 @@
       </w:tr>
     </w:tbl>
     <w:p/>
+    <w:p>
+      <w:pPr>
+        <w:pStyle w:val="Heading2"/>
+      </w:pPr>
+      <w:r>
+        <w:t>MORONI | MORONI</w:t>
+      </w:r>
+    </w:p>
     <w:p>
       <w:pPr>
         <w:pBdr>
@@ -7932,14 +8684,6 @@
         </w:pBdr>
       </w:pPr>
       <w:r/>
-    </w:p>
-    <w:p>
-      <w:pPr>
-        <w:pStyle w:val="Heading2"/>
-      </w:pPr>
-      <w:r>
-        <w:t>Moroni | Moroni</w:t>
-      </w:r>
     </w:p>
     <w:p/>
     <w:tbl>
@@ -7959,36 +8703,40 @@
           <w:p>
             <w:pPr>
               <w:spacing w:before="0" w:after="80" w:line="240" w:lineRule="exact"/>
-              <w:jc w:val="both"/>
+              <w:jc w:val="center"/>
             </w:pPr>
             <w:r/>
             <w:r>
               <w:rPr>
                 <w:rFonts w:ascii="Daytona" w:hAnsi="Daytona"/>
+                <w:b w:val="0"/>
+                <w:i w:val="0"/>
                 <w:color w:val="000000"/>
                 <w:sz w:val="24"/>
               </w:rPr>
-              <w:t>Chapter 1</w:t>
-            </w:r>
-          </w:p>
-        </w:tc>
-        <w:tc>
-          <w:tcPr>
-            <w:tcW w:type="dxa" w:w="5832"/>
-          </w:tcPr>
-          <w:p>
-            <w:pPr>
-              <w:spacing w:before="0" w:after="80" w:line="240" w:lineRule="exact"/>
-              <w:jc w:val="both"/>
+              <w:t>CHAPTER 1</w:t>
+            </w:r>
+          </w:p>
+        </w:tc>
+        <w:tc>
+          <w:tcPr>
+            <w:tcW w:type="dxa" w:w="5832"/>
+          </w:tcPr>
+          <w:p>
+            <w:pPr>
+              <w:spacing w:before="0" w:after="80" w:line="240" w:lineRule="exact"/>
+              <w:jc w:val="center"/>
             </w:pPr>
             <w:r/>
             <w:r>
               <w:rPr>
                 <w:rFonts w:ascii="Daytona" w:hAnsi="Daytona"/>
+                <w:b w:val="0"/>
+                <w:i w:val="0"/>
                 <w:color w:val="000000"/>
                 <w:sz w:val="24"/>
               </w:rPr>
-              <w:t>Capítulo 1</w:t>
+              <w:t>CAPÍTULO 1</w:t>
             </w:r>
           </w:p>
         </w:tc>
@@ -8007,6 +8755,8 @@
             <w:r>
               <w:rPr>
                 <w:rFonts w:ascii="Georgia" w:hAnsi="Georgia"/>
+                <w:b w:val="0"/>
+                <w:i/>
                 <w:color w:val="000000"/>
                 <w:sz w:val="22"/>
               </w:rPr>
@@ -8027,6 +8777,8 @@
             <w:r>
               <w:rPr>
                 <w:rFonts w:ascii="Georgia" w:hAnsi="Georgia"/>
+                <w:b w:val="0"/>
+                <w:i/>
                 <w:color w:val="000000"/>
                 <w:sz w:val="22"/>
               </w:rPr>
@@ -8049,6 +8801,8 @@
             <w:r>
               <w:rPr>
                 <w:rFonts w:ascii="Georgia" w:hAnsi="Georgia"/>
+                <w:b w:val="0"/>
+                <w:i w:val="0"/>
                 <w:color w:val="000000"/>
                 <w:sz w:val="22"/>
               </w:rPr>
@@ -8069,6 +8823,8 @@
             <w:r>
               <w:rPr>
                 <w:rFonts w:ascii="Georgia" w:hAnsi="Georgia"/>
+                <w:b w:val="0"/>
+                <w:i w:val="0"/>
                 <w:color w:val="000000"/>
                 <w:sz w:val="22"/>
               </w:rPr>
@@ -8091,6 +8847,8 @@
             <w:r>
               <w:rPr>
                 <w:rFonts w:ascii="Georgia" w:hAnsi="Georgia"/>
+                <w:b w:val="0"/>
+                <w:i w:val="0"/>
                 <w:color w:val="000000"/>
                 <w:sz w:val="22"/>
               </w:rPr>
@@ -8111,6 +8869,8 @@
             <w:r>
               <w:rPr>
                 <w:rFonts w:ascii="Georgia" w:hAnsi="Georgia"/>
+                <w:b w:val="0"/>
+                <w:i w:val="0"/>
                 <w:color w:val="000000"/>
                 <w:sz w:val="22"/>
               </w:rPr>
@@ -8133,6 +8893,8 @@
             <w:r>
               <w:rPr>
                 <w:rFonts w:ascii="Georgia" w:hAnsi="Georgia"/>
+                <w:b w:val="0"/>
+                <w:i w:val="0"/>
                 <w:color w:val="000000"/>
                 <w:sz w:val="22"/>
               </w:rPr>
@@ -8153,6 +8915,8 @@
             <w:r>
               <w:rPr>
                 <w:rFonts w:ascii="Georgia" w:hAnsi="Georgia"/>
+                <w:b w:val="0"/>
+                <w:i w:val="0"/>
                 <w:color w:val="000000"/>
                 <w:sz w:val="22"/>
               </w:rPr>
@@ -8175,6 +8939,8 @@
             <w:r>
               <w:rPr>
                 <w:rFonts w:ascii="Georgia" w:hAnsi="Georgia"/>
+                <w:b w:val="0"/>
+                <w:i w:val="0"/>
                 <w:color w:val="000000"/>
                 <w:sz w:val="22"/>
               </w:rPr>
@@ -8195,6 +8961,8 @@
             <w:r>
               <w:rPr>
                 <w:rFonts w:ascii="Georgia" w:hAnsi="Georgia"/>
+                <w:b w:val="0"/>
+                <w:i w:val="0"/>
                 <w:color w:val="000000"/>
                 <w:sz w:val="22"/>
               </w:rPr>
@@ -8217,6 +8985,8 @@
             <w:r>
               <w:rPr>
                 <w:rFonts w:ascii="Georgia" w:hAnsi="Georgia"/>
+                <w:b w:val="0"/>
+                <w:i w:val="0"/>
                 <w:color w:val="000000"/>
                 <w:sz w:val="22"/>
               </w:rPr>
@@ -8237,6 +9007,8 @@
             <w:r>
               <w:rPr>
                 <w:rFonts w:ascii="Georgia" w:hAnsi="Georgia"/>
+                <w:b w:val="0"/>
+                <w:i w:val="0"/>
                 <w:color w:val="000000"/>
                 <w:sz w:val="22"/>
               </w:rPr>
@@ -8264,36 +9036,40 @@
           <w:p>
             <w:pPr>
               <w:spacing w:before="0" w:after="80" w:line="240" w:lineRule="exact"/>
-              <w:jc w:val="both"/>
+              <w:jc w:val="center"/>
             </w:pPr>
             <w:r/>
             <w:r>
               <w:rPr>
                 <w:rFonts w:ascii="Daytona" w:hAnsi="Daytona"/>
+                <w:b w:val="0"/>
+                <w:i w:val="0"/>
                 <w:color w:val="000000"/>
                 <w:sz w:val="24"/>
               </w:rPr>
-              <w:t>Chapter 2</w:t>
-            </w:r>
-          </w:p>
-        </w:tc>
-        <w:tc>
-          <w:tcPr>
-            <w:tcW w:type="dxa" w:w="5832"/>
-          </w:tcPr>
-          <w:p>
-            <w:pPr>
-              <w:spacing w:before="0" w:after="80" w:line="240" w:lineRule="exact"/>
-              <w:jc w:val="both"/>
+              <w:t>CHAPTER 2</w:t>
+            </w:r>
+          </w:p>
+        </w:tc>
+        <w:tc>
+          <w:tcPr>
+            <w:tcW w:type="dxa" w:w="5832"/>
+          </w:tcPr>
+          <w:p>
+            <w:pPr>
+              <w:spacing w:before="0" w:after="80" w:line="240" w:lineRule="exact"/>
+              <w:jc w:val="center"/>
             </w:pPr>
             <w:r/>
             <w:r>
               <w:rPr>
                 <w:rFonts w:ascii="Daytona" w:hAnsi="Daytona"/>
+                <w:b w:val="0"/>
+                <w:i w:val="0"/>
                 <w:color w:val="000000"/>
                 <w:sz w:val="24"/>
               </w:rPr>
-              <w:t>Capítulo 2</w:t>
+              <w:t>CAPÍTULO 2</w:t>
             </w:r>
           </w:p>
         </w:tc>
@@ -8312,6 +9088,8 @@
             <w:r>
               <w:rPr>
                 <w:rFonts w:ascii="Georgia" w:hAnsi="Georgia"/>
+                <w:b w:val="0"/>
+                <w:i/>
                 <w:color w:val="000000"/>
                 <w:sz w:val="22"/>
               </w:rPr>
@@ -8332,6 +9110,8 @@
             <w:r>
               <w:rPr>
                 <w:rFonts w:ascii="Georgia" w:hAnsi="Georgia"/>
+                <w:b w:val="0"/>
+                <w:i/>
                 <w:color w:val="000000"/>
                 <w:sz w:val="22"/>
               </w:rPr>
@@ -8354,6 +9134,8 @@
             <w:r>
               <w:rPr>
                 <w:rFonts w:ascii="Georgia" w:hAnsi="Georgia"/>
+                <w:b w:val="0"/>
+                <w:i w:val="0"/>
                 <w:color w:val="000000"/>
                 <w:sz w:val="22"/>
               </w:rPr>
@@ -8374,6 +9156,8 @@
             <w:r>
               <w:rPr>
                 <w:rFonts w:ascii="Georgia" w:hAnsi="Georgia"/>
+                <w:b w:val="0"/>
+                <w:i w:val="0"/>
                 <w:color w:val="000000"/>
                 <w:sz w:val="22"/>
               </w:rPr>
@@ -8396,6 +9180,8 @@
             <w:r>
               <w:rPr>
                 <w:rFonts w:ascii="Georgia" w:hAnsi="Georgia"/>
+                <w:b w:val="0"/>
+                <w:i w:val="0"/>
                 <w:color w:val="000000"/>
                 <w:sz w:val="22"/>
               </w:rPr>
@@ -8416,6 +9202,8 @@
             <w:r>
               <w:rPr>
                 <w:rFonts w:ascii="Georgia" w:hAnsi="Georgia"/>
+                <w:b w:val="0"/>
+                <w:i w:val="0"/>
                 <w:color w:val="000000"/>
                 <w:sz w:val="22"/>
               </w:rPr>
@@ -8438,6 +9226,8 @@
             <w:r>
               <w:rPr>
                 <w:rFonts w:ascii="Georgia" w:hAnsi="Georgia"/>
+                <w:b w:val="0"/>
+                <w:i w:val="0"/>
                 <w:color w:val="000000"/>
                 <w:sz w:val="22"/>
               </w:rPr>
@@ -8458,6 +9248,8 @@
             <w:r>
               <w:rPr>
                 <w:rFonts w:ascii="Georgia" w:hAnsi="Georgia"/>
+                <w:b w:val="0"/>
+                <w:i w:val="0"/>
                 <w:color w:val="000000"/>
                 <w:sz w:val="22"/>
               </w:rPr>
@@ -8485,36 +9277,40 @@
           <w:p>
             <w:pPr>
               <w:spacing w:before="0" w:after="80" w:line="240" w:lineRule="exact"/>
-              <w:jc w:val="both"/>
+              <w:jc w:val="center"/>
             </w:pPr>
             <w:r/>
             <w:r>
               <w:rPr>
                 <w:rFonts w:ascii="Daytona" w:hAnsi="Daytona"/>
+                <w:b w:val="0"/>
+                <w:i w:val="0"/>
                 <w:color w:val="000000"/>
                 <w:sz w:val="24"/>
               </w:rPr>
-              <w:t>Chapter 3</w:t>
-            </w:r>
-          </w:p>
-        </w:tc>
-        <w:tc>
-          <w:tcPr>
-            <w:tcW w:type="dxa" w:w="5832"/>
-          </w:tcPr>
-          <w:p>
-            <w:pPr>
-              <w:spacing w:before="0" w:after="80" w:line="240" w:lineRule="exact"/>
-              <w:jc w:val="both"/>
+              <w:t>CHAPTER 3</w:t>
+            </w:r>
+          </w:p>
+        </w:tc>
+        <w:tc>
+          <w:tcPr>
+            <w:tcW w:type="dxa" w:w="5832"/>
+          </w:tcPr>
+          <w:p>
+            <w:pPr>
+              <w:spacing w:before="0" w:after="80" w:line="240" w:lineRule="exact"/>
+              <w:jc w:val="center"/>
             </w:pPr>
             <w:r/>
             <w:r>
               <w:rPr>
                 <w:rFonts w:ascii="Daytona" w:hAnsi="Daytona"/>
+                <w:b w:val="0"/>
+                <w:i w:val="0"/>
                 <w:color w:val="000000"/>
                 <w:sz w:val="24"/>
               </w:rPr>
-              <w:t>Capítulo 3</w:t>
+              <w:t>CAPÍTULO 3</w:t>
             </w:r>
           </w:p>
         </w:tc>
@@ -8533,6 +9329,8 @@
             <w:r>
               <w:rPr>
                 <w:rFonts w:ascii="Georgia" w:hAnsi="Georgia"/>
+                <w:b w:val="0"/>
+                <w:i/>
                 <w:color w:val="000000"/>
                 <w:sz w:val="22"/>
               </w:rPr>
@@ -8553,6 +9351,8 @@
             <w:r>
               <w:rPr>
                 <w:rFonts w:ascii="Georgia" w:hAnsi="Georgia"/>
+                <w:b w:val="0"/>
+                <w:i/>
                 <w:color w:val="000000"/>
                 <w:sz w:val="22"/>
               </w:rPr>
@@ -8575,6 +9375,8 @@
             <w:r>
               <w:rPr>
                 <w:rFonts w:ascii="Georgia" w:hAnsi="Georgia"/>
+                <w:b w:val="0"/>
+                <w:i w:val="0"/>
                 <w:color w:val="000000"/>
                 <w:sz w:val="22"/>
               </w:rPr>
@@ -8595,6 +9397,8 @@
             <w:r>
               <w:rPr>
                 <w:rFonts w:ascii="Georgia" w:hAnsi="Georgia"/>
+                <w:b w:val="0"/>
+                <w:i w:val="0"/>
                 <w:color w:val="000000"/>
                 <w:sz w:val="22"/>
               </w:rPr>
@@ -8617,6 +9421,8 @@
             <w:r>
               <w:rPr>
                 <w:rFonts w:ascii="Georgia" w:hAnsi="Georgia"/>
+                <w:b w:val="0"/>
+                <w:i w:val="0"/>
                 <w:color w:val="000000"/>
                 <w:sz w:val="22"/>
               </w:rPr>
@@ -8637,6 +9443,8 @@
             <w:r>
               <w:rPr>
                 <w:rFonts w:ascii="Georgia" w:hAnsi="Georgia"/>
+                <w:b w:val="0"/>
+                <w:i w:val="0"/>
                 <w:color w:val="000000"/>
                 <w:sz w:val="22"/>
               </w:rPr>
@@ -8659,6 +9467,8 @@
             <w:r>
               <w:rPr>
                 <w:rFonts w:ascii="Georgia" w:hAnsi="Georgia"/>
+                <w:b w:val="0"/>
+                <w:i w:val="0"/>
                 <w:color w:val="000000"/>
                 <w:sz w:val="22"/>
               </w:rPr>
@@ -8679,6 +9489,8 @@
             <w:r>
               <w:rPr>
                 <w:rFonts w:ascii="Georgia" w:hAnsi="Georgia"/>
+                <w:b w:val="0"/>
+                <w:i w:val="0"/>
                 <w:color w:val="000000"/>
                 <w:sz w:val="22"/>
               </w:rPr>
@@ -8701,6 +9513,8 @@
             <w:r>
               <w:rPr>
                 <w:rFonts w:ascii="Georgia" w:hAnsi="Georgia"/>
+                <w:b w:val="0"/>
+                <w:i w:val="0"/>
                 <w:color w:val="000000"/>
                 <w:sz w:val="22"/>
               </w:rPr>
@@ -8721,6 +9535,8 @@
             <w:r>
               <w:rPr>
                 <w:rFonts w:ascii="Georgia" w:hAnsi="Georgia"/>
+                <w:b w:val="0"/>
+                <w:i w:val="0"/>
                 <w:color w:val="000000"/>
                 <w:sz w:val="22"/>
               </w:rPr>
@@ -8748,36 +9564,40 @@
           <w:p>
             <w:pPr>
               <w:spacing w:before="0" w:after="80" w:line="240" w:lineRule="exact"/>
-              <w:jc w:val="both"/>
+              <w:jc w:val="center"/>
             </w:pPr>
             <w:r/>
             <w:r>
               <w:rPr>
                 <w:rFonts w:ascii="Daytona" w:hAnsi="Daytona"/>
+                <w:b w:val="0"/>
+                <w:i w:val="0"/>
                 <w:color w:val="000000"/>
                 <w:sz w:val="24"/>
               </w:rPr>
-              <w:t>Chapter 4</w:t>
-            </w:r>
-          </w:p>
-        </w:tc>
-        <w:tc>
-          <w:tcPr>
-            <w:tcW w:type="dxa" w:w="5832"/>
-          </w:tcPr>
-          <w:p>
-            <w:pPr>
-              <w:spacing w:before="0" w:after="80" w:line="240" w:lineRule="exact"/>
-              <w:jc w:val="both"/>
+              <w:t>CHAPTER 4</w:t>
+            </w:r>
+          </w:p>
+        </w:tc>
+        <w:tc>
+          <w:tcPr>
+            <w:tcW w:type="dxa" w:w="5832"/>
+          </w:tcPr>
+          <w:p>
+            <w:pPr>
+              <w:spacing w:before="0" w:after="80" w:line="240" w:lineRule="exact"/>
+              <w:jc w:val="center"/>
             </w:pPr>
             <w:r/>
             <w:r>
               <w:rPr>
                 <w:rFonts w:ascii="Daytona" w:hAnsi="Daytona"/>
+                <w:b w:val="0"/>
+                <w:i w:val="0"/>
                 <w:color w:val="000000"/>
                 <w:sz w:val="24"/>
               </w:rPr>
-              <w:t>Capítulo 4</w:t>
+              <w:t>CAPÍTULO 4</w:t>
             </w:r>
           </w:p>
         </w:tc>
@@ -8796,6 +9616,8 @@
             <w:r>
               <w:rPr>
                 <w:rFonts w:ascii="Georgia" w:hAnsi="Georgia"/>
+                <w:b w:val="0"/>
+                <w:i/>
                 <w:color w:val="000000"/>
                 <w:sz w:val="22"/>
               </w:rPr>
@@ -8816,6 +9638,8 @@
             <w:r>
               <w:rPr>
                 <w:rFonts w:ascii="Georgia" w:hAnsi="Georgia"/>
+                <w:b w:val="0"/>
+                <w:i/>
                 <w:color w:val="000000"/>
                 <w:sz w:val="22"/>
               </w:rPr>
@@ -8838,6 +9662,8 @@
             <w:r>
               <w:rPr>
                 <w:rFonts w:ascii="Georgia" w:hAnsi="Georgia"/>
+                <w:b w:val="0"/>
+                <w:i w:val="0"/>
                 <w:color w:val="000000"/>
                 <w:sz w:val="22"/>
               </w:rPr>
@@ -8858,6 +9684,8 @@
             <w:r>
               <w:rPr>
                 <w:rFonts w:ascii="Georgia" w:hAnsi="Georgia"/>
+                <w:b w:val="0"/>
+                <w:i w:val="0"/>
                 <w:color w:val="000000"/>
                 <w:sz w:val="22"/>
               </w:rPr>
@@ -8880,6 +9708,8 @@
             <w:r>
               <w:rPr>
                 <w:rFonts w:ascii="Georgia" w:hAnsi="Georgia"/>
+                <w:b w:val="0"/>
+                <w:i w:val="0"/>
                 <w:color w:val="000000"/>
                 <w:sz w:val="22"/>
               </w:rPr>
@@ -8900,6 +9730,8 @@
             <w:r>
               <w:rPr>
                 <w:rFonts w:ascii="Georgia" w:hAnsi="Georgia"/>
+                <w:b w:val="0"/>
+                <w:i w:val="0"/>
                 <w:color w:val="000000"/>
                 <w:sz w:val="22"/>
               </w:rPr>
@@ -8922,6 +9754,8 @@
             <w:r>
               <w:rPr>
                 <w:rFonts w:ascii="Georgia" w:hAnsi="Georgia"/>
+                <w:b w:val="0"/>
+                <w:i w:val="0"/>
                 <w:color w:val="000000"/>
                 <w:sz w:val="22"/>
               </w:rPr>
@@ -8942,6 +9776,8 @@
             <w:r>
               <w:rPr>
                 <w:rFonts w:ascii="Georgia" w:hAnsi="Georgia"/>
+                <w:b w:val="0"/>
+                <w:i w:val="0"/>
                 <w:color w:val="000000"/>
                 <w:sz w:val="22"/>
               </w:rPr>
@@ -8969,36 +9805,40 @@
           <w:p>
             <w:pPr>
               <w:spacing w:before="0" w:after="80" w:line="240" w:lineRule="exact"/>
-              <w:jc w:val="both"/>
+              <w:jc w:val="center"/>
             </w:pPr>
             <w:r/>
             <w:r>
               <w:rPr>
                 <w:rFonts w:ascii="Daytona" w:hAnsi="Daytona"/>
+                <w:b w:val="0"/>
+                <w:i w:val="0"/>
                 <w:color w:val="000000"/>
                 <w:sz w:val="24"/>
               </w:rPr>
-              <w:t>Chapter 5</w:t>
-            </w:r>
-          </w:p>
-        </w:tc>
-        <w:tc>
-          <w:tcPr>
-            <w:tcW w:type="dxa" w:w="5832"/>
-          </w:tcPr>
-          <w:p>
-            <w:pPr>
-              <w:spacing w:before="0" w:after="80" w:line="240" w:lineRule="exact"/>
-              <w:jc w:val="both"/>
+              <w:t>CHAPTER 5</w:t>
+            </w:r>
+          </w:p>
+        </w:tc>
+        <w:tc>
+          <w:tcPr>
+            <w:tcW w:type="dxa" w:w="5832"/>
+          </w:tcPr>
+          <w:p>
+            <w:pPr>
+              <w:spacing w:before="0" w:after="80" w:line="240" w:lineRule="exact"/>
+              <w:jc w:val="center"/>
             </w:pPr>
             <w:r/>
             <w:r>
               <w:rPr>
                 <w:rFonts w:ascii="Daytona" w:hAnsi="Daytona"/>
+                <w:b w:val="0"/>
+                <w:i w:val="0"/>
                 <w:color w:val="000000"/>
                 <w:sz w:val="24"/>
               </w:rPr>
-              <w:t>Capítulo 5</w:t>
+              <w:t>CAPÍTULO 5</w:t>
             </w:r>
           </w:p>
         </w:tc>
@@ -9017,6 +9857,8 @@
             <w:r>
               <w:rPr>
                 <w:rFonts w:ascii="Georgia" w:hAnsi="Georgia"/>
+                <w:b w:val="0"/>
+                <w:i/>
                 <w:color w:val="000000"/>
                 <w:sz w:val="22"/>
               </w:rPr>
@@ -9037,6 +9879,8 @@
             <w:r>
               <w:rPr>
                 <w:rFonts w:ascii="Georgia" w:hAnsi="Georgia"/>
+                <w:b w:val="0"/>
+                <w:i/>
                 <w:color w:val="000000"/>
                 <w:sz w:val="22"/>
               </w:rPr>
@@ -9059,6 +9903,8 @@
             <w:r>
               <w:rPr>
                 <w:rFonts w:ascii="Georgia" w:hAnsi="Georgia"/>
+                <w:b w:val="0"/>
+                <w:i w:val="0"/>
                 <w:color w:val="000000"/>
                 <w:sz w:val="22"/>
               </w:rPr>
@@ -9079,6 +9925,8 @@
             <w:r>
               <w:rPr>
                 <w:rFonts w:ascii="Georgia" w:hAnsi="Georgia"/>
+                <w:b w:val="0"/>
+                <w:i w:val="0"/>
                 <w:color w:val="000000"/>
                 <w:sz w:val="22"/>
               </w:rPr>
@@ -9101,6 +9949,8 @@
             <w:r>
               <w:rPr>
                 <w:rFonts w:ascii="Georgia" w:hAnsi="Georgia"/>
+                <w:b w:val="0"/>
+                <w:i w:val="0"/>
                 <w:color w:val="000000"/>
                 <w:sz w:val="22"/>
               </w:rPr>
@@ -9121,6 +9971,8 @@
             <w:r>
               <w:rPr>
                 <w:rFonts w:ascii="Georgia" w:hAnsi="Georgia"/>
+                <w:b w:val="0"/>
+                <w:i w:val="0"/>
                 <w:color w:val="000000"/>
                 <w:sz w:val="22"/>
               </w:rPr>
@@ -9148,36 +10000,40 @@
           <w:p>
             <w:pPr>
               <w:spacing w:before="0" w:after="80" w:line="240" w:lineRule="exact"/>
-              <w:jc w:val="both"/>
+              <w:jc w:val="center"/>
             </w:pPr>
             <w:r/>
             <w:r>
               <w:rPr>
                 <w:rFonts w:ascii="Daytona" w:hAnsi="Daytona"/>
+                <w:b w:val="0"/>
+                <w:i w:val="0"/>
                 <w:color w:val="000000"/>
                 <w:sz w:val="24"/>
               </w:rPr>
-              <w:t>Chapter 6</w:t>
-            </w:r>
-          </w:p>
-        </w:tc>
-        <w:tc>
-          <w:tcPr>
-            <w:tcW w:type="dxa" w:w="5832"/>
-          </w:tcPr>
-          <w:p>
-            <w:pPr>
-              <w:spacing w:before="0" w:after="80" w:line="240" w:lineRule="exact"/>
-              <w:jc w:val="both"/>
+              <w:t>CHAPTER 6</w:t>
+            </w:r>
+          </w:p>
+        </w:tc>
+        <w:tc>
+          <w:tcPr>
+            <w:tcW w:type="dxa" w:w="5832"/>
+          </w:tcPr>
+          <w:p>
+            <w:pPr>
+              <w:spacing w:before="0" w:after="80" w:line="240" w:lineRule="exact"/>
+              <w:jc w:val="center"/>
             </w:pPr>
             <w:r/>
             <w:r>
               <w:rPr>
                 <w:rFonts w:ascii="Daytona" w:hAnsi="Daytona"/>
+                <w:b w:val="0"/>
+                <w:i w:val="0"/>
                 <w:color w:val="000000"/>
                 <w:sz w:val="24"/>
               </w:rPr>
-              <w:t>Capítulo 6</w:t>
+              <w:t>CAPÍTULO 6</w:t>
             </w:r>
           </w:p>
         </w:tc>
@@ -9196,6 +10052,8 @@
             <w:r>
               <w:rPr>
                 <w:rFonts w:ascii="Georgia" w:hAnsi="Georgia"/>
+                <w:b w:val="0"/>
+                <w:i/>
                 <w:color w:val="000000"/>
                 <w:sz w:val="22"/>
               </w:rPr>
@@ -9216,6 +10074,8 @@
             <w:r>
               <w:rPr>
                 <w:rFonts w:ascii="Georgia" w:hAnsi="Georgia"/>
+                <w:b w:val="0"/>
+                <w:i/>
                 <w:color w:val="000000"/>
                 <w:sz w:val="22"/>
               </w:rPr>
@@ -9238,6 +10098,8 @@
             <w:r>
               <w:rPr>
                 <w:rFonts w:ascii="Georgia" w:hAnsi="Georgia"/>
+                <w:b w:val="0"/>
+                <w:i w:val="0"/>
                 <w:color w:val="000000"/>
                 <w:sz w:val="22"/>
               </w:rPr>
@@ -9258,6 +10120,8 @@
             <w:r>
               <w:rPr>
                 <w:rFonts w:ascii="Georgia" w:hAnsi="Georgia"/>
+                <w:b w:val="0"/>
+                <w:i w:val="0"/>
                 <w:color w:val="000000"/>
                 <w:sz w:val="22"/>
               </w:rPr>
@@ -9280,6 +10144,8 @@
             <w:r>
               <w:rPr>
                 <w:rFonts w:ascii="Georgia" w:hAnsi="Georgia"/>
+                <w:b w:val="0"/>
+                <w:i w:val="0"/>
                 <w:color w:val="000000"/>
                 <w:sz w:val="22"/>
               </w:rPr>
@@ -9300,6 +10166,8 @@
             <w:r>
               <w:rPr>
                 <w:rFonts w:ascii="Georgia" w:hAnsi="Georgia"/>
+                <w:b w:val="0"/>
+                <w:i w:val="0"/>
                 <w:color w:val="000000"/>
                 <w:sz w:val="22"/>
               </w:rPr>
@@ -9322,6 +10190,8 @@
             <w:r>
               <w:rPr>
                 <w:rFonts w:ascii="Georgia" w:hAnsi="Georgia"/>
+                <w:b w:val="0"/>
+                <w:i w:val="0"/>
                 <w:color w:val="000000"/>
                 <w:sz w:val="22"/>
               </w:rPr>
@@ -9342,6 +10212,8 @@
             <w:r>
               <w:rPr>
                 <w:rFonts w:ascii="Georgia" w:hAnsi="Georgia"/>
+                <w:b w:val="0"/>
+                <w:i w:val="0"/>
                 <w:color w:val="000000"/>
                 <w:sz w:val="22"/>
               </w:rPr>
@@ -9364,6 +10236,8 @@
             <w:r>
               <w:rPr>
                 <w:rFonts w:ascii="Georgia" w:hAnsi="Georgia"/>
+                <w:b w:val="0"/>
+                <w:i w:val="0"/>
                 <w:color w:val="000000"/>
                 <w:sz w:val="22"/>
               </w:rPr>
@@ -9384,6 +10258,8 @@
             <w:r>
               <w:rPr>
                 <w:rFonts w:ascii="Georgia" w:hAnsi="Georgia"/>
+                <w:b w:val="0"/>
+                <w:i w:val="0"/>
                 <w:color w:val="000000"/>
                 <w:sz w:val="22"/>
               </w:rPr>
@@ -9406,6 +10282,8 @@
             <w:r>
               <w:rPr>
                 <w:rFonts w:ascii="Georgia" w:hAnsi="Georgia"/>
+                <w:b w:val="0"/>
+                <w:i w:val="0"/>
                 <w:color w:val="000000"/>
                 <w:sz w:val="22"/>
               </w:rPr>
@@ -9426,6 +10304,8 @@
             <w:r>
               <w:rPr>
                 <w:rFonts w:ascii="Georgia" w:hAnsi="Georgia"/>
+                <w:b w:val="0"/>
+                <w:i w:val="0"/>
                 <w:color w:val="000000"/>
                 <w:sz w:val="22"/>
               </w:rPr>
@@ -9448,6 +10328,8 @@
             <w:r>
               <w:rPr>
                 <w:rFonts w:ascii="Georgia" w:hAnsi="Georgia"/>
+                <w:b w:val="0"/>
+                <w:i w:val="0"/>
                 <w:color w:val="000000"/>
                 <w:sz w:val="22"/>
               </w:rPr>
@@ -9468,6 +10350,8 @@
             <w:r>
               <w:rPr>
                 <w:rFonts w:ascii="Georgia" w:hAnsi="Georgia"/>
+                <w:b w:val="0"/>
+                <w:i w:val="0"/>
                 <w:color w:val="000000"/>
                 <w:sz w:val="22"/>
               </w:rPr>
@@ -9490,6 +10374,8 @@
             <w:r>
               <w:rPr>
                 <w:rFonts w:ascii="Georgia" w:hAnsi="Georgia"/>
+                <w:b w:val="0"/>
+                <w:i w:val="0"/>
                 <w:color w:val="000000"/>
                 <w:sz w:val="22"/>
               </w:rPr>
@@ -9510,6 +10396,8 @@
             <w:r>
               <w:rPr>
                 <w:rFonts w:ascii="Georgia" w:hAnsi="Georgia"/>
+                <w:b w:val="0"/>
+                <w:i w:val="0"/>
                 <w:color w:val="000000"/>
                 <w:sz w:val="22"/>
               </w:rPr>
@@ -9532,6 +10420,8 @@
             <w:r>
               <w:rPr>
                 <w:rFonts w:ascii="Georgia" w:hAnsi="Georgia"/>
+                <w:b w:val="0"/>
+                <w:i w:val="0"/>
                 <w:color w:val="000000"/>
                 <w:sz w:val="22"/>
               </w:rPr>
@@ -9552,6 +10442,8 @@
             <w:r>
               <w:rPr>
                 <w:rFonts w:ascii="Georgia" w:hAnsi="Georgia"/>
+                <w:b w:val="0"/>
+                <w:i w:val="0"/>
                 <w:color w:val="000000"/>
                 <w:sz w:val="22"/>
               </w:rPr>
@@ -9574,6 +10466,8 @@
             <w:r>
               <w:rPr>
                 <w:rFonts w:ascii="Georgia" w:hAnsi="Georgia"/>
+                <w:b w:val="0"/>
+                <w:i w:val="0"/>
                 <w:color w:val="000000"/>
                 <w:sz w:val="22"/>
               </w:rPr>
@@ -9594,6 +10488,8 @@
             <w:r>
               <w:rPr>
                 <w:rFonts w:ascii="Georgia" w:hAnsi="Georgia"/>
+                <w:b w:val="0"/>
+                <w:i w:val="0"/>
                 <w:color w:val="000000"/>
                 <w:sz w:val="22"/>
               </w:rPr>
@@ -10053,15 +10949,14 @@
       <w:keepNext/>
       <w:keepLines/>
       <w:spacing w:before="480" w:after="0"/>
-      <w:jc w:val="center"/>
       <w:outlineLvl w:val="0"/>
     </w:pPr>
     <w:rPr>
-      <w:rFonts w:asciiTheme="majorHAnsi" w:eastAsiaTheme="majorEastAsia" w:hAnsiTheme="majorHAnsi" w:cstheme="majorBidi" w:ascii="Arial" w:hAnsi="Arial"/>
+      <w:rFonts w:asciiTheme="majorHAnsi" w:eastAsiaTheme="majorEastAsia" w:hAnsiTheme="majorHAnsi" w:cstheme="majorBidi"/>
       <w:b/>
       <w:bCs/>
-      <w:color w:val="000000"/>
-      <w:sz w:val="36"/>
+      <w:color w:val="365F91" w:themeColor="accent1" w:themeShade="BF"/>
+      <w:sz w:val="28"/>
       <w:szCs w:val="28"/>
     </w:rPr>
   </w:style>
@@ -10078,15 +10973,14 @@
       <w:keepNext/>
       <w:keepLines/>
       <w:spacing w:before="200" w:after="0"/>
-      <w:jc w:val="center"/>
       <w:outlineLvl w:val="1"/>
     </w:pPr>
     <w:rPr>
-      <w:rFonts w:asciiTheme="majorHAnsi" w:eastAsiaTheme="majorEastAsia" w:hAnsiTheme="majorHAnsi" w:cstheme="majorBidi" w:ascii="Arial" w:hAnsi="Arial"/>
+      <w:rFonts w:asciiTheme="majorHAnsi" w:eastAsiaTheme="majorEastAsia" w:hAnsiTheme="majorHAnsi" w:cstheme="majorBidi"/>
       <w:b/>
       <w:bCs/>
-      <w:color w:val="000000"/>
-      <w:sz w:val="32"/>
+      <w:color w:val="4F81BD" w:themeColor="accent1"/>
+      <w:sz w:val="26"/>
       <w:szCs w:val="26"/>
     </w:rPr>
   </w:style>
@@ -10103,15 +10997,13 @@
       <w:keepNext/>
       <w:keepLines/>
       <w:spacing w:before="200" w:after="0"/>
-      <w:jc w:val="center"/>
       <w:outlineLvl w:val="2"/>
     </w:pPr>
     <w:rPr>
-      <w:rFonts w:asciiTheme="majorHAnsi" w:eastAsiaTheme="majorEastAsia" w:hAnsiTheme="majorHAnsi" w:cstheme="majorBidi" w:ascii="Arial" w:hAnsi="Arial"/>
+      <w:rFonts w:asciiTheme="majorHAnsi" w:eastAsiaTheme="majorEastAsia" w:hAnsiTheme="majorHAnsi" w:cstheme="majorBidi"/>
       <w:b/>
       <w:bCs/>
-      <w:color w:val="000000"/>
-      <w:sz w:val="28"/>
+      <w:color w:val="4F81BD" w:themeColor="accent1"/>
     </w:rPr>
   </w:style>
   <w:style w:type="paragraph" w:styleId="Heading4">

</xml_diff>

<commit_message>
first nephi 1 now has proper text format for book and chapter intro and all that
</commit_message>
<xml_diff>
--- a/side_by_side_bom.docx
+++ b/side_by_side_bom.docx
@@ -28,6 +28,244 @@
         <w:gridCol w:w="5544"/>
         <w:gridCol w:w="5544"/>
       </w:tblGrid>
+      <w:tr>
+        <w:tc>
+          <w:tcPr>
+            <w:tcW w:type="dxa" w:w="5544"/>
+            <w:tcBorders>
+              <w:top w:val="nil" w:space="0"/>
+              <w:left w:val="nil" w:space="0"/>
+              <w:bottom w:val="nil" w:space="0"/>
+              <w:right w:val="nil" w:space="0"/>
+              <w:right w:val="single" w:sz="4" w:space="0"/>
+            </w:tcBorders>
+          </w:tcPr>
+          <w:p>
+            <w:pPr>
+              <w:spacing w:before="0" w:after="80" w:line="240" w:lineRule="exact"/>
+              <w:jc w:val="center"/>
+            </w:pPr>
+            <w:r/>
+            <w:r>
+              <w:rPr>
+                <w:rFonts w:ascii="Times New Roman" w:hAnsi="Times New Roman"/>
+                <w:b w:val="0"/>
+                <w:i w:val="0"/>
+                <w:color w:val="000000"/>
+                <w:sz w:val="30"/>
+              </w:rPr>
+              <w:t>THE FIRST BOOK OF NEPHI</w:t>
+            </w:r>
+          </w:p>
+        </w:tc>
+        <w:tc>
+          <w:tcPr>
+            <w:tcW w:type="dxa" w:w="5544"/>
+            <w:tcBorders>
+              <w:top w:val="nil" w:space="0"/>
+              <w:left w:val="nil" w:space="0"/>
+              <w:bottom w:val="nil" w:space="0"/>
+              <w:right w:val="nil" w:space="0"/>
+              <w:left w:val="single" w:sz="4" w:space="0"/>
+            </w:tcBorders>
+          </w:tcPr>
+          <w:p>
+            <w:pPr>
+              <w:spacing w:before="0" w:after="80" w:line="240" w:lineRule="exact"/>
+              <w:jc w:val="center"/>
+            </w:pPr>
+            <w:r/>
+            <w:r>
+              <w:rPr>
+                <w:rFonts w:ascii="Times New Roman" w:hAnsi="Times New Roman"/>
+                <w:b w:val="0"/>
+                <w:i w:val="0"/>
+                <w:color w:val="000000"/>
+                <w:sz w:val="30"/>
+              </w:rPr>
+              <w:t>EL PRIMER LIBRO DE NEFI</w:t>
+            </w:r>
+          </w:p>
+        </w:tc>
+      </w:tr>
+      <w:tr>
+        <w:tc>
+          <w:tcPr>
+            <w:tcW w:type="dxa" w:w="5544"/>
+            <w:tcBorders>
+              <w:top w:val="nil" w:space="0"/>
+              <w:left w:val="nil" w:space="0"/>
+              <w:bottom w:val="nil" w:space="0"/>
+              <w:right w:val="nil" w:space="0"/>
+              <w:right w:val="single" w:sz="4" w:space="0"/>
+            </w:tcBorders>
+          </w:tcPr>
+          <w:p>
+            <w:pPr>
+              <w:spacing w:before="0" w:after="80" w:line="240" w:lineRule="exact"/>
+              <w:jc w:val="center"/>
+            </w:pPr>
+            <w:r/>
+            <w:r>
+              <w:rPr>
+                <w:rFonts w:ascii="Times New Roman" w:hAnsi="Times New Roman"/>
+                <w:b w:val="0"/>
+                <w:i w:val="0"/>
+                <w:color w:val="000000"/>
+                <w:sz w:val="20"/>
+              </w:rPr>
+              <w:t>HIS REIGN AND MINISTRY</w:t>
+            </w:r>
+          </w:p>
+        </w:tc>
+        <w:tc>
+          <w:tcPr>
+            <w:tcW w:type="dxa" w:w="5544"/>
+            <w:tcBorders>
+              <w:top w:val="nil" w:space="0"/>
+              <w:left w:val="nil" w:space="0"/>
+              <w:bottom w:val="nil" w:space="0"/>
+              <w:right w:val="nil" w:space="0"/>
+              <w:left w:val="single" w:sz="4" w:space="0"/>
+            </w:tcBorders>
+          </w:tcPr>
+          <w:p>
+            <w:pPr>
+              <w:spacing w:before="0" w:after="80" w:line="240" w:lineRule="exact"/>
+              <w:jc w:val="center"/>
+            </w:pPr>
+            <w:r/>
+            <w:r>
+              <w:rPr>
+                <w:rFonts w:ascii="Times New Roman" w:hAnsi="Times New Roman"/>
+                <w:b w:val="0"/>
+                <w:i w:val="0"/>
+                <w:color w:val="000000"/>
+                <w:sz w:val="20"/>
+              </w:rPr>
+              <w:t>SU REINADO Y MINISTERIO</w:t>
+            </w:r>
+          </w:p>
+        </w:tc>
+      </w:tr>
+      <w:tr>
+        <w:tc>
+          <w:tcPr>
+            <w:tcW w:type="dxa" w:w="5544"/>
+            <w:tcBorders>
+              <w:top w:val="nil" w:space="0"/>
+              <w:left w:val="nil" w:space="0"/>
+              <w:bottom w:val="nil" w:space="0"/>
+              <w:right w:val="nil" w:space="0"/>
+              <w:right w:val="single" w:sz="4" w:space="0"/>
+            </w:tcBorders>
+          </w:tcPr>
+          <w:p>
+            <w:pPr>
+              <w:spacing w:before="0" w:after="80" w:line="240" w:lineRule="exact"/>
+              <w:jc w:val="both"/>
+            </w:pPr>
+            <w:r/>
+            <w:r>
+              <w:rPr>
+                <w:rFonts w:ascii="Times New Roman" w:hAnsi="Times New Roman"/>
+                <w:b w:val="0"/>
+                <w:i w:val="0"/>
+                <w:color w:val="000000"/>
+                <w:sz w:val="24"/>
+              </w:rPr>
+              <w:t>An account of Lehi and his wife Sariah, and his four sons, being called, (beginning at the eldest) Laman, Lemuel, Sam, and Nephi. The Lord warns Lehi to depart out of the land of Jerusalem, because he prophesieth unto the people concerning their iniquity and they seek to destroy his life. He taketh three days’ journey into the wilderness with his family. Nephi taketh his brethren and returneth to the land of Jerusalem after the record of the Jews. The account of their sufferings. They take the daughters of Ishmael to wife. They take their families and depart into the wilderness. Their sufferings and afflictions in the wilderness. The course of their travels. They come to the large waters. Nephi’s brethren rebel against him. He confoundeth them, and buildeth a ship. They call the name of the place Bountiful. They cross the large waters into the promised land, and so forth. This is according to the account of Nephi; or in other words, I, Nephi, wrote this record.</w:t>
+            </w:r>
+          </w:p>
+        </w:tc>
+        <w:tc>
+          <w:tcPr>
+            <w:tcW w:type="dxa" w:w="5544"/>
+            <w:tcBorders>
+              <w:top w:val="nil" w:space="0"/>
+              <w:left w:val="nil" w:space="0"/>
+              <w:bottom w:val="nil" w:space="0"/>
+              <w:right w:val="nil" w:space="0"/>
+              <w:left w:val="single" w:sz="4" w:space="0"/>
+            </w:tcBorders>
+          </w:tcPr>
+          <w:p>
+            <w:pPr>
+              <w:spacing w:before="0" w:after="80" w:line="240" w:lineRule="exact"/>
+              <w:jc w:val="both"/>
+            </w:pPr>
+            <w:r/>
+            <w:r>
+              <w:rPr>
+                <w:rFonts w:ascii="Times New Roman" w:hAnsi="Times New Roman"/>
+                <w:b w:val="0"/>
+                <w:i w:val="0"/>
+                <w:color w:val="000000"/>
+                <w:sz w:val="24"/>
+              </w:rPr>
+              <w:t>Relato de Lehi, de su esposa Saríah y de sus cuatro hijos, que se llamaban (empezando por el mayor) Lamán, Lemuel, Sam y Nefi. El Señor advierte a Lehi que salga de la tierra de Jerusalén, porque este profetiza al pueblo sobre su iniquidad, y tratan de quitarle la vida. Lehi viaja tres días por el desierto con su familia. Nefi, acompañado de sus hermanos, vuelve a la tierra de Jerusalén por los anales de los judíos. El relato de sus padecimientos. Toman por esposas a las hijas de Ismael. Salen para el desierto con sus familias. Sus padecimientos y aflicciones en el desierto. Rumbo de sus viajes. Llegan a las grandes aguas. Se rebelan los hermanos de Nefi contra él. Él los confunde y construye un barco. Dan al lugar el nombre de Abundancia. Atraviesan los grandes mares hasta llegar a la tierra prometida, etcétera. Esto es según la narración de Nefi, o en otras palabras, yo, Nefi, escribí estos anales.</w:t>
+            </w:r>
+          </w:p>
+        </w:tc>
+      </w:tr>
+      <w:tr>
+        <w:tc>
+          <w:tcPr>
+            <w:tcW w:type="dxa" w:w="5544"/>
+            <w:tcBorders>
+              <w:top w:val="nil" w:space="0"/>
+              <w:left w:val="nil" w:space="0"/>
+              <w:bottom w:val="nil" w:space="0"/>
+              <w:right w:val="nil" w:space="0"/>
+              <w:right w:val="single" w:sz="4" w:space="0"/>
+            </w:tcBorders>
+          </w:tcPr>
+          <w:p>
+            <w:pPr>
+              <w:spacing w:before="0" w:after="80" w:line="240" w:lineRule="exact"/>
+              <w:jc w:val="both"/>
+            </w:pPr>
+            <w:r/>
+            <w:r>
+              <w:rPr>
+                <w:rFonts w:ascii="Times New Roman" w:hAnsi="Times New Roman"/>
+                <w:b w:val="0"/>
+                <w:i w:val="0"/>
+                <w:color w:val="000000"/>
+                <w:sz w:val="10"/>
+              </w:rPr>
+            </w:r>
+          </w:p>
+        </w:tc>
+        <w:tc>
+          <w:tcPr>
+            <w:tcW w:type="dxa" w:w="5544"/>
+            <w:tcBorders>
+              <w:top w:val="nil" w:space="0"/>
+              <w:left w:val="nil" w:space="0"/>
+              <w:bottom w:val="nil" w:space="0"/>
+              <w:right w:val="nil" w:space="0"/>
+              <w:left w:val="single" w:sz="4" w:space="0"/>
+            </w:tcBorders>
+          </w:tcPr>
+          <w:p>
+            <w:pPr>
+              <w:spacing w:before="0" w:after="80" w:line="240" w:lineRule="exact"/>
+              <w:jc w:val="both"/>
+            </w:pPr>
+            <w:r/>
+            <w:r>
+              <w:rPr>
+                <w:rFonts w:ascii="Times New Roman" w:hAnsi="Times New Roman"/>
+                <w:b w:val="0"/>
+                <w:i w:val="0"/>
+                <w:color w:val="000000"/>
+                <w:sz w:val="10"/>
+              </w:rPr>
+            </w:r>
+          </w:p>
+        </w:tc>
+      </w:tr>
       <w:tr>
         <w:tc>
           <w:tcPr>
@@ -114,7 +352,7 @@
                 <w:color w:val="000000"/>
                 <w:sz w:val="24"/>
               </w:rPr>
-              <w:t>The First Book of Nephi</w:t>
+              <w:t>Nephi begins the record of his people—Lehi sees in vision a pillar of fire and reads from a book of prophecy—He praises God, foretells the coming of the Messiah, and prophesies the destruction of Jerusalem—He is persecuted by the Jews. About 600 B.C.</w:t>
             </w:r>
           </w:p>
         </w:tc>
@@ -143,7 +381,7 @@
                 <w:color w:val="000000"/>
                 <w:sz w:val="24"/>
               </w:rPr>
-              <w:t>El Primer Libro de Nefi</w:t>
+              <w:t>Nefi da principio a la historia de su pueblo — Lehi ve en visión un pilar de fuego y lee en un libro de profecías — Alaba a Dios, predice la venida del Mesías y profetiza la destrucción de Jerusalén — Es perseguido por los judíos. Aproximadamente 600 a.C.</w:t>
             </w:r>
           </w:p>
         </w:tc>
@@ -174,7 +412,7 @@
                 <w:color w:val="000000"/>
                 <w:sz w:val="24"/>
               </w:rPr>
-              <w:t>1 His Reign and Ministry</w:t>
+              <w:t>1 I, Nephi, having been born of goodly parents, therefore I was taught somewhat in all the learning of my father; and having seen many afflictions in the course of my days, nevertheless, having been highly favored of the Lord in all my days; yea, having had a great knowledge of the goodness and the mysteries of God, therefore I make a record of my proceedings in my days.</w:t>
             </w:r>
           </w:p>
         </w:tc>
@@ -203,7 +441,7 @@
                 <w:color w:val="000000"/>
                 <w:sz w:val="24"/>
               </w:rPr>
-              <w:t>1 Su reinado y ministerio</w:t>
+              <w:t>1 Yo, Nefi, nací de buenos padres y recibí, por tanto, alguna instrucción en toda la ciencia de mi padre; y habiendo conocido muchas aflicciones durante el curso de mi vida, siendo, no obstante, altamente favorecido del Señor todos mis días; sí, habiendo logrado un conocimiento grande de la bondad y los misterios de Dios, escribo, por tanto, la historia de los hechos de mi vida.</w:t>
             </w:r>
           </w:p>
         </w:tc>
@@ -234,7 +472,7 @@
                 <w:color w:val="000000"/>
                 <w:sz w:val="24"/>
               </w:rPr>
-              <w:t>2 An account of Lehi and his wife Sariah, and his four sons, being called, (beginning at the eldest) Laman, Lemuel, Sam, and Nephi. The Lord warns Lehi to depart out of the land of Jerusalem, because he prophesieth unto the people concerning their iniquity and they seek to destroy his life. He taketh three days’ journey into the wilderness with his family. Nephi taketh his brethren and returneth to the land of Jerusalem after the record of the Jews. The account of their sufferings. They take the daughters of Ishmael to wife. They take their families and depart into the wilderness. Their sufferings and afflictions in the wilderness. The course of their travels. They come to the large waters. Nephi’s brethren rebel against him. He confoundeth them, and buildeth a ship. They call the name of the place Bountiful. They cross the large waters into the promised land, and so forth. This is according to the account of Nephi; or in other words, I, Nephi, wrote this record.</w:t>
+              <w:t>2 Yea, I make a record in the language of my father, which consists of the learning of the Jews and the language of the Egyptians.</w:t>
             </w:r>
           </w:p>
         </w:tc>
@@ -263,7 +501,7 @@
                 <w:color w:val="000000"/>
                 <w:sz w:val="24"/>
               </w:rPr>
-              <w:t>2 Relato de Lehi, de su esposa Saríah y de sus cuatro hijos, que se llamaban (empezando por el mayor) Lamán, Lemuel, Sam y Nefi. El Señor advierte a Lehi que salga de la tierra de Jerusalén, porque este profetiza al pueblo sobre su iniquidad, y tratan de quitarle la vida. Lehi viaja tres días por el desierto con su familia. Nefi, acompañado de sus hermanos, vuelve a la tierra de Jerusalén por los anales de los judíos. El relato de sus padecimientos. Toman por esposas a las hijas de Ismael. Salen para el desierto con sus familias. Sus padecimientos y aflicciones en el desierto. Rumbo de sus viajes. Llegan a las grandes aguas. Se rebelan los hermanos de Nefi contra él. Él los confunde y construye un barco. Dan al lugar el nombre de Abundancia. Atraviesan los grandes mares hasta llegar a la tierra prometida, etcétera. Esto es según la narración de Nefi, o en otras palabras, yo, Nefi, escribí estos anales.</w:t>
+              <w:t>2 Sí, hago la relación en el lenguaje de mi padre, que se compone de la ciencia de los judíos y el idioma de los egipcios.</w:t>
             </w:r>
           </w:p>
         </w:tc>
@@ -294,7 +532,7 @@
                 <w:color w:val="000000"/>
                 <w:sz w:val="24"/>
               </w:rPr>
-              <w:t>3 Nephi begins the record of his people—Lehi sees in vision a pillar of fire and reads from a book of prophecy—He praises God, foretells the coming of the Messiah, and prophesies the destruction of Jerusalem—He is persecuted by the Jews. About 600 B.C.</w:t>
+              <w:t>3 And I know that the record which I make is true; and I make it with mine own hand; and I make it according to my knowledge.</w:t>
             </w:r>
           </w:p>
         </w:tc>
@@ -323,7 +561,7 @@
                 <w:color w:val="000000"/>
                 <w:sz w:val="24"/>
               </w:rPr>
-              <w:t>3 Nefi da principio a la historia de su pueblo — Lehi ve en visión un pilar de fuego y lee en un libro de profecías — Alaba a Dios, predice la venida del Mesías y profetiza la destrucción de Jerusalén — Es perseguido por los judíos. Aproximadamente 600 a.C.</w:t>
+              <w:t>3 Y sé que la historia que escribo es verdadera; y la escribo de mi propia mano, con arreglo a mis conocimientos.</w:t>
             </w:r>
           </w:p>
         </w:tc>
@@ -354,7 +592,7 @@
                 <w:color w:val="000000"/>
                 <w:sz w:val="24"/>
               </w:rPr>
-              <w:t>4 I, Nephi, having been born of goodly parents, therefore I was taught somewhat in all the learning of my father; and having seen many afflictions in the course of my days, nevertheless, having been highly favored of the Lord in all my days; yea, having had a great knowledge of the goodness and the mysteries of God, therefore I make a record of my proceedings in my days.</w:t>
+              <w:t>4 For it came to pass in the commencement of the first year of the reign of Zedekiah, king of Judah, (my father, Lehi, having dwelt at Jerusalem in all his days); and in that same year there came many prophets, prophesying unto the people that they must repent, or the great city Jerusalem must be destroyed.</w:t>
             </w:r>
           </w:p>
         </w:tc>
@@ -383,7 +621,7 @@
                 <w:color w:val="000000"/>
                 <w:sz w:val="24"/>
               </w:rPr>
-              <w:t>4 Yo, Nefi, nací de buenos padres y recibí, por tanto, alguna instrucción en toda la ciencia de mi padre; y habiendo conocido muchas aflicciones durante el curso de mi vida, siendo, no obstante, altamente favorecido del Señor todos mis días; sí, habiendo logrado un conocimiento grande de la bondad y los misterios de Dios, escribo, por tanto, la historia de los hechos de mi vida.</w:t>
+              <w:t>4 Pues sucedió que al comenzar el primer año del reinado de Sedequías, rey de Judá (mi padre Lehi había morado en Jerusalén toda su vida), llegaron muchos profetas ese mismo año profetizando al pueblo que se arrepintiera, o la gran ciudad de Jerusalén sería destruida.</w:t>
             </w:r>
           </w:p>
         </w:tc>
@@ -414,7 +652,7 @@
                 <w:color w:val="000000"/>
                 <w:sz w:val="24"/>
               </w:rPr>
-              <w:t>5 Yea, I make a record in the language of my father, which consists of the learning of the Jews and the language of the Egyptians.</w:t>
+              <w:t>5 Wherefore it came to pass that my father, Lehi, as he went forth prayed unto the Lord, yea, even with all his heart, in behalf of his people.</w:t>
             </w:r>
           </w:p>
         </w:tc>
@@ -443,7 +681,7 @@
                 <w:color w:val="000000"/>
                 <w:sz w:val="24"/>
               </w:rPr>
-              <w:t>5 Sí, hago la relación en el lenguaje de mi padre, que se compone de la ciencia de los judíos y el idioma de los egipcios.</w:t>
+              <w:t>5 Aconteció, por tanto, que mientras iba por su camino, mi padre Lehi oró al Señor, sí, con todo su corazón, a favor de su pueblo.</w:t>
             </w:r>
           </w:p>
         </w:tc>
@@ -474,7 +712,7 @@
                 <w:color w:val="000000"/>
                 <w:sz w:val="24"/>
               </w:rPr>
-              <w:t>6 And I know that the record which I make is true; and I make it with mine own hand; and I make it according to my knowledge.</w:t>
+              <w:t>6 And it came to pass as he prayed unto the Lord, there came a pillar of fire and dwelt upon a rock before him; and he saw and heard much; and because of the things which he saw and heard he did quake and tremble exceedingly.</w:t>
             </w:r>
           </w:p>
         </w:tc>
@@ -503,7 +741,7 @@
                 <w:color w:val="000000"/>
                 <w:sz w:val="24"/>
               </w:rPr>
-              <w:t>6 Y sé que la historia que escribo es verdadera; y la escribo de mi propia mano, con arreglo a mis conocimientos.</w:t>
+              <w:t>6 Y ocurrió que mientras estaba orando al Señor, apareció ante él, sobre una roca, un pilar de fuego; y fue mucho lo que vio y oyó; y se estremeció y tembló extremadamente por las cosas que vio y oyó.</w:t>
             </w:r>
           </w:p>
         </w:tc>
@@ -534,7 +772,7 @@
                 <w:color w:val="000000"/>
                 <w:sz w:val="24"/>
               </w:rPr>
-              <w:t>7 For it came to pass in the commencement of the first year of the reign of Zedekiah, king of Judah, (my father, Lehi, having dwelt at Jerusalem in all his days); and in that same year there came many prophets, prophesying unto the people that they must repent, or the great city Jerusalem must be destroyed.</w:t>
+              <w:t>7 And it came to pass that he returned to his own house at Jerusalem; and he cast himself upon his bed, being overcome with the Spirit and the things which he had seen.</w:t>
             </w:r>
           </w:p>
         </w:tc>
@@ -563,7 +801,7 @@
                 <w:color w:val="000000"/>
                 <w:sz w:val="24"/>
               </w:rPr>
-              <w:t>7 Pues sucedió que al comenzar el primer año del reinado de Sedequías, rey de Judá (mi padre Lehi había morado en Jerusalén toda su vida), llegaron muchos profetas ese mismo año profetizando al pueblo que se arrepintiera, o la gran ciudad de Jerusalén sería destruida.</w:t>
+              <w:t>7 Y sucedió que volvió a su casa en Jerusalén, y se echó sobre su lecho, dominado por el Espíritu y por las cosas que había visto.</w:t>
             </w:r>
           </w:p>
         </w:tc>
@@ -594,7 +832,7 @@
                 <w:color w:val="000000"/>
                 <w:sz w:val="24"/>
               </w:rPr>
-              <w:t>8 Wherefore it came to pass that my father, Lehi, as he went forth prayed unto the Lord, yea, even with all his heart, in behalf of his people.</w:t>
+              <w:t>8 And being thus overcome with the Spirit, he was carried away in a vision, even that he saw the heavens open, and he thought he saw God sitting upon his throne, surrounded with numberless concourses of angels in the attitude of singing and praising their God.</w:t>
             </w:r>
           </w:p>
         </w:tc>
@@ -623,7 +861,7 @@
                 <w:color w:val="000000"/>
                 <w:sz w:val="24"/>
               </w:rPr>
-              <w:t>8 Aconteció, por tanto, que mientras iba por su camino, mi padre Lehi oró al Señor, sí, con todo su corazón, a favor de su pueblo.</w:t>
+              <w:t>8 Y dominado de esta manera por el Espíritu, fue arrebatado en una visión, en la que vio abrirse los cielos, y creyó ver a Dios sentado en su trono, rodeado de innumerables concursos de ángeles, en actitud de estar cantando y alabando a su Dios.</w:t>
             </w:r>
           </w:p>
         </w:tc>
@@ -654,7 +892,7 @@
                 <w:color w:val="000000"/>
                 <w:sz w:val="24"/>
               </w:rPr>
-              <w:t>9 And it came to pass as he prayed unto the Lord, there came a pillar of fire and dwelt upon a rock before him; and he saw and heard much; and because of the things which he saw and heard he did quake and tremble exceedingly.</w:t>
+              <w:t>9 And it came to pass that he saw One descending out of the midst of heaven, and he beheld that his luster was above that of the sun at noon-day.</w:t>
             </w:r>
           </w:p>
         </w:tc>
@@ -683,7 +921,7 @@
                 <w:color w:val="000000"/>
                 <w:sz w:val="24"/>
               </w:rPr>
-              <w:t>9 Y ocurrió que mientras estaba orando al Señor, apareció ante él, sobre una roca, un pilar de fuego; y fue mucho lo que vio y oyó; y se estremeció y tembló extremadamente por las cosas que vio y oyó.</w:t>
+              <w:t>9 Y sucedió que vio a Uno que descendía del cielo, y vio que su resplandor era mayor que el del sol al mediodía.</w:t>
             </w:r>
           </w:p>
         </w:tc>
@@ -714,7 +952,7 @@
                 <w:color w:val="000000"/>
                 <w:sz w:val="24"/>
               </w:rPr>
-              <w:t>10 And it came to pass that he returned to his own house at Jerusalem; and he cast himself upon his bed, being overcome with the Spirit and the things which he had seen.</w:t>
+              <w:t>10 And he also saw twelve others following him, and their brightness did exceed that of the stars in the firmament.</w:t>
             </w:r>
           </w:p>
         </w:tc>
@@ -743,7 +981,7 @@
                 <w:color w:val="000000"/>
                 <w:sz w:val="24"/>
               </w:rPr>
-              <w:t>10 Y sucedió que volvió a su casa en Jerusalén, y se echó sobre su lecho, dominado por el Espíritu y por las cosas que había visto.</w:t>
+              <w:t>10 Y vio también que lo seguían otros doce, cuyo brillo excedía al de las estrellas del firmamento.</w:t>
             </w:r>
           </w:p>
         </w:tc>
@@ -774,7 +1012,7 @@
                 <w:color w:val="000000"/>
                 <w:sz w:val="24"/>
               </w:rPr>
-              <w:t>11 And being thus overcome with the Spirit, he was carried away in a vision, even that he saw the heavens open, and he thought he saw God sitting upon his throne, surrounded with numberless concourses of angels in the attitude of singing and praising their God.</w:t>
+              <w:t>11 And they came down and went forth upon the face of the earth; and the first came and stood before my father, and gave unto him a book, and bade him that he should read.</w:t>
             </w:r>
           </w:p>
         </w:tc>
@@ -803,7 +1041,7 @@
                 <w:color w:val="000000"/>
                 <w:sz w:val="24"/>
               </w:rPr>
-              <w:t>11 Y dominado de esta manera por el Espíritu, fue arrebatado en una visión, en la que vio abrirse los cielos, y creyó ver a Dios sentado en su trono, rodeado de innumerables concursos de ángeles, en actitud de estar cantando y alabando a su Dios.</w:t>
+              <w:t>11 Y descendieron y avanzaron por la faz de la tierra; y el primero llegó hasta donde estaba mi padre, y le dio un libro y le mandó que lo leyera.</w:t>
             </w:r>
           </w:p>
         </w:tc>
@@ -834,7 +1072,7 @@
                 <w:color w:val="000000"/>
                 <w:sz w:val="24"/>
               </w:rPr>
-              <w:t>12 And it came to pass that he saw One descending out of the midst of heaven, and he beheld that his luster was above that of the sun at noon-day.</w:t>
+              <w:t>12 And it came to pass that as he read, he was filled with the Spirit of the Lord.</w:t>
             </w:r>
           </w:p>
         </w:tc>
@@ -863,7 +1101,7 @@
                 <w:color w:val="000000"/>
                 <w:sz w:val="24"/>
               </w:rPr>
-              <w:t>12 Y sucedió que vio a Uno que descendía del cielo, y vio que su resplandor era mayor que el del sol al mediodía.</w:t>
+              <w:t>12 Y sucedió que mientras leía, fue lleno del Espíritu del Señor.</w:t>
             </w:r>
           </w:p>
         </w:tc>
@@ -894,7 +1132,7 @@
                 <w:color w:val="000000"/>
                 <w:sz w:val="24"/>
               </w:rPr>
-              <w:t>13 And he also saw twelve others following him, and their brightness did exceed that of the stars in the firmament.</w:t>
+              <w:t>13 And he read, saying: Wo, wo, unto Jerusalem, for I have seen thine abominations! Yea, and many things did my father read concerning Jerusalem—that it should be destroyed, and the inhabitants thereof; many should perish by the sword, and many should be carried away captive into Babylon.</w:t>
             </w:r>
           </w:p>
         </w:tc>
@@ -923,7 +1161,7 @@
                 <w:color w:val="000000"/>
                 <w:sz w:val="24"/>
               </w:rPr>
-              <w:t>13 Y vio también que lo seguían otros doce, cuyo brillo excedía al de las estrellas del firmamento.</w:t>
+              <w:t>13 Y leyó, diciendo: ¡Ay, ay de ti, Jerusalén, porque he visto tus abominaciones! Sí, mi padre leyó muchas cosas concernientes a Jerusalén: que sería destruida, así como sus habitantes; que muchos perecerían por la espada y muchos serían llevados cautivos a Babilonia.</w:t>
             </w:r>
           </w:p>
         </w:tc>
@@ -954,7 +1192,7 @@
                 <w:color w:val="000000"/>
                 <w:sz w:val="24"/>
               </w:rPr>
-              <w:t>14 And they came down and went forth upon the face of the earth; and the first came and stood before my father, and gave unto him a book, and bade him that he should read.</w:t>
+              <w:t>14 And it came to pass that when my father had read and seen many great and marvelous things, he did exclaim many things unto the Lord; such as: Great and marvelous are thy works, O Lord God Almighty! Thy throne is high in the heavens, and thy power, and goodness, and mercy are over all the inhabitants of the earth; and, because thou art merciful, thou wilt not suffer those who come unto thee that they shall perish!</w:t>
             </w:r>
           </w:p>
         </w:tc>
@@ -983,7 +1221,7 @@
                 <w:color w:val="000000"/>
                 <w:sz w:val="24"/>
               </w:rPr>
-              <w:t>14 Y descendieron y avanzaron por la faz de la tierra; y el primero llegó hasta donde estaba mi padre, y le dio un libro y le mandó que lo leyera.</w:t>
+              <w:t>14 Y acaeció que cuando mi padre hubo leído y visto muchas cosas grandes y maravillosas, prorrumpió en exclamaciones al Señor, tales como: ¡Cuán grandes y maravillosas son tus obras, oh Señor Dios Todopoderoso! ¡Tu trono se eleva en las alturas de los cielos, y tu poder, y tu bondad y misericordia se extienden sobre todos los habitantes de la tierra; y porque eres misericordioso, no dejarás perecer a los que acudan a ti!</w:t>
             </w:r>
           </w:p>
         </w:tc>
@@ -1014,7 +1252,7 @@
                 <w:color w:val="000000"/>
                 <w:sz w:val="24"/>
               </w:rPr>
-              <w:t>15 And it came to pass that as he read, he was filled with the Spirit of the Lord.</w:t>
+              <w:t>15 And after this manner was the language of my father in the praising of his God; for his soul did rejoice, and his whole heart was filled, because of the things which he had seen, yea, which the Lord had shown unto him.</w:t>
             </w:r>
           </w:p>
         </w:tc>
@@ -1043,7 +1281,7 @@
                 <w:color w:val="000000"/>
                 <w:sz w:val="24"/>
               </w:rPr>
-              <w:t>15 Y sucedió que mientras leía, fue lleno del Espíritu del Señor.</w:t>
+              <w:t>15 Así se expresaba mi padre en alabanzas a su Dios; porque su alma se regocijaba y todo su corazón estaba henchido a causa de las cosas que había visto, sí, que el Señor le había mostrado.</w:t>
             </w:r>
           </w:p>
         </w:tc>
@@ -1074,7 +1312,7 @@
                 <w:color w:val="000000"/>
                 <w:sz w:val="24"/>
               </w:rPr>
-              <w:t>16 And he read, saying: Wo, wo, unto Jerusalem, for I have seen thine abominations! Yea, and many things did my father read concerning Jerusalem—that it should be destroyed, and the inhabitants thereof; many should perish by the sword, and many should be carried away captive into Babylon.</w:t>
+              <w:t>16 And now I, Nephi, do not make a full account of the things which my father hath written, for he hath written many things which he saw in visions and in dreams; and he also hath written many things which he prophesied and spake unto his children, of which I shall not make a full account.</w:t>
             </w:r>
           </w:p>
         </w:tc>
@@ -1103,7 +1341,7 @@
                 <w:color w:val="000000"/>
                 <w:sz w:val="24"/>
               </w:rPr>
-              <w:t>16 Y leyó, diciendo: ¡Ay, ay de ti, Jerusalén, porque he visto tus abominaciones! Sí, mi padre leyó muchas cosas concernientes a Jerusalén: que sería destruida, así como sus habitantes; que muchos perecerían por la espada y muchos serían llevados cautivos a Babilonia.</w:t>
+              <w:t>16 Y yo, Nefi, no doy cuenta completa de lo que mi padre ha escrito, porque ha escrito muchas cosas que vio en visiones y sueños; y ha escrito también muchas cosas que profetizó y habló a sus hijos, de las que no daré cuenta entera,</w:t>
             </w:r>
           </w:p>
         </w:tc>
@@ -1134,7 +1372,7 @@
                 <w:color w:val="000000"/>
                 <w:sz w:val="24"/>
               </w:rPr>
-              <w:t>17 And it came to pass that when my father had read and seen many great and marvelous things, he did exclaim many things unto the Lord; such as: Great and marvelous are thy works, O Lord God Almighty! Thy throne is high in the heavens, and thy power, and goodness, and mercy are over all the inhabitants of the earth; and, because thou art merciful, thou wilt not suffer those who come unto thee that they shall perish!</w:t>
+              <w:t>17 But I shall make an account of my proceedings in my days. Behold, I make an abridgment of the record of my father, upon plates which I have made with mine own hands; wherefore, after I have abridged the record of my father then will I make an account of mine own life.</w:t>
             </w:r>
           </w:p>
         </w:tc>
@@ -1163,7 +1401,7 @@
                 <w:color w:val="000000"/>
                 <w:sz w:val="24"/>
               </w:rPr>
-              <w:t>17 Y acaeció que cuando mi padre hubo leído y visto muchas cosas grandes y maravillosas, prorrumpió en exclamaciones al Señor, tales como: ¡Cuán grandes y maravillosas son tus obras, oh Señor Dios Todopoderoso! ¡Tu trono se eleva en las alturas de los cielos, y tu poder, y tu bondad y misericordia se extienden sobre todos los habitantes de la tierra; y porque eres misericordioso, no dejarás perecer a los que acudan a ti!</w:t>
+              <w:t>17 sino que haré una relación de los hechos de mi vida. He aquí, haré un compendio de los anales de mi padre sobre planchas que he preparado con mis propias manos; por tanto, después que los haya compendiado, escribiré la historia de mi propia vida.</w:t>
             </w:r>
           </w:p>
         </w:tc>
@@ -1194,7 +1432,7 @@
                 <w:color w:val="000000"/>
                 <w:sz w:val="24"/>
               </w:rPr>
-              <w:t>18 And after this manner was the language of my father in the praising of his God; for his soul did rejoice, and his whole heart was filled, because of the things which he had seen, yea, which the Lord had shown unto him.</w:t>
+              <w:t>18 Therefore, I would that ye should know, that after the Lord had shown so many marvelous things unto my father, Lehi, yea, concerning the destruction of Jerusalem, behold he went forth among the people, and began to prophesy and to declare unto them concerning the things which he had both seen and heard.</w:t>
             </w:r>
           </w:p>
         </w:tc>
@@ -1223,7 +1461,7 @@
                 <w:color w:val="000000"/>
                 <w:sz w:val="24"/>
               </w:rPr>
-              <w:t>18 Así se expresaba mi padre en alabanzas a su Dios; porque su alma se regocijaba y todo su corazón estaba henchido a causa de las cosas que había visto, sí, que el Señor le había mostrado.</w:t>
+              <w:t>18 Por lo tanto, quisiera que supieseis que después que el Señor hubo mostrado a mi padre Lehi tantas cosas maravillosas, sí, con respecto a la destrucción de Jerusalén, he aquí, mi padre salió entre el pueblo y empezó a profetizar y a declararles concerniente a lo que él había visto y oído.</w:t>
             </w:r>
           </w:p>
         </w:tc>
@@ -1254,7 +1492,7 @@
                 <w:color w:val="000000"/>
                 <w:sz w:val="24"/>
               </w:rPr>
-              <w:t>19 And now I, Nephi, do not make a full account of the things which my father hath written, for he hath written many things which he saw in visions and in dreams; and he also hath written many things which he prophesied and spake unto his children, of which I shall not make a full account.</w:t>
+              <w:t>19 And it came to pass that the Jews did mock him because of the things which he testified of them; for he truly testified of their wickedness and their abominations; and he testified that the things which he saw and heard, and also the things which he read in the book, manifested plainly of the coming of a Messiah, and also the redemption of the world.</w:t>
             </w:r>
           </w:p>
         </w:tc>
@@ -1283,7 +1521,7 @@
                 <w:color w:val="000000"/>
                 <w:sz w:val="24"/>
               </w:rPr>
-              <w:t>19 Y yo, Nefi, no doy cuenta completa de lo que mi padre ha escrito, porque ha escrito muchas cosas que vio en visiones y sueños; y ha escrito también muchas cosas que profetizó y habló a sus hijos, de las que no daré cuenta entera,</w:t>
+              <w:t>19 Y aconteció que los judíos se burlaron de él por las cosas que testificó de ellos, porque verdaderamente les testificó de sus maldades y abominaciones; y les dio testimonio de que las cosas que había visto y oído, así como las que había leído en el libro, manifestaban claramente la venida de un Mesías y también la redención del mundo.</w:t>
             </w:r>
           </w:p>
         </w:tc>
@@ -1314,7 +1552,7 @@
                 <w:color w:val="000000"/>
                 <w:sz w:val="24"/>
               </w:rPr>
-              <w:t>20 But I shall make an account of my proceedings in my days. Behold, I make an abridgment of the record of my father, upon plates which I have made with mine own hands; wherefore, after I have abridged the record of my father then will I make an account of mine own life.</w:t>
+              <w:t>20 And when the Jews heard these things they were angry with him; yea, even as with the prophets of old, whom they had cast out, and stoned, and slain; and they also sought his life, that they might take it away. But behold, I, Nephi, will show unto you that the tender mercies of the Lord are over all those whom he hath chosen, because of their faith, to make them mighty even unto the power of deliverance.</w:t>
             </w:r>
           </w:p>
         </w:tc>
@@ -1343,187 +1581,7 @@
                 <w:color w:val="000000"/>
                 <w:sz w:val="24"/>
               </w:rPr>
-              <w:t>20 sino que haré una relación de los hechos de mi vida. He aquí, haré un compendio de los anales de mi padre sobre planchas que he preparado con mis propias manos; por tanto, después que los haya compendiado, escribiré la historia de mi propia vida.</w:t>
-            </w:r>
-          </w:p>
-        </w:tc>
-      </w:tr>
-      <w:tr>
-        <w:tc>
-          <w:tcPr>
-            <w:tcW w:type="dxa" w:w="5544"/>
-            <w:tcBorders>
-              <w:top w:val="nil" w:space="0"/>
-              <w:left w:val="nil" w:space="0"/>
-              <w:bottom w:val="nil" w:space="0"/>
-              <w:right w:val="nil" w:space="0"/>
-              <w:right w:val="single" w:sz="4" w:space="0"/>
-            </w:tcBorders>
-          </w:tcPr>
-          <w:p>
-            <w:pPr>
-              <w:spacing w:before="0" w:after="80" w:line="240" w:lineRule="exact"/>
-              <w:jc w:val="both"/>
-            </w:pPr>
-            <w:r/>
-            <w:r>
-              <w:rPr>
-                <w:rFonts w:ascii="Times New Roman" w:hAnsi="Times New Roman"/>
-                <w:b w:val="0"/>
-                <w:i w:val="0"/>
-                <w:color w:val="000000"/>
-                <w:sz w:val="24"/>
-              </w:rPr>
-              <w:t>21 Therefore, I would that ye should know, that after the Lord had shown so many marvelous things unto my father, Lehi, yea, concerning the destruction of Jerusalem, behold he went forth among the people, and began to prophesy and to declare unto them concerning the things which he had both seen and heard.</w:t>
-            </w:r>
-          </w:p>
-        </w:tc>
-        <w:tc>
-          <w:tcPr>
-            <w:tcW w:type="dxa" w:w="5544"/>
-            <w:tcBorders>
-              <w:top w:val="nil" w:space="0"/>
-              <w:left w:val="nil" w:space="0"/>
-              <w:bottom w:val="nil" w:space="0"/>
-              <w:right w:val="nil" w:space="0"/>
-              <w:left w:val="single" w:sz="4" w:space="0"/>
-            </w:tcBorders>
-          </w:tcPr>
-          <w:p>
-            <w:pPr>
-              <w:spacing w:before="0" w:after="80" w:line="240" w:lineRule="exact"/>
-              <w:jc w:val="both"/>
-            </w:pPr>
-            <w:r/>
-            <w:r>
-              <w:rPr>
-                <w:rFonts w:ascii="Times New Roman" w:hAnsi="Times New Roman"/>
-                <w:b w:val="0"/>
-                <w:i w:val="0"/>
-                <w:color w:val="000000"/>
-                <w:sz w:val="24"/>
-              </w:rPr>
-              <w:t>21 Por lo tanto, quisiera que supieseis que después que el Señor hubo mostrado a mi padre Lehi tantas cosas maravillosas, sí, con respecto a la destrucción de Jerusalén, he aquí, mi padre salió entre el pueblo y empezó a profetizar y a declararles concerniente a lo que él había visto y oído.</w:t>
-            </w:r>
-          </w:p>
-        </w:tc>
-      </w:tr>
-      <w:tr>
-        <w:tc>
-          <w:tcPr>
-            <w:tcW w:type="dxa" w:w="5544"/>
-            <w:tcBorders>
-              <w:top w:val="nil" w:space="0"/>
-              <w:left w:val="nil" w:space="0"/>
-              <w:bottom w:val="nil" w:space="0"/>
-              <w:right w:val="nil" w:space="0"/>
-              <w:right w:val="single" w:sz="4" w:space="0"/>
-            </w:tcBorders>
-          </w:tcPr>
-          <w:p>
-            <w:pPr>
-              <w:spacing w:before="0" w:after="80" w:line="240" w:lineRule="exact"/>
-              <w:jc w:val="both"/>
-            </w:pPr>
-            <w:r/>
-            <w:r>
-              <w:rPr>
-                <w:rFonts w:ascii="Times New Roman" w:hAnsi="Times New Roman"/>
-                <w:b w:val="0"/>
-                <w:i w:val="0"/>
-                <w:color w:val="000000"/>
-                <w:sz w:val="24"/>
-              </w:rPr>
-              <w:t>22 And it came to pass that the Jews did mock him because of the things which he testified of them; for he truly testified of their wickedness and their abominations; and he testified that the things which he saw and heard, and also the things which he read in the book, manifested plainly of the coming of a Messiah, and also the redemption of the world.</w:t>
-            </w:r>
-          </w:p>
-        </w:tc>
-        <w:tc>
-          <w:tcPr>
-            <w:tcW w:type="dxa" w:w="5544"/>
-            <w:tcBorders>
-              <w:top w:val="nil" w:space="0"/>
-              <w:left w:val="nil" w:space="0"/>
-              <w:bottom w:val="nil" w:space="0"/>
-              <w:right w:val="nil" w:space="0"/>
-              <w:left w:val="single" w:sz="4" w:space="0"/>
-            </w:tcBorders>
-          </w:tcPr>
-          <w:p>
-            <w:pPr>
-              <w:spacing w:before="0" w:after="80" w:line="240" w:lineRule="exact"/>
-              <w:jc w:val="both"/>
-            </w:pPr>
-            <w:r/>
-            <w:r>
-              <w:rPr>
-                <w:rFonts w:ascii="Times New Roman" w:hAnsi="Times New Roman"/>
-                <w:b w:val="0"/>
-                <w:i w:val="0"/>
-                <w:color w:val="000000"/>
-                <w:sz w:val="24"/>
-              </w:rPr>
-              <w:t>22 Y aconteció que los judíos se burlaron de él por las cosas que testificó de ellos, porque verdaderamente les testificó de sus maldades y abominaciones; y les dio testimonio de que las cosas que había visto y oído, así como las que había leído en el libro, manifestaban claramente la venida de un Mesías y también la redención del mundo.</w:t>
-            </w:r>
-          </w:p>
-        </w:tc>
-      </w:tr>
-      <w:tr>
-        <w:tc>
-          <w:tcPr>
-            <w:tcW w:type="dxa" w:w="5544"/>
-            <w:tcBorders>
-              <w:top w:val="nil" w:space="0"/>
-              <w:left w:val="nil" w:space="0"/>
-              <w:bottom w:val="nil" w:space="0"/>
-              <w:right w:val="nil" w:space="0"/>
-              <w:right w:val="single" w:sz="4" w:space="0"/>
-            </w:tcBorders>
-          </w:tcPr>
-          <w:p>
-            <w:pPr>
-              <w:spacing w:before="0" w:after="80" w:line="240" w:lineRule="exact"/>
-              <w:jc w:val="both"/>
-            </w:pPr>
-            <w:r/>
-            <w:r>
-              <w:rPr>
-                <w:rFonts w:ascii="Times New Roman" w:hAnsi="Times New Roman"/>
-                <w:b w:val="0"/>
-                <w:i w:val="0"/>
-                <w:color w:val="000000"/>
-                <w:sz w:val="24"/>
-              </w:rPr>
-              <w:t>23 And when the Jews heard these things they were angry with him; yea, even as with the prophets of old, whom they had cast out, and stoned, and slain; and they also sought his life, that they might take it away. But behold, I, Nephi, will show unto you that the tender mercies of the Lord are over all those whom he hath chosen, because of their faith, to make them mighty even unto the power of deliverance.</w:t>
-            </w:r>
-          </w:p>
-        </w:tc>
-        <w:tc>
-          <w:tcPr>
-            <w:tcW w:type="dxa" w:w="5544"/>
-            <w:tcBorders>
-              <w:top w:val="nil" w:space="0"/>
-              <w:left w:val="nil" w:space="0"/>
-              <w:bottom w:val="nil" w:space="0"/>
-              <w:right w:val="nil" w:space="0"/>
-              <w:left w:val="single" w:sz="4" w:space="0"/>
-            </w:tcBorders>
-          </w:tcPr>
-          <w:p>
-            <w:pPr>
-              <w:spacing w:before="0" w:after="80" w:line="240" w:lineRule="exact"/>
-              <w:jc w:val="both"/>
-            </w:pPr>
-            <w:r/>
-            <w:r>
-              <w:rPr>
-                <w:rFonts w:ascii="Times New Roman" w:hAnsi="Times New Roman"/>
-                <w:b w:val="0"/>
-                <w:i w:val="0"/>
-                <w:color w:val="000000"/>
-                <w:sz w:val="24"/>
-              </w:rPr>
-              <w:t>23 Y cuando los judíos oyeron esto, se irritaron contra él, sí, tal como contra los profetas de la antigüedad, a quienes habían echado fuera, y apedreado, y matado; y procuraron también quitarle la vida. Pero he aquí, yo, Nefi, os mostraré que las tiernas misericordias del Señor se extienden sobre todos aquellos que, a causa de su fe, él ha escogido, para hacerlos poderosos, sí, hasta tener el poder de librarse.</w:t>
+              <w:t>20 Y cuando los judíos oyeron esto, se irritaron contra él, sí, tal como contra los profetas de la antigüedad, a quienes habían echado fuera, y apedreado, y matado; y procuraron también quitarle la vida. Pero he aquí, yo, Nefi, os mostraré que las tiernas misericordias del Señor se extienden sobre todos aquellos que, a causa de su fe, él ha escogido, para hacerlos poderosos, sí, hasta tener el poder de librarse.</w:t>
             </w:r>
           </w:p>
         </w:tc>
@@ -9471,1806 +9529,6 @@
         <w:gridCol w:w="5544"/>
         <w:gridCol w:w="5544"/>
       </w:tblGrid>
-      <w:tr>
-        <w:tc>
-          <w:tcPr>
-            <w:tcW w:type="dxa" w:w="5544"/>
-            <w:tcBorders>
-              <w:top w:val="nil" w:space="0"/>
-              <w:left w:val="nil" w:space="0"/>
-              <w:bottom w:val="nil" w:space="0"/>
-              <w:right w:val="nil" w:space="0"/>
-              <w:right w:val="single" w:sz="4" w:space="0"/>
-            </w:tcBorders>
-          </w:tcPr>
-          <w:p>
-            <w:pPr>
-              <w:spacing w:before="0" w:after="80" w:line="240" w:lineRule="exact"/>
-              <w:jc w:val="center"/>
-            </w:pPr>
-            <w:r/>
-            <w:r>
-              <w:rPr>
-                <w:rFonts w:ascii="Times New Roman" w:hAnsi="Times New Roman"/>
-                <w:b/>
-                <w:i w:val="0"/>
-                <w:color w:val="000000"/>
-                <w:sz w:val="24"/>
-              </w:rPr>
-              <w:t>CHAPTER 1</w:t>
-            </w:r>
-          </w:p>
-        </w:tc>
-        <w:tc>
-          <w:tcPr>
-            <w:tcW w:type="dxa" w:w="5544"/>
-            <w:tcBorders>
-              <w:top w:val="nil" w:space="0"/>
-              <w:left w:val="nil" w:space="0"/>
-              <w:bottom w:val="nil" w:space="0"/>
-              <w:right w:val="nil" w:space="0"/>
-              <w:left w:val="single" w:sz="4" w:space="0"/>
-            </w:tcBorders>
-          </w:tcPr>
-          <w:p>
-            <w:pPr>
-              <w:spacing w:before="0" w:after="80" w:line="240" w:lineRule="exact"/>
-              <w:jc w:val="center"/>
-            </w:pPr>
-            <w:r/>
-            <w:r>
-              <w:rPr>
-                <w:rFonts w:ascii="Times New Roman" w:hAnsi="Times New Roman"/>
-                <w:b/>
-                <w:i w:val="0"/>
-                <w:color w:val="000000"/>
-                <w:sz w:val="24"/>
-              </w:rPr>
-              <w:t>CAPÍTULO 1</w:t>
-            </w:r>
-          </w:p>
-        </w:tc>
-      </w:tr>
-      <w:tr>
-        <w:tc>
-          <w:tcPr>
-            <w:tcW w:type="dxa" w:w="5544"/>
-            <w:tcBorders>
-              <w:top w:val="nil" w:space="0"/>
-              <w:left w:val="nil" w:space="0"/>
-              <w:bottom w:val="nil" w:space="0"/>
-              <w:right w:val="nil" w:space="0"/>
-              <w:right w:val="single" w:sz="4" w:space="0"/>
-            </w:tcBorders>
-          </w:tcPr>
-          <w:p>
-            <w:pPr>
-              <w:spacing w:before="0" w:after="80" w:line="240" w:lineRule="exact"/>
-              <w:jc w:val="both"/>
-            </w:pPr>
-            <w:r/>
-            <w:r>
-              <w:rPr>
-                <w:rFonts w:ascii="Times New Roman" w:hAnsi="Times New Roman"/>
-                <w:b w:val="0"/>
-                <w:i/>
-                <w:color w:val="000000"/>
-                <w:sz w:val="24"/>
-              </w:rPr>
-              <w:t>The Book of Enos</w:t>
-            </w:r>
-          </w:p>
-        </w:tc>
-        <w:tc>
-          <w:tcPr>
-            <w:tcW w:type="dxa" w:w="5544"/>
-            <w:tcBorders>
-              <w:top w:val="nil" w:space="0"/>
-              <w:left w:val="nil" w:space="0"/>
-              <w:bottom w:val="nil" w:space="0"/>
-              <w:right w:val="nil" w:space="0"/>
-              <w:left w:val="single" w:sz="4" w:space="0"/>
-            </w:tcBorders>
-          </w:tcPr>
-          <w:p>
-            <w:pPr>
-              <w:spacing w:before="0" w:after="80" w:line="240" w:lineRule="exact"/>
-              <w:jc w:val="both"/>
-            </w:pPr>
-            <w:r/>
-            <w:r>
-              <w:rPr>
-                <w:rFonts w:ascii="Times New Roman" w:hAnsi="Times New Roman"/>
-                <w:b w:val="0"/>
-                <w:i/>
-                <w:color w:val="000000"/>
-                <w:sz w:val="24"/>
-              </w:rPr>
-              <w:t>El Libro de Enós</w:t>
-            </w:r>
-          </w:p>
-        </w:tc>
-      </w:tr>
-      <w:tr>
-        <w:tc>
-          <w:tcPr>
-            <w:tcW w:type="dxa" w:w="5544"/>
-            <w:tcBorders>
-              <w:top w:val="nil" w:space="0"/>
-              <w:left w:val="nil" w:space="0"/>
-              <w:bottom w:val="nil" w:space="0"/>
-              <w:right w:val="nil" w:space="0"/>
-              <w:right w:val="single" w:sz="4" w:space="0"/>
-            </w:tcBorders>
-          </w:tcPr>
-          <w:p>
-            <w:pPr>
-              <w:spacing w:before="0" w:after="80" w:line="240" w:lineRule="exact"/>
-              <w:jc w:val="both"/>
-            </w:pPr>
-            <w:r/>
-            <w:r>
-              <w:rPr>
-                <w:rFonts w:ascii="Times New Roman" w:hAnsi="Times New Roman"/>
-                <w:b w:val="0"/>
-                <w:i w:val="0"/>
-                <w:color w:val="000000"/>
-                <w:sz w:val="24"/>
-              </w:rPr>
-              <w:t>1 Enos prays mightily and gains a remission of his sins—The voice of the Lord comes into his mind, promising salvation for the Lamanites in a future day—The Nephites sought to reclaim the Lamanites—Enos rejoices in his Redeemer. About 420 B.C.</w:t>
-            </w:r>
-          </w:p>
-        </w:tc>
-        <w:tc>
-          <w:tcPr>
-            <w:tcW w:type="dxa" w:w="5544"/>
-            <w:tcBorders>
-              <w:top w:val="nil" w:space="0"/>
-              <w:left w:val="nil" w:space="0"/>
-              <w:bottom w:val="nil" w:space="0"/>
-              <w:right w:val="nil" w:space="0"/>
-              <w:left w:val="single" w:sz="4" w:space="0"/>
-            </w:tcBorders>
-          </w:tcPr>
-          <w:p>
-            <w:pPr>
-              <w:spacing w:before="0" w:after="80" w:line="240" w:lineRule="exact"/>
-              <w:jc w:val="both"/>
-            </w:pPr>
-            <w:r/>
-            <w:r>
-              <w:rPr>
-                <w:rFonts w:ascii="Times New Roman" w:hAnsi="Times New Roman"/>
-                <w:b w:val="0"/>
-                <w:i w:val="0"/>
-                <w:color w:val="000000"/>
-                <w:sz w:val="24"/>
-              </w:rPr>
-              <w:t>1 Enós ora con potente oración y logra el perdón de sus pecados — La voz del Señor penetra su mente, y le promete salvación para los lamanitas en un día futuro — Los nefitas procuran restaurar a los lamanitas — Enós se regocija en su Redentor. Aproximadamente 420 a.C.</w:t>
-            </w:r>
-          </w:p>
-        </w:tc>
-      </w:tr>
-      <w:tr>
-        <w:tc>
-          <w:tcPr>
-            <w:tcW w:type="dxa" w:w="5544"/>
-            <w:tcBorders>
-              <w:top w:val="nil" w:space="0"/>
-              <w:left w:val="nil" w:space="0"/>
-              <w:bottom w:val="nil" w:space="0"/>
-              <w:right w:val="nil" w:space="0"/>
-              <w:right w:val="single" w:sz="4" w:space="0"/>
-            </w:tcBorders>
-          </w:tcPr>
-          <w:p>
-            <w:pPr>
-              <w:spacing w:before="0" w:after="80" w:line="240" w:lineRule="exact"/>
-              <w:jc w:val="both"/>
-            </w:pPr>
-            <w:r/>
-            <w:r>
-              <w:rPr>
-                <w:rFonts w:ascii="Times New Roman" w:hAnsi="Times New Roman"/>
-                <w:b w:val="0"/>
-                <w:i w:val="0"/>
-                <w:color w:val="000000"/>
-                <w:sz w:val="24"/>
-              </w:rPr>
-              <w:t>2 Behold, it came to pass that I, Enos, knowing my father that he was a just man—for he taught me in his language, and also in the nurture and admonition of the Lord—and blessed be the name of my God for it—</w:t>
-            </w:r>
-          </w:p>
-        </w:tc>
-        <w:tc>
-          <w:tcPr>
-            <w:tcW w:type="dxa" w:w="5544"/>
-            <w:tcBorders>
-              <w:top w:val="nil" w:space="0"/>
-              <w:left w:val="nil" w:space="0"/>
-              <w:bottom w:val="nil" w:space="0"/>
-              <w:right w:val="nil" w:space="0"/>
-              <w:left w:val="single" w:sz="4" w:space="0"/>
-            </w:tcBorders>
-          </w:tcPr>
-          <w:p>
-            <w:pPr>
-              <w:spacing w:before="0" w:after="80" w:line="240" w:lineRule="exact"/>
-              <w:jc w:val="both"/>
-            </w:pPr>
-            <w:r/>
-            <w:r>
-              <w:rPr>
-                <w:rFonts w:ascii="Times New Roman" w:hAnsi="Times New Roman"/>
-                <w:b w:val="0"/>
-                <w:i w:val="0"/>
-                <w:color w:val="000000"/>
-                <w:sz w:val="24"/>
-              </w:rPr>
-              <w:t>2 He aquí, aconteció que yo, Enós, sabía que mi padre era un varón justo, pues me instruyó en su idioma y también me crio en disciplina y amonestación del Señor —y bendito sea el nombre de mi Dios por ello—</w:t>
-            </w:r>
-          </w:p>
-        </w:tc>
-      </w:tr>
-      <w:tr>
-        <w:tc>
-          <w:tcPr>
-            <w:tcW w:type="dxa" w:w="5544"/>
-            <w:tcBorders>
-              <w:top w:val="nil" w:space="0"/>
-              <w:left w:val="nil" w:space="0"/>
-              <w:bottom w:val="nil" w:space="0"/>
-              <w:right w:val="nil" w:space="0"/>
-              <w:right w:val="single" w:sz="4" w:space="0"/>
-            </w:tcBorders>
-          </w:tcPr>
-          <w:p>
-            <w:pPr>
-              <w:spacing w:before="0" w:after="80" w:line="240" w:lineRule="exact"/>
-              <w:jc w:val="both"/>
-            </w:pPr>
-            <w:r/>
-            <w:r>
-              <w:rPr>
-                <w:rFonts w:ascii="Times New Roman" w:hAnsi="Times New Roman"/>
-                <w:b w:val="0"/>
-                <w:i w:val="0"/>
-                <w:color w:val="000000"/>
-                <w:sz w:val="24"/>
-              </w:rPr>
-              <w:t>3 And I will tell you of the wrestle which I had before God, before I received a remission of my sins.</w:t>
-            </w:r>
-          </w:p>
-        </w:tc>
-        <w:tc>
-          <w:tcPr>
-            <w:tcW w:type="dxa" w:w="5544"/>
-            <w:tcBorders>
-              <w:top w:val="nil" w:space="0"/>
-              <w:left w:val="nil" w:space="0"/>
-              <w:bottom w:val="nil" w:space="0"/>
-              <w:right w:val="nil" w:space="0"/>
-              <w:left w:val="single" w:sz="4" w:space="0"/>
-            </w:tcBorders>
-          </w:tcPr>
-          <w:p>
-            <w:pPr>
-              <w:spacing w:before="0" w:after="80" w:line="240" w:lineRule="exact"/>
-              <w:jc w:val="both"/>
-            </w:pPr>
-            <w:r/>
-            <w:r>
-              <w:rPr>
-                <w:rFonts w:ascii="Times New Roman" w:hAnsi="Times New Roman"/>
-                <w:b w:val="0"/>
-                <w:i w:val="0"/>
-                <w:color w:val="000000"/>
-                <w:sz w:val="24"/>
-              </w:rPr>
-              <w:t>3 y os diré de la lucha que tuve ante Dios, antes de recibir la remisión de mis pecados.</w:t>
-            </w:r>
-          </w:p>
-        </w:tc>
-      </w:tr>
-      <w:tr>
-        <w:tc>
-          <w:tcPr>
-            <w:tcW w:type="dxa" w:w="5544"/>
-            <w:tcBorders>
-              <w:top w:val="nil" w:space="0"/>
-              <w:left w:val="nil" w:space="0"/>
-              <w:bottom w:val="nil" w:space="0"/>
-              <w:right w:val="nil" w:space="0"/>
-              <w:right w:val="single" w:sz="4" w:space="0"/>
-            </w:tcBorders>
-          </w:tcPr>
-          <w:p>
-            <w:pPr>
-              <w:spacing w:before="0" w:after="80" w:line="240" w:lineRule="exact"/>
-              <w:jc w:val="both"/>
-            </w:pPr>
-            <w:r/>
-            <w:r>
-              <w:rPr>
-                <w:rFonts w:ascii="Times New Roman" w:hAnsi="Times New Roman"/>
-                <w:b w:val="0"/>
-                <w:i w:val="0"/>
-                <w:color w:val="000000"/>
-                <w:sz w:val="24"/>
-              </w:rPr>
-              <w:t>4 Behold, I went to hunt beasts in the forests; and the words which I had often heard my father speak concerning eternal life, and the joy of the saints, sunk deep into my heart.</w:t>
-            </w:r>
-          </w:p>
-        </w:tc>
-        <w:tc>
-          <w:tcPr>
-            <w:tcW w:type="dxa" w:w="5544"/>
-            <w:tcBorders>
-              <w:top w:val="nil" w:space="0"/>
-              <w:left w:val="nil" w:space="0"/>
-              <w:bottom w:val="nil" w:space="0"/>
-              <w:right w:val="nil" w:space="0"/>
-              <w:left w:val="single" w:sz="4" w:space="0"/>
-            </w:tcBorders>
-          </w:tcPr>
-          <w:p>
-            <w:pPr>
-              <w:spacing w:before="0" w:after="80" w:line="240" w:lineRule="exact"/>
-              <w:jc w:val="both"/>
-            </w:pPr>
-            <w:r/>
-            <w:r>
-              <w:rPr>
-                <w:rFonts w:ascii="Times New Roman" w:hAnsi="Times New Roman"/>
-                <w:b w:val="0"/>
-                <w:i w:val="0"/>
-                <w:color w:val="000000"/>
-                <w:sz w:val="24"/>
-              </w:rPr>
-              <w:t>4 He aquí, salí a cazar bestias en los bosques; y las palabras que frecuentemente había oído a mi padre hablar, en cuanto a la vida eterna y el gozo de los santos, penetraron mi corazón profundamente.</w:t>
-            </w:r>
-          </w:p>
-        </w:tc>
-      </w:tr>
-      <w:tr>
-        <w:tc>
-          <w:tcPr>
-            <w:tcW w:type="dxa" w:w="5544"/>
-            <w:tcBorders>
-              <w:top w:val="nil" w:space="0"/>
-              <w:left w:val="nil" w:space="0"/>
-              <w:bottom w:val="nil" w:space="0"/>
-              <w:right w:val="nil" w:space="0"/>
-              <w:right w:val="single" w:sz="4" w:space="0"/>
-            </w:tcBorders>
-          </w:tcPr>
-          <w:p>
-            <w:pPr>
-              <w:spacing w:before="0" w:after="80" w:line="240" w:lineRule="exact"/>
-              <w:jc w:val="both"/>
-            </w:pPr>
-            <w:r/>
-            <w:r>
-              <w:rPr>
-                <w:rFonts w:ascii="Times New Roman" w:hAnsi="Times New Roman"/>
-                <w:b w:val="0"/>
-                <w:i w:val="0"/>
-                <w:color w:val="000000"/>
-                <w:sz w:val="24"/>
-              </w:rPr>
-              <w:t>5 And my soul hungered; and I kneeled down before my Maker, and I cried unto him in mighty prayer and supplication for mine own soul; and all the day long did I cry unto him; yea, and when the night came I did still raise my voice high that it reached the heavens.</w:t>
-            </w:r>
-          </w:p>
-        </w:tc>
-        <w:tc>
-          <w:tcPr>
-            <w:tcW w:type="dxa" w:w="5544"/>
-            <w:tcBorders>
-              <w:top w:val="nil" w:space="0"/>
-              <w:left w:val="nil" w:space="0"/>
-              <w:bottom w:val="nil" w:space="0"/>
-              <w:right w:val="nil" w:space="0"/>
-              <w:left w:val="single" w:sz="4" w:space="0"/>
-            </w:tcBorders>
-          </w:tcPr>
-          <w:p>
-            <w:pPr>
-              <w:spacing w:before="0" w:after="80" w:line="240" w:lineRule="exact"/>
-              <w:jc w:val="both"/>
-            </w:pPr>
-            <w:r/>
-            <w:r>
-              <w:rPr>
-                <w:rFonts w:ascii="Times New Roman" w:hAnsi="Times New Roman"/>
-                <w:b w:val="0"/>
-                <w:i w:val="0"/>
-                <w:color w:val="000000"/>
-                <w:sz w:val="24"/>
-              </w:rPr>
-              <w:t>5 Y mi alma tuvo hambre; y me arrodillé ante mi Hacedor, y clamé a él con potente oración y súplica por mi propia alma; y clamé a él todo el día; sí, y cuando anocheció, aún elevaba mi voz en alto hasta que llegó a los cielos.</w:t>
-            </w:r>
-          </w:p>
-        </w:tc>
-      </w:tr>
-      <w:tr>
-        <w:tc>
-          <w:tcPr>
-            <w:tcW w:type="dxa" w:w="5544"/>
-            <w:tcBorders>
-              <w:top w:val="nil" w:space="0"/>
-              <w:left w:val="nil" w:space="0"/>
-              <w:bottom w:val="nil" w:space="0"/>
-              <w:right w:val="nil" w:space="0"/>
-              <w:right w:val="single" w:sz="4" w:space="0"/>
-            </w:tcBorders>
-          </w:tcPr>
-          <w:p>
-            <w:pPr>
-              <w:spacing w:before="0" w:after="80" w:line="240" w:lineRule="exact"/>
-              <w:jc w:val="both"/>
-            </w:pPr>
-            <w:r/>
-            <w:r>
-              <w:rPr>
-                <w:rFonts w:ascii="Times New Roman" w:hAnsi="Times New Roman"/>
-                <w:b w:val="0"/>
-                <w:i w:val="0"/>
-                <w:color w:val="000000"/>
-                <w:sz w:val="24"/>
-              </w:rPr>
-              <w:t>6 And there came a voice unto me, saying: Enos, thy sins are forgiven thee, and thou shalt be blessed.</w:t>
-            </w:r>
-          </w:p>
-        </w:tc>
-        <w:tc>
-          <w:tcPr>
-            <w:tcW w:type="dxa" w:w="5544"/>
-            <w:tcBorders>
-              <w:top w:val="nil" w:space="0"/>
-              <w:left w:val="nil" w:space="0"/>
-              <w:bottom w:val="nil" w:space="0"/>
-              <w:right w:val="nil" w:space="0"/>
-              <w:left w:val="single" w:sz="4" w:space="0"/>
-            </w:tcBorders>
-          </w:tcPr>
-          <w:p>
-            <w:pPr>
-              <w:spacing w:before="0" w:after="80" w:line="240" w:lineRule="exact"/>
-              <w:jc w:val="both"/>
-            </w:pPr>
-            <w:r/>
-            <w:r>
-              <w:rPr>
-                <w:rFonts w:ascii="Times New Roman" w:hAnsi="Times New Roman"/>
-                <w:b w:val="0"/>
-                <w:i w:val="0"/>
-                <w:color w:val="000000"/>
-                <w:sz w:val="24"/>
-              </w:rPr>
-              <w:t>6 Y vino a mí una voz, diciendo: Enós, tus pecados te son perdonados, y serás bendecido.</w:t>
-            </w:r>
-          </w:p>
-        </w:tc>
-      </w:tr>
-      <w:tr>
-        <w:tc>
-          <w:tcPr>
-            <w:tcW w:type="dxa" w:w="5544"/>
-            <w:tcBorders>
-              <w:top w:val="nil" w:space="0"/>
-              <w:left w:val="nil" w:space="0"/>
-              <w:bottom w:val="nil" w:space="0"/>
-              <w:right w:val="nil" w:space="0"/>
-              <w:right w:val="single" w:sz="4" w:space="0"/>
-            </w:tcBorders>
-          </w:tcPr>
-          <w:p>
-            <w:pPr>
-              <w:spacing w:before="0" w:after="80" w:line="240" w:lineRule="exact"/>
-              <w:jc w:val="both"/>
-            </w:pPr>
-            <w:r/>
-            <w:r>
-              <w:rPr>
-                <w:rFonts w:ascii="Times New Roman" w:hAnsi="Times New Roman"/>
-                <w:b w:val="0"/>
-                <w:i w:val="0"/>
-                <w:color w:val="000000"/>
-                <w:sz w:val="24"/>
-              </w:rPr>
-              <w:t>7 And I, Enos, knew that God could not lie; wherefore, my guilt was swept away.</w:t>
-            </w:r>
-          </w:p>
-        </w:tc>
-        <w:tc>
-          <w:tcPr>
-            <w:tcW w:type="dxa" w:w="5544"/>
-            <w:tcBorders>
-              <w:top w:val="nil" w:space="0"/>
-              <w:left w:val="nil" w:space="0"/>
-              <w:bottom w:val="nil" w:space="0"/>
-              <w:right w:val="nil" w:space="0"/>
-              <w:left w:val="single" w:sz="4" w:space="0"/>
-            </w:tcBorders>
-          </w:tcPr>
-          <w:p>
-            <w:pPr>
-              <w:spacing w:before="0" w:after="80" w:line="240" w:lineRule="exact"/>
-              <w:jc w:val="both"/>
-            </w:pPr>
-            <w:r/>
-            <w:r>
-              <w:rPr>
-                <w:rFonts w:ascii="Times New Roman" w:hAnsi="Times New Roman"/>
-                <w:b w:val="0"/>
-                <w:i w:val="0"/>
-                <w:color w:val="000000"/>
-                <w:sz w:val="24"/>
-              </w:rPr>
-              <w:t>7 Y yo, Enós, sabía que Dios no podía mentir; por tanto, mi culpa fue expurgada.</w:t>
-            </w:r>
-          </w:p>
-        </w:tc>
-      </w:tr>
-      <w:tr>
-        <w:tc>
-          <w:tcPr>
-            <w:tcW w:type="dxa" w:w="5544"/>
-            <w:tcBorders>
-              <w:top w:val="nil" w:space="0"/>
-              <w:left w:val="nil" w:space="0"/>
-              <w:bottom w:val="nil" w:space="0"/>
-              <w:right w:val="nil" w:space="0"/>
-              <w:right w:val="single" w:sz="4" w:space="0"/>
-            </w:tcBorders>
-          </w:tcPr>
-          <w:p>
-            <w:pPr>
-              <w:spacing w:before="0" w:after="80" w:line="240" w:lineRule="exact"/>
-              <w:jc w:val="both"/>
-            </w:pPr>
-            <w:r/>
-            <w:r>
-              <w:rPr>
-                <w:rFonts w:ascii="Times New Roman" w:hAnsi="Times New Roman"/>
-                <w:b w:val="0"/>
-                <w:i w:val="0"/>
-                <w:color w:val="000000"/>
-                <w:sz w:val="24"/>
-              </w:rPr>
-              <w:t>8 And I said: Lord, how is it done?</w:t>
-            </w:r>
-          </w:p>
-        </w:tc>
-        <w:tc>
-          <w:tcPr>
-            <w:tcW w:type="dxa" w:w="5544"/>
-            <w:tcBorders>
-              <w:top w:val="nil" w:space="0"/>
-              <w:left w:val="nil" w:space="0"/>
-              <w:bottom w:val="nil" w:space="0"/>
-              <w:right w:val="nil" w:space="0"/>
-              <w:left w:val="single" w:sz="4" w:space="0"/>
-            </w:tcBorders>
-          </w:tcPr>
-          <w:p>
-            <w:pPr>
-              <w:spacing w:before="0" w:after="80" w:line="240" w:lineRule="exact"/>
-              <w:jc w:val="both"/>
-            </w:pPr>
-            <w:r/>
-            <w:r>
-              <w:rPr>
-                <w:rFonts w:ascii="Times New Roman" w:hAnsi="Times New Roman"/>
-                <w:b w:val="0"/>
-                <w:i w:val="0"/>
-                <w:color w:val="000000"/>
-                <w:sz w:val="24"/>
-              </w:rPr>
-              <w:t>8 Y dije yo: Señor, ¿cómo se lleva esto a efecto?</w:t>
-            </w:r>
-          </w:p>
-        </w:tc>
-      </w:tr>
-      <w:tr>
-        <w:tc>
-          <w:tcPr>
-            <w:tcW w:type="dxa" w:w="5544"/>
-            <w:tcBorders>
-              <w:top w:val="nil" w:space="0"/>
-              <w:left w:val="nil" w:space="0"/>
-              <w:bottom w:val="nil" w:space="0"/>
-              <w:right w:val="nil" w:space="0"/>
-              <w:right w:val="single" w:sz="4" w:space="0"/>
-            </w:tcBorders>
-          </w:tcPr>
-          <w:p>
-            <w:pPr>
-              <w:spacing w:before="0" w:after="80" w:line="240" w:lineRule="exact"/>
-              <w:jc w:val="both"/>
-            </w:pPr>
-            <w:r/>
-            <w:r>
-              <w:rPr>
-                <w:rFonts w:ascii="Times New Roman" w:hAnsi="Times New Roman"/>
-                <w:b w:val="0"/>
-                <w:i w:val="0"/>
-                <w:color w:val="000000"/>
-                <w:sz w:val="24"/>
-              </w:rPr>
-              <w:t>9 And he said unto me: Because of thy faith in Christ, whom thou hast never before heard nor seen. And many years pass away before he shall manifest himself in the flesh; wherefore, go to, thy faith hath made thee whole.</w:t>
-            </w:r>
-          </w:p>
-        </w:tc>
-        <w:tc>
-          <w:tcPr>
-            <w:tcW w:type="dxa" w:w="5544"/>
-            <w:tcBorders>
-              <w:top w:val="nil" w:space="0"/>
-              <w:left w:val="nil" w:space="0"/>
-              <w:bottom w:val="nil" w:space="0"/>
-              <w:right w:val="nil" w:space="0"/>
-              <w:left w:val="single" w:sz="4" w:space="0"/>
-            </w:tcBorders>
-          </w:tcPr>
-          <w:p>
-            <w:pPr>
-              <w:spacing w:before="0" w:after="80" w:line="240" w:lineRule="exact"/>
-              <w:jc w:val="both"/>
-            </w:pPr>
-            <w:r/>
-            <w:r>
-              <w:rPr>
-                <w:rFonts w:ascii="Times New Roman" w:hAnsi="Times New Roman"/>
-                <w:b w:val="0"/>
-                <w:i w:val="0"/>
-                <w:color w:val="000000"/>
-                <w:sz w:val="24"/>
-              </w:rPr>
-              <w:t>9 Y él me dijo: Por tu fe en Cristo, a quien nunca jamás has oído ni visto. Y pasarán muchos años antes que él se manifieste en la carne; por tanto, ve, tu fe te ha salvado.</w:t>
-            </w:r>
-          </w:p>
-        </w:tc>
-      </w:tr>
-      <w:tr>
-        <w:tc>
-          <w:tcPr>
-            <w:tcW w:type="dxa" w:w="5544"/>
-            <w:tcBorders>
-              <w:top w:val="nil" w:space="0"/>
-              <w:left w:val="nil" w:space="0"/>
-              <w:bottom w:val="nil" w:space="0"/>
-              <w:right w:val="nil" w:space="0"/>
-              <w:right w:val="single" w:sz="4" w:space="0"/>
-            </w:tcBorders>
-          </w:tcPr>
-          <w:p>
-            <w:pPr>
-              <w:spacing w:before="0" w:after="80" w:line="240" w:lineRule="exact"/>
-              <w:jc w:val="both"/>
-            </w:pPr>
-            <w:r/>
-            <w:r>
-              <w:rPr>
-                <w:rFonts w:ascii="Times New Roman" w:hAnsi="Times New Roman"/>
-                <w:b w:val="0"/>
-                <w:i w:val="0"/>
-                <w:color w:val="000000"/>
-                <w:sz w:val="24"/>
-              </w:rPr>
-              <w:t>10 Now, it came to pass that when I had heard these words I began to feel a desire for the welfare of my brethren, the Nephites; wherefore, I did pour out my whole soul unto God for them.</w:t>
-            </w:r>
-          </w:p>
-        </w:tc>
-        <w:tc>
-          <w:tcPr>
-            <w:tcW w:type="dxa" w:w="5544"/>
-            <w:tcBorders>
-              <w:top w:val="nil" w:space="0"/>
-              <w:left w:val="nil" w:space="0"/>
-              <w:bottom w:val="nil" w:space="0"/>
-              <w:right w:val="nil" w:space="0"/>
-              <w:left w:val="single" w:sz="4" w:space="0"/>
-            </w:tcBorders>
-          </w:tcPr>
-          <w:p>
-            <w:pPr>
-              <w:spacing w:before="0" w:after="80" w:line="240" w:lineRule="exact"/>
-              <w:jc w:val="both"/>
-            </w:pPr>
-            <w:r/>
-            <w:r>
-              <w:rPr>
-                <w:rFonts w:ascii="Times New Roman" w:hAnsi="Times New Roman"/>
-                <w:b w:val="0"/>
-                <w:i w:val="0"/>
-                <w:color w:val="000000"/>
-                <w:sz w:val="24"/>
-              </w:rPr>
-              <w:t>10 Ahora bien, sucedió que cuando hube oído estas palabras, empecé a anhelar el bienestar de mis hermanos los nefitas; por tanto, derramé toda mi alma a Dios por ellos.</w:t>
-            </w:r>
-          </w:p>
-        </w:tc>
-      </w:tr>
-      <w:tr>
-        <w:tc>
-          <w:tcPr>
-            <w:tcW w:type="dxa" w:w="5544"/>
-            <w:tcBorders>
-              <w:top w:val="nil" w:space="0"/>
-              <w:left w:val="nil" w:space="0"/>
-              <w:bottom w:val="nil" w:space="0"/>
-              <w:right w:val="nil" w:space="0"/>
-              <w:right w:val="single" w:sz="4" w:space="0"/>
-            </w:tcBorders>
-          </w:tcPr>
-          <w:p>
-            <w:pPr>
-              <w:spacing w:before="0" w:after="80" w:line="240" w:lineRule="exact"/>
-              <w:jc w:val="both"/>
-            </w:pPr>
-            <w:r/>
-            <w:r>
-              <w:rPr>
-                <w:rFonts w:ascii="Times New Roman" w:hAnsi="Times New Roman"/>
-                <w:b w:val="0"/>
-                <w:i w:val="0"/>
-                <w:color w:val="000000"/>
-                <w:sz w:val="24"/>
-              </w:rPr>
-              <w:t>11 And while I was thus struggling in the spirit, behold, the voice of the Lord came into my mind again, saying: I will visit thy brethren according to their diligence in keeping my commandments. I have given unto them this land, and it is a holy land; and I curse it not save it be for the cause of iniquity; wherefore, I will visit thy brethren according as I have said; and their transgressions will I bring down with sorrow upon their own heads.</w:t>
-            </w:r>
-          </w:p>
-        </w:tc>
-        <w:tc>
-          <w:tcPr>
-            <w:tcW w:type="dxa" w:w="5544"/>
-            <w:tcBorders>
-              <w:top w:val="nil" w:space="0"/>
-              <w:left w:val="nil" w:space="0"/>
-              <w:bottom w:val="nil" w:space="0"/>
-              <w:right w:val="nil" w:space="0"/>
-              <w:left w:val="single" w:sz="4" w:space="0"/>
-            </w:tcBorders>
-          </w:tcPr>
-          <w:p>
-            <w:pPr>
-              <w:spacing w:before="0" w:after="80" w:line="240" w:lineRule="exact"/>
-              <w:jc w:val="both"/>
-            </w:pPr>
-            <w:r/>
-            <w:r>
-              <w:rPr>
-                <w:rFonts w:ascii="Times New Roman" w:hAnsi="Times New Roman"/>
-                <w:b w:val="0"/>
-                <w:i w:val="0"/>
-                <w:color w:val="000000"/>
-                <w:sz w:val="24"/>
-              </w:rPr>
-              <w:t>11 Y mientras así me hallaba luchando en el espíritu, he aquí, la voz del Señor de nuevo penetró mi mente, diciendo: Visitaré a tus hermanos según su diligencia en guardar mis mandamientos. Les he dado esta tierra, y es una tierra santa; y no la maldigo sino por causa de iniquidad. Por tanto, visitaré a tus hermanos según lo que he dicho; y sus transgresiones haré bajar con dolor sobre su propia cabeza.</w:t>
-            </w:r>
-          </w:p>
-        </w:tc>
-      </w:tr>
-      <w:tr>
-        <w:tc>
-          <w:tcPr>
-            <w:tcW w:type="dxa" w:w="5544"/>
-            <w:tcBorders>
-              <w:top w:val="nil" w:space="0"/>
-              <w:left w:val="nil" w:space="0"/>
-              <w:bottom w:val="nil" w:space="0"/>
-              <w:right w:val="nil" w:space="0"/>
-              <w:right w:val="single" w:sz="4" w:space="0"/>
-            </w:tcBorders>
-          </w:tcPr>
-          <w:p>
-            <w:pPr>
-              <w:spacing w:before="0" w:after="80" w:line="240" w:lineRule="exact"/>
-              <w:jc w:val="both"/>
-            </w:pPr>
-            <w:r/>
-            <w:r>
-              <w:rPr>
-                <w:rFonts w:ascii="Times New Roman" w:hAnsi="Times New Roman"/>
-                <w:b w:val="0"/>
-                <w:i w:val="0"/>
-                <w:color w:val="000000"/>
-                <w:sz w:val="24"/>
-              </w:rPr>
-              <w:t>12 And after I, Enos, had heard these words, my faith began to be unshaken in the Lord; and I prayed unto him with many long strugglings for my brethren, the Lamanites.</w:t>
-            </w:r>
-          </w:p>
-        </w:tc>
-        <w:tc>
-          <w:tcPr>
-            <w:tcW w:type="dxa" w:w="5544"/>
-            <w:tcBorders>
-              <w:top w:val="nil" w:space="0"/>
-              <w:left w:val="nil" w:space="0"/>
-              <w:bottom w:val="nil" w:space="0"/>
-              <w:right w:val="nil" w:space="0"/>
-              <w:left w:val="single" w:sz="4" w:space="0"/>
-            </w:tcBorders>
-          </w:tcPr>
-          <w:p>
-            <w:pPr>
-              <w:spacing w:before="0" w:after="80" w:line="240" w:lineRule="exact"/>
-              <w:jc w:val="both"/>
-            </w:pPr>
-            <w:r/>
-            <w:r>
-              <w:rPr>
-                <w:rFonts w:ascii="Times New Roman" w:hAnsi="Times New Roman"/>
-                <w:b w:val="0"/>
-                <w:i w:val="0"/>
-                <w:color w:val="000000"/>
-                <w:sz w:val="24"/>
-              </w:rPr>
-              <w:t>12 Y después que yo, Enós, hube oído estas palabras, mi fe en el Señor empezó a ser inquebrantable; y oré a él con mucho y prolongado ahínco por mis hermanos, los lamanitas.</w:t>
-            </w:r>
-          </w:p>
-        </w:tc>
-      </w:tr>
-      <w:tr>
-        <w:tc>
-          <w:tcPr>
-            <w:tcW w:type="dxa" w:w="5544"/>
-            <w:tcBorders>
-              <w:top w:val="nil" w:space="0"/>
-              <w:left w:val="nil" w:space="0"/>
-              <w:bottom w:val="nil" w:space="0"/>
-              <w:right w:val="nil" w:space="0"/>
-              <w:right w:val="single" w:sz="4" w:space="0"/>
-            </w:tcBorders>
-          </w:tcPr>
-          <w:p>
-            <w:pPr>
-              <w:spacing w:before="0" w:after="80" w:line="240" w:lineRule="exact"/>
-              <w:jc w:val="both"/>
-            </w:pPr>
-            <w:r/>
-            <w:r>
-              <w:rPr>
-                <w:rFonts w:ascii="Times New Roman" w:hAnsi="Times New Roman"/>
-                <w:b w:val="0"/>
-                <w:i w:val="0"/>
-                <w:color w:val="000000"/>
-                <w:sz w:val="24"/>
-              </w:rPr>
-              <w:t>13 And it came to pass that after I had prayed and labored with all diligence, the Lord said unto me: I will grant unto thee according to thy desires, because of thy faith.</w:t>
-            </w:r>
-          </w:p>
-        </w:tc>
-        <w:tc>
-          <w:tcPr>
-            <w:tcW w:type="dxa" w:w="5544"/>
-            <w:tcBorders>
-              <w:top w:val="nil" w:space="0"/>
-              <w:left w:val="nil" w:space="0"/>
-              <w:bottom w:val="nil" w:space="0"/>
-              <w:right w:val="nil" w:space="0"/>
-              <w:left w:val="single" w:sz="4" w:space="0"/>
-            </w:tcBorders>
-          </w:tcPr>
-          <w:p>
-            <w:pPr>
-              <w:spacing w:before="0" w:after="80" w:line="240" w:lineRule="exact"/>
-              <w:jc w:val="both"/>
-            </w:pPr>
-            <w:r/>
-            <w:r>
-              <w:rPr>
-                <w:rFonts w:ascii="Times New Roman" w:hAnsi="Times New Roman"/>
-                <w:b w:val="0"/>
-                <w:i w:val="0"/>
-                <w:color w:val="000000"/>
-                <w:sz w:val="24"/>
-              </w:rPr>
-              <w:t>13 Y aconteció que después que hube orado y me hube afanado con toda diligencia, me dijo el Señor: Por tu fe, te concederé conforme a tus deseos.</w:t>
-            </w:r>
-          </w:p>
-        </w:tc>
-      </w:tr>
-      <w:tr>
-        <w:tc>
-          <w:tcPr>
-            <w:tcW w:type="dxa" w:w="5544"/>
-            <w:tcBorders>
-              <w:top w:val="nil" w:space="0"/>
-              <w:left w:val="nil" w:space="0"/>
-              <w:bottom w:val="nil" w:space="0"/>
-              <w:right w:val="nil" w:space="0"/>
-              <w:right w:val="single" w:sz="4" w:space="0"/>
-            </w:tcBorders>
-          </w:tcPr>
-          <w:p>
-            <w:pPr>
-              <w:spacing w:before="0" w:after="80" w:line="240" w:lineRule="exact"/>
-              <w:jc w:val="both"/>
-            </w:pPr>
-            <w:r/>
-            <w:r>
-              <w:rPr>
-                <w:rFonts w:ascii="Times New Roman" w:hAnsi="Times New Roman"/>
-                <w:b w:val="0"/>
-                <w:i w:val="0"/>
-                <w:color w:val="000000"/>
-                <w:sz w:val="24"/>
-              </w:rPr>
-              <w:t>14 And now behold, this was the desire which I desired of him—that if it should so be, that my people, the Nephites, should fall into transgression, and by any means be destroyed, and the Lamanites should not be destroyed, that the Lord God would preserve a record of my people, the Nephites; even if it so be by the power of his holy arm, that it might be brought forth at some future day unto the Lamanites, that, perhaps, they might be brought unto salvation—</w:t>
-            </w:r>
-          </w:p>
-        </w:tc>
-        <w:tc>
-          <w:tcPr>
-            <w:tcW w:type="dxa" w:w="5544"/>
-            <w:tcBorders>
-              <w:top w:val="nil" w:space="0"/>
-              <w:left w:val="nil" w:space="0"/>
-              <w:bottom w:val="nil" w:space="0"/>
-              <w:right w:val="nil" w:space="0"/>
-              <w:left w:val="single" w:sz="4" w:space="0"/>
-            </w:tcBorders>
-          </w:tcPr>
-          <w:p>
-            <w:pPr>
-              <w:spacing w:before="0" w:after="80" w:line="240" w:lineRule="exact"/>
-              <w:jc w:val="both"/>
-            </w:pPr>
-            <w:r/>
-            <w:r>
-              <w:rPr>
-                <w:rFonts w:ascii="Times New Roman" w:hAnsi="Times New Roman"/>
-                <w:b w:val="0"/>
-                <w:i w:val="0"/>
-                <w:color w:val="000000"/>
-                <w:sz w:val="24"/>
-              </w:rPr>
-              <w:t>14 Y ahora bien, he aquí, este era el deseo que anhelaba de él: Que si acaso mi pueblo, el pueblo nefita, cayera en transgresión, y fuera de algún modo destruido, y los lamanitas no lo fueran, que el Señor Dios preservara una historia de mi pueblo, los nefitas, aun cuando fuera por el poder de su santo brazo, para que algún día futuro fuera llevada a los lamanitas, para que tal vez fueran conducidos a la salvación;</w:t>
-            </w:r>
-          </w:p>
-        </w:tc>
-      </w:tr>
-      <w:tr>
-        <w:tc>
-          <w:tcPr>
-            <w:tcW w:type="dxa" w:w="5544"/>
-            <w:tcBorders>
-              <w:top w:val="nil" w:space="0"/>
-              <w:left w:val="nil" w:space="0"/>
-              <w:bottom w:val="nil" w:space="0"/>
-              <w:right w:val="nil" w:space="0"/>
-              <w:right w:val="single" w:sz="4" w:space="0"/>
-            </w:tcBorders>
-          </w:tcPr>
-          <w:p>
-            <w:pPr>
-              <w:spacing w:before="0" w:after="80" w:line="240" w:lineRule="exact"/>
-              <w:jc w:val="both"/>
-            </w:pPr>
-            <w:r/>
-            <w:r>
-              <w:rPr>
-                <w:rFonts w:ascii="Times New Roman" w:hAnsi="Times New Roman"/>
-                <w:b w:val="0"/>
-                <w:i w:val="0"/>
-                <w:color w:val="000000"/>
-                <w:sz w:val="24"/>
-              </w:rPr>
-              <w:t>15 For at the present our strugglings were vain in restoring them to the true faith. And they swore in their wrath that, if it were possible, they would destroy our records and us, and also all the traditions of our fathers.</w:t>
-            </w:r>
-          </w:p>
-        </w:tc>
-        <w:tc>
-          <w:tcPr>
-            <w:tcW w:type="dxa" w:w="5544"/>
-            <w:tcBorders>
-              <w:top w:val="nil" w:space="0"/>
-              <w:left w:val="nil" w:space="0"/>
-              <w:bottom w:val="nil" w:space="0"/>
-              <w:right w:val="nil" w:space="0"/>
-              <w:left w:val="single" w:sz="4" w:space="0"/>
-            </w:tcBorders>
-          </w:tcPr>
-          <w:p>
-            <w:pPr>
-              <w:spacing w:before="0" w:after="80" w:line="240" w:lineRule="exact"/>
-              <w:jc w:val="both"/>
-            </w:pPr>
-            <w:r/>
-            <w:r>
-              <w:rPr>
-                <w:rFonts w:ascii="Times New Roman" w:hAnsi="Times New Roman"/>
-                <w:b w:val="0"/>
-                <w:i w:val="0"/>
-                <w:color w:val="000000"/>
-                <w:sz w:val="24"/>
-              </w:rPr>
-              <w:t>15 porque por ahora nuestros esfuerzos para restaurarlos a la verdadera fe han sido en vano. Y juraron en su ira que, de ser posible, destruirían nuestros anales junto con nosotros, y también todas las tradiciones de nuestros padres.</w:t>
-            </w:r>
-          </w:p>
-        </w:tc>
-      </w:tr>
-      <w:tr>
-        <w:tc>
-          <w:tcPr>
-            <w:tcW w:type="dxa" w:w="5544"/>
-            <w:tcBorders>
-              <w:top w:val="nil" w:space="0"/>
-              <w:left w:val="nil" w:space="0"/>
-              <w:bottom w:val="nil" w:space="0"/>
-              <w:right w:val="nil" w:space="0"/>
-              <w:right w:val="single" w:sz="4" w:space="0"/>
-            </w:tcBorders>
-          </w:tcPr>
-          <w:p>
-            <w:pPr>
-              <w:spacing w:before="0" w:after="80" w:line="240" w:lineRule="exact"/>
-              <w:jc w:val="both"/>
-            </w:pPr>
-            <w:r/>
-            <w:r>
-              <w:rPr>
-                <w:rFonts w:ascii="Times New Roman" w:hAnsi="Times New Roman"/>
-                <w:b w:val="0"/>
-                <w:i w:val="0"/>
-                <w:color w:val="000000"/>
-                <w:sz w:val="24"/>
-              </w:rPr>
-              <w:t>16 Wherefore, I knowing that the Lord God was able to preserve our records, I cried unto him continually, for he had said unto me: Whatsoever thing ye shall ask in faith, believing that ye shall receive in the name of Christ, ye shall receive it.</w:t>
-            </w:r>
-          </w:p>
-        </w:tc>
-        <w:tc>
-          <w:tcPr>
-            <w:tcW w:type="dxa" w:w="5544"/>
-            <w:tcBorders>
-              <w:top w:val="nil" w:space="0"/>
-              <w:left w:val="nil" w:space="0"/>
-              <w:bottom w:val="nil" w:space="0"/>
-              <w:right w:val="nil" w:space="0"/>
-              <w:left w:val="single" w:sz="4" w:space="0"/>
-            </w:tcBorders>
-          </w:tcPr>
-          <w:p>
-            <w:pPr>
-              <w:spacing w:before="0" w:after="80" w:line="240" w:lineRule="exact"/>
-              <w:jc w:val="both"/>
-            </w:pPr>
-            <w:r/>
-            <w:r>
-              <w:rPr>
-                <w:rFonts w:ascii="Times New Roman" w:hAnsi="Times New Roman"/>
-                <w:b w:val="0"/>
-                <w:i w:val="0"/>
-                <w:color w:val="000000"/>
-                <w:sz w:val="24"/>
-              </w:rPr>
-              <w:t>16 Por tanto, sabiendo yo que el Señor Dios podía preservar nuestros anales, le suplicaba continuamente, pues él me había dicho: Cualquier cosa que pidas con fe, creyendo que recibirás en el nombre de Cristo, la obtendrás.</w:t>
-            </w:r>
-          </w:p>
-        </w:tc>
-      </w:tr>
-      <w:tr>
-        <w:tc>
-          <w:tcPr>
-            <w:tcW w:type="dxa" w:w="5544"/>
-            <w:tcBorders>
-              <w:top w:val="nil" w:space="0"/>
-              <w:left w:val="nil" w:space="0"/>
-              <w:bottom w:val="nil" w:space="0"/>
-              <w:right w:val="nil" w:space="0"/>
-              <w:right w:val="single" w:sz="4" w:space="0"/>
-            </w:tcBorders>
-          </w:tcPr>
-          <w:p>
-            <w:pPr>
-              <w:spacing w:before="0" w:after="80" w:line="240" w:lineRule="exact"/>
-              <w:jc w:val="both"/>
-            </w:pPr>
-            <w:r/>
-            <w:r>
-              <w:rPr>
-                <w:rFonts w:ascii="Times New Roman" w:hAnsi="Times New Roman"/>
-                <w:b w:val="0"/>
-                <w:i w:val="0"/>
-                <w:color w:val="000000"/>
-                <w:sz w:val="24"/>
-              </w:rPr>
-              <w:t>17 And I had faith, and I did cry unto God that he would preserve the records; and he covenanted with me that he would bring them forth unto the Lamanites in his own due time.</w:t>
-            </w:r>
-          </w:p>
-        </w:tc>
-        <w:tc>
-          <w:tcPr>
-            <w:tcW w:type="dxa" w:w="5544"/>
-            <w:tcBorders>
-              <w:top w:val="nil" w:space="0"/>
-              <w:left w:val="nil" w:space="0"/>
-              <w:bottom w:val="nil" w:space="0"/>
-              <w:right w:val="nil" w:space="0"/>
-              <w:left w:val="single" w:sz="4" w:space="0"/>
-            </w:tcBorders>
-          </w:tcPr>
-          <w:p>
-            <w:pPr>
-              <w:spacing w:before="0" w:after="80" w:line="240" w:lineRule="exact"/>
-              <w:jc w:val="both"/>
-            </w:pPr>
-            <w:r/>
-            <w:r>
-              <w:rPr>
-                <w:rFonts w:ascii="Times New Roman" w:hAnsi="Times New Roman"/>
-                <w:b w:val="0"/>
-                <w:i w:val="0"/>
-                <w:color w:val="000000"/>
-                <w:sz w:val="24"/>
-              </w:rPr>
-              <w:t>17 Y yo tenía fe, y le imploré al Señor que preservara los anales; e hizo convenio conmigo de que los haría llegar a los lamanitas en el propio y debido tiempo de él.</w:t>
-            </w:r>
-          </w:p>
-        </w:tc>
-      </w:tr>
-      <w:tr>
-        <w:tc>
-          <w:tcPr>
-            <w:tcW w:type="dxa" w:w="5544"/>
-            <w:tcBorders>
-              <w:top w:val="nil" w:space="0"/>
-              <w:left w:val="nil" w:space="0"/>
-              <w:bottom w:val="nil" w:space="0"/>
-              <w:right w:val="nil" w:space="0"/>
-              <w:right w:val="single" w:sz="4" w:space="0"/>
-            </w:tcBorders>
-          </w:tcPr>
-          <w:p>
-            <w:pPr>
-              <w:spacing w:before="0" w:after="80" w:line="240" w:lineRule="exact"/>
-              <w:jc w:val="both"/>
-            </w:pPr>
-            <w:r/>
-            <w:r>
-              <w:rPr>
-                <w:rFonts w:ascii="Times New Roman" w:hAnsi="Times New Roman"/>
-                <w:b w:val="0"/>
-                <w:i w:val="0"/>
-                <w:color w:val="000000"/>
-                <w:sz w:val="24"/>
-              </w:rPr>
-              <w:t>18 And I, Enos, knew it would be according to the covenant which he had made; wherefore my soul did rest.</w:t>
-            </w:r>
-          </w:p>
-        </w:tc>
-        <w:tc>
-          <w:tcPr>
-            <w:tcW w:type="dxa" w:w="5544"/>
-            <w:tcBorders>
-              <w:top w:val="nil" w:space="0"/>
-              <w:left w:val="nil" w:space="0"/>
-              <w:bottom w:val="nil" w:space="0"/>
-              <w:right w:val="nil" w:space="0"/>
-              <w:left w:val="single" w:sz="4" w:space="0"/>
-            </w:tcBorders>
-          </w:tcPr>
-          <w:p>
-            <w:pPr>
-              <w:spacing w:before="0" w:after="80" w:line="240" w:lineRule="exact"/>
-              <w:jc w:val="both"/>
-            </w:pPr>
-            <w:r/>
-            <w:r>
-              <w:rPr>
-                <w:rFonts w:ascii="Times New Roman" w:hAnsi="Times New Roman"/>
-                <w:b w:val="0"/>
-                <w:i w:val="0"/>
-                <w:color w:val="000000"/>
-                <w:sz w:val="24"/>
-              </w:rPr>
-              <w:t>18 Y yo, Enós, sabía que se haría según el convenio que él había hecho; por tanto, mi alma quedó tranquila.</w:t>
-            </w:r>
-          </w:p>
-        </w:tc>
-      </w:tr>
-      <w:tr>
-        <w:tc>
-          <w:tcPr>
-            <w:tcW w:type="dxa" w:w="5544"/>
-            <w:tcBorders>
-              <w:top w:val="nil" w:space="0"/>
-              <w:left w:val="nil" w:space="0"/>
-              <w:bottom w:val="nil" w:space="0"/>
-              <w:right w:val="nil" w:space="0"/>
-              <w:right w:val="single" w:sz="4" w:space="0"/>
-            </w:tcBorders>
-          </w:tcPr>
-          <w:p>
-            <w:pPr>
-              <w:spacing w:before="0" w:after="80" w:line="240" w:lineRule="exact"/>
-              <w:jc w:val="both"/>
-            </w:pPr>
-            <w:r/>
-            <w:r>
-              <w:rPr>
-                <w:rFonts w:ascii="Times New Roman" w:hAnsi="Times New Roman"/>
-                <w:b w:val="0"/>
-                <w:i w:val="0"/>
-                <w:color w:val="000000"/>
-                <w:sz w:val="24"/>
-              </w:rPr>
-              <w:t>19 And the Lord said unto me: Thy fathers have also required of me this thing; and it shall be done unto them according to their faith; for their faith was like unto thine.</w:t>
-            </w:r>
-          </w:p>
-        </w:tc>
-        <w:tc>
-          <w:tcPr>
-            <w:tcW w:type="dxa" w:w="5544"/>
-            <w:tcBorders>
-              <w:top w:val="nil" w:space="0"/>
-              <w:left w:val="nil" w:space="0"/>
-              <w:bottom w:val="nil" w:space="0"/>
-              <w:right w:val="nil" w:space="0"/>
-              <w:left w:val="single" w:sz="4" w:space="0"/>
-            </w:tcBorders>
-          </w:tcPr>
-          <w:p>
-            <w:pPr>
-              <w:spacing w:before="0" w:after="80" w:line="240" w:lineRule="exact"/>
-              <w:jc w:val="both"/>
-            </w:pPr>
-            <w:r/>
-            <w:r>
-              <w:rPr>
-                <w:rFonts w:ascii="Times New Roman" w:hAnsi="Times New Roman"/>
-                <w:b w:val="0"/>
-                <w:i w:val="0"/>
-                <w:color w:val="000000"/>
-                <w:sz w:val="24"/>
-              </w:rPr>
-              <w:t>19 Y me dijo el Señor: Tus padres también me han solicitado esto; y les será concedido según su fe; porque su fe fue semejante a la tuya.</w:t>
-            </w:r>
-          </w:p>
-        </w:tc>
-      </w:tr>
-      <w:tr>
-        <w:tc>
-          <w:tcPr>
-            <w:tcW w:type="dxa" w:w="5544"/>
-            <w:tcBorders>
-              <w:top w:val="nil" w:space="0"/>
-              <w:left w:val="nil" w:space="0"/>
-              <w:bottom w:val="nil" w:space="0"/>
-              <w:right w:val="nil" w:space="0"/>
-              <w:right w:val="single" w:sz="4" w:space="0"/>
-            </w:tcBorders>
-          </w:tcPr>
-          <w:p>
-            <w:pPr>
-              <w:spacing w:before="0" w:after="80" w:line="240" w:lineRule="exact"/>
-              <w:jc w:val="both"/>
-            </w:pPr>
-            <w:r/>
-            <w:r>
-              <w:rPr>
-                <w:rFonts w:ascii="Times New Roman" w:hAnsi="Times New Roman"/>
-                <w:b w:val="0"/>
-                <w:i w:val="0"/>
-                <w:color w:val="000000"/>
-                <w:sz w:val="24"/>
-              </w:rPr>
-              <w:t>20 And now it came to pass that I, Enos, went about among the people of Nephi, prophesying of things to come, and testifying of the things which I had heard and seen.</w:t>
-            </w:r>
-          </w:p>
-        </w:tc>
-        <w:tc>
-          <w:tcPr>
-            <w:tcW w:type="dxa" w:w="5544"/>
-            <w:tcBorders>
-              <w:top w:val="nil" w:space="0"/>
-              <w:left w:val="nil" w:space="0"/>
-              <w:bottom w:val="nil" w:space="0"/>
-              <w:right w:val="nil" w:space="0"/>
-              <w:left w:val="single" w:sz="4" w:space="0"/>
-            </w:tcBorders>
-          </w:tcPr>
-          <w:p>
-            <w:pPr>
-              <w:spacing w:before="0" w:after="80" w:line="240" w:lineRule="exact"/>
-              <w:jc w:val="both"/>
-            </w:pPr>
-            <w:r/>
-            <w:r>
-              <w:rPr>
-                <w:rFonts w:ascii="Times New Roman" w:hAnsi="Times New Roman"/>
-                <w:b w:val="0"/>
-                <w:i w:val="0"/>
-                <w:color w:val="000000"/>
-                <w:sz w:val="24"/>
-              </w:rPr>
-              <w:t>20 Y sucedió que yo, Enós, anduve entre el pueblo de Nefi, profetizando de cosas venideras y dando testimonio de las cosas que yo había oído y visto.</w:t>
-            </w:r>
-          </w:p>
-        </w:tc>
-      </w:tr>
-      <w:tr>
-        <w:tc>
-          <w:tcPr>
-            <w:tcW w:type="dxa" w:w="5544"/>
-            <w:tcBorders>
-              <w:top w:val="nil" w:space="0"/>
-              <w:left w:val="nil" w:space="0"/>
-              <w:bottom w:val="nil" w:space="0"/>
-              <w:right w:val="nil" w:space="0"/>
-              <w:right w:val="single" w:sz="4" w:space="0"/>
-            </w:tcBorders>
-          </w:tcPr>
-          <w:p>
-            <w:pPr>
-              <w:spacing w:before="0" w:after="80" w:line="240" w:lineRule="exact"/>
-              <w:jc w:val="both"/>
-            </w:pPr>
-            <w:r/>
-            <w:r>
-              <w:rPr>
-                <w:rFonts w:ascii="Times New Roman" w:hAnsi="Times New Roman"/>
-                <w:b w:val="0"/>
-                <w:i w:val="0"/>
-                <w:color w:val="000000"/>
-                <w:sz w:val="24"/>
-              </w:rPr>
-              <w:t>21 And I bear record that the people of Nephi did seek diligently to restore the Lamanites unto the true faith in God. But our labors were vain; their hatred was fixed, and they were led by their evil nature that they became wild, and ferocious, and a blood-thirsty people, full of idolatry and filthiness; feeding upon beasts of prey; dwelling in tents, and wandering about in the wilderness with a short skin girdle about their loins and their heads shaven; and their skill was in the bow, and in the cimeter, and the ax. And many of them did eat nothing save it was raw meat; and they were continually seeking to destroy us.</w:t>
-            </w:r>
-          </w:p>
-        </w:tc>
-        <w:tc>
-          <w:tcPr>
-            <w:tcW w:type="dxa" w:w="5544"/>
-            <w:tcBorders>
-              <w:top w:val="nil" w:space="0"/>
-              <w:left w:val="nil" w:space="0"/>
-              <w:bottom w:val="nil" w:space="0"/>
-              <w:right w:val="nil" w:space="0"/>
-              <w:left w:val="single" w:sz="4" w:space="0"/>
-            </w:tcBorders>
-          </w:tcPr>
-          <w:p>
-            <w:pPr>
-              <w:spacing w:before="0" w:after="80" w:line="240" w:lineRule="exact"/>
-              <w:jc w:val="both"/>
-            </w:pPr>
-            <w:r/>
-            <w:r>
-              <w:rPr>
-                <w:rFonts w:ascii="Times New Roman" w:hAnsi="Times New Roman"/>
-                <w:b w:val="0"/>
-                <w:i w:val="0"/>
-                <w:color w:val="000000"/>
-                <w:sz w:val="24"/>
-              </w:rPr>
-              <w:t>21 Y testifico que el pueblo de Nefi procuró diligentemente restaurar a los lamanitas a la verdadera fe en Dios. Pero nuestros esfuerzos fueron en vano, pues su odio era implacable, y se dejaron llevar de su mala naturaleza, por lo que se hicieron salvajes y feroces, y una gente sanguinaria, llena de idolatría e inmundicia, alimentándose de animales de rapiña, viviendo en tiendas y andando errantes por el desierto, con una faja corta de piel alrededor de los lomos, y con la cabeza afeitada; y su destreza se hallaba en el arco, en la cimitarra y en el hacha. Y muchos de ellos no comían más que carne cruda; y de continuo trataban de destruirnos.</w:t>
-            </w:r>
-          </w:p>
-        </w:tc>
-      </w:tr>
-      <w:tr>
-        <w:tc>
-          <w:tcPr>
-            <w:tcW w:type="dxa" w:w="5544"/>
-            <w:tcBorders>
-              <w:top w:val="nil" w:space="0"/>
-              <w:left w:val="nil" w:space="0"/>
-              <w:bottom w:val="nil" w:space="0"/>
-              <w:right w:val="nil" w:space="0"/>
-              <w:right w:val="single" w:sz="4" w:space="0"/>
-            </w:tcBorders>
-          </w:tcPr>
-          <w:p>
-            <w:pPr>
-              <w:spacing w:before="0" w:after="80" w:line="240" w:lineRule="exact"/>
-              <w:jc w:val="both"/>
-            </w:pPr>
-            <w:r/>
-            <w:r>
-              <w:rPr>
-                <w:rFonts w:ascii="Times New Roman" w:hAnsi="Times New Roman"/>
-                <w:b w:val="0"/>
-                <w:i w:val="0"/>
-                <w:color w:val="000000"/>
-                <w:sz w:val="24"/>
-              </w:rPr>
-              <w:t>22 And it came to pass that the people of Nephi did till the land, and raise all manner of grain, and of fruit, and flocks of herds, and flocks of all manner of cattle of every kind, and goats, and wild goats, and also many horses.</w:t>
-            </w:r>
-          </w:p>
-        </w:tc>
-        <w:tc>
-          <w:tcPr>
-            <w:tcW w:type="dxa" w:w="5544"/>
-            <w:tcBorders>
-              <w:top w:val="nil" w:space="0"/>
-              <w:left w:val="nil" w:space="0"/>
-              <w:bottom w:val="nil" w:space="0"/>
-              <w:right w:val="nil" w:space="0"/>
-              <w:left w:val="single" w:sz="4" w:space="0"/>
-            </w:tcBorders>
-          </w:tcPr>
-          <w:p>
-            <w:pPr>
-              <w:spacing w:before="0" w:after="80" w:line="240" w:lineRule="exact"/>
-              <w:jc w:val="both"/>
-            </w:pPr>
-            <w:r/>
-            <w:r>
-              <w:rPr>
-                <w:rFonts w:ascii="Times New Roman" w:hAnsi="Times New Roman"/>
-                <w:b w:val="0"/>
-                <w:i w:val="0"/>
-                <w:color w:val="000000"/>
-                <w:sz w:val="24"/>
-              </w:rPr>
-              <w:t>22 Y aconteció que el pueblo de Nefi cultivó la tierra, y produjo toda clase de granos y de frutos, y crio rebaños de reses, y manadas de toda clase de ganado, y cabras y cabras monteses, y también muchos caballos.</w:t>
-            </w:r>
-          </w:p>
-        </w:tc>
-      </w:tr>
-      <w:tr>
-        <w:tc>
-          <w:tcPr>
-            <w:tcW w:type="dxa" w:w="5544"/>
-            <w:tcBorders>
-              <w:top w:val="nil" w:space="0"/>
-              <w:left w:val="nil" w:space="0"/>
-              <w:bottom w:val="nil" w:space="0"/>
-              <w:right w:val="nil" w:space="0"/>
-              <w:right w:val="single" w:sz="4" w:space="0"/>
-            </w:tcBorders>
-          </w:tcPr>
-          <w:p>
-            <w:pPr>
-              <w:spacing w:before="0" w:after="80" w:line="240" w:lineRule="exact"/>
-              <w:jc w:val="both"/>
-            </w:pPr>
-            <w:r/>
-            <w:r>
-              <w:rPr>
-                <w:rFonts w:ascii="Times New Roman" w:hAnsi="Times New Roman"/>
-                <w:b w:val="0"/>
-                <w:i w:val="0"/>
-                <w:color w:val="000000"/>
-                <w:sz w:val="24"/>
-              </w:rPr>
-              <w:t>23 And there were exceedingly many prophets among us. And the people were a stiffnecked people, hard to understand.</w:t>
-            </w:r>
-          </w:p>
-        </w:tc>
-        <w:tc>
-          <w:tcPr>
-            <w:tcW w:type="dxa" w:w="5544"/>
-            <w:tcBorders>
-              <w:top w:val="nil" w:space="0"/>
-              <w:left w:val="nil" w:space="0"/>
-              <w:bottom w:val="nil" w:space="0"/>
-              <w:right w:val="nil" w:space="0"/>
-              <w:left w:val="single" w:sz="4" w:space="0"/>
-            </w:tcBorders>
-          </w:tcPr>
-          <w:p>
-            <w:pPr>
-              <w:spacing w:before="0" w:after="80" w:line="240" w:lineRule="exact"/>
-              <w:jc w:val="both"/>
-            </w:pPr>
-            <w:r/>
-            <w:r>
-              <w:rPr>
-                <w:rFonts w:ascii="Times New Roman" w:hAnsi="Times New Roman"/>
-                <w:b w:val="0"/>
-                <w:i w:val="0"/>
-                <w:color w:val="000000"/>
-                <w:sz w:val="24"/>
-              </w:rPr>
-              <w:t>23 Y hubo muchísimos profetas entre nosotros; y la gente era obstinada y dura de entendimiento.</w:t>
-            </w:r>
-          </w:p>
-        </w:tc>
-      </w:tr>
-      <w:tr>
-        <w:tc>
-          <w:tcPr>
-            <w:tcW w:type="dxa" w:w="5544"/>
-            <w:tcBorders>
-              <w:top w:val="nil" w:space="0"/>
-              <w:left w:val="nil" w:space="0"/>
-              <w:bottom w:val="nil" w:space="0"/>
-              <w:right w:val="nil" w:space="0"/>
-              <w:right w:val="single" w:sz="4" w:space="0"/>
-            </w:tcBorders>
-          </w:tcPr>
-          <w:p>
-            <w:pPr>
-              <w:spacing w:before="0" w:after="80" w:line="240" w:lineRule="exact"/>
-              <w:jc w:val="both"/>
-            </w:pPr>
-            <w:r/>
-            <w:r>
-              <w:rPr>
-                <w:rFonts w:ascii="Times New Roman" w:hAnsi="Times New Roman"/>
-                <w:b w:val="0"/>
-                <w:i w:val="0"/>
-                <w:color w:val="000000"/>
-                <w:sz w:val="24"/>
-              </w:rPr>
-              <w:t>24 And there was nothing save it was exceeding harshness, preaching and prophesying of wars, and contentions, and destructions, and continually reminding them of death, and the duration of eternity, and the judgments and the power of God, and all these things—stirring them up continually to keep them in the fear of the Lord. I say there was nothing short of these things, and exceedingly great plainness of speech, would keep them from going down speedily to destruction. And after this manner do I write concerning them.</w:t>
-            </w:r>
-          </w:p>
-        </w:tc>
-        <w:tc>
-          <w:tcPr>
-            <w:tcW w:type="dxa" w:w="5544"/>
-            <w:tcBorders>
-              <w:top w:val="nil" w:space="0"/>
-              <w:left w:val="nil" w:space="0"/>
-              <w:bottom w:val="nil" w:space="0"/>
-              <w:right w:val="nil" w:space="0"/>
-              <w:left w:val="single" w:sz="4" w:space="0"/>
-            </w:tcBorders>
-          </w:tcPr>
-          <w:p>
-            <w:pPr>
-              <w:spacing w:before="0" w:after="80" w:line="240" w:lineRule="exact"/>
-              <w:jc w:val="both"/>
-            </w:pPr>
-            <w:r/>
-            <w:r>
-              <w:rPr>
-                <w:rFonts w:ascii="Times New Roman" w:hAnsi="Times New Roman"/>
-                <w:b w:val="0"/>
-                <w:i w:val="0"/>
-                <w:color w:val="000000"/>
-                <w:sz w:val="24"/>
-              </w:rPr>
-              <w:t>24 Y no había nada, salvo un extremado rigor, predicación y profecías de guerras y contiendas y destrucciones, y recordándoles continuamente la muerte, y la duración de la eternidad, y los juicios y poder de Dios, y todas estas cosas, agitándolos constantemente para mantenerlos en el temor del Señor. Y digo que nada, salvo estas cosas y mucha claridad en el habla, podría evitar que se precipitaran rápidamente a la destrucción. Y de esta manera es como escribo acerca de ellos.</w:t>
-            </w:r>
-          </w:p>
-        </w:tc>
-      </w:tr>
-      <w:tr>
-        <w:tc>
-          <w:tcPr>
-            <w:tcW w:type="dxa" w:w="5544"/>
-            <w:tcBorders>
-              <w:top w:val="nil" w:space="0"/>
-              <w:left w:val="nil" w:space="0"/>
-              <w:bottom w:val="nil" w:space="0"/>
-              <w:right w:val="nil" w:space="0"/>
-              <w:right w:val="single" w:sz="4" w:space="0"/>
-            </w:tcBorders>
-          </w:tcPr>
-          <w:p>
-            <w:pPr>
-              <w:spacing w:before="0" w:after="80" w:line="240" w:lineRule="exact"/>
-              <w:jc w:val="both"/>
-            </w:pPr>
-            <w:r/>
-            <w:r>
-              <w:rPr>
-                <w:rFonts w:ascii="Times New Roman" w:hAnsi="Times New Roman"/>
-                <w:b w:val="0"/>
-                <w:i w:val="0"/>
-                <w:color w:val="000000"/>
-                <w:sz w:val="24"/>
-              </w:rPr>
-              <w:t>25 And I saw wars between the Nephites and Lamanites in the course of my days.</w:t>
-            </w:r>
-          </w:p>
-        </w:tc>
-        <w:tc>
-          <w:tcPr>
-            <w:tcW w:type="dxa" w:w="5544"/>
-            <w:tcBorders>
-              <w:top w:val="nil" w:space="0"/>
-              <w:left w:val="nil" w:space="0"/>
-              <w:bottom w:val="nil" w:space="0"/>
-              <w:right w:val="nil" w:space="0"/>
-              <w:left w:val="single" w:sz="4" w:space="0"/>
-            </w:tcBorders>
-          </w:tcPr>
-          <w:p>
-            <w:pPr>
-              <w:spacing w:before="0" w:after="80" w:line="240" w:lineRule="exact"/>
-              <w:jc w:val="both"/>
-            </w:pPr>
-            <w:r/>
-            <w:r>
-              <w:rPr>
-                <w:rFonts w:ascii="Times New Roman" w:hAnsi="Times New Roman"/>
-                <w:b w:val="0"/>
-                <w:i w:val="0"/>
-                <w:color w:val="000000"/>
-                <w:sz w:val="24"/>
-              </w:rPr>
-              <w:t>25 Y vi guerras entre los nefitas y los lamanitas en el curso de mis días.</w:t>
-            </w:r>
-          </w:p>
-        </w:tc>
-      </w:tr>
-      <w:tr>
-        <w:tc>
-          <w:tcPr>
-            <w:tcW w:type="dxa" w:w="5544"/>
-            <w:tcBorders>
-              <w:top w:val="nil" w:space="0"/>
-              <w:left w:val="nil" w:space="0"/>
-              <w:bottom w:val="nil" w:space="0"/>
-              <w:right w:val="nil" w:space="0"/>
-              <w:right w:val="single" w:sz="4" w:space="0"/>
-            </w:tcBorders>
-          </w:tcPr>
-          <w:p>
-            <w:pPr>
-              <w:spacing w:before="0" w:after="80" w:line="240" w:lineRule="exact"/>
-              <w:jc w:val="both"/>
-            </w:pPr>
-            <w:r/>
-            <w:r>
-              <w:rPr>
-                <w:rFonts w:ascii="Times New Roman" w:hAnsi="Times New Roman"/>
-                <w:b w:val="0"/>
-                <w:i w:val="0"/>
-                <w:color w:val="000000"/>
-                <w:sz w:val="24"/>
-              </w:rPr>
-              <w:t>26 And it came to pass that I began to be old, and an hundred and seventy and nine years had passed away from the time that our father Lehi left Jerusalem.</w:t>
-            </w:r>
-          </w:p>
-        </w:tc>
-        <w:tc>
-          <w:tcPr>
-            <w:tcW w:type="dxa" w:w="5544"/>
-            <w:tcBorders>
-              <w:top w:val="nil" w:space="0"/>
-              <w:left w:val="nil" w:space="0"/>
-              <w:bottom w:val="nil" w:space="0"/>
-              <w:right w:val="nil" w:space="0"/>
-              <w:left w:val="single" w:sz="4" w:space="0"/>
-            </w:tcBorders>
-          </w:tcPr>
-          <w:p>
-            <w:pPr>
-              <w:spacing w:before="0" w:after="80" w:line="240" w:lineRule="exact"/>
-              <w:jc w:val="both"/>
-            </w:pPr>
-            <w:r/>
-            <w:r>
-              <w:rPr>
-                <w:rFonts w:ascii="Times New Roman" w:hAnsi="Times New Roman"/>
-                <w:b w:val="0"/>
-                <w:i w:val="0"/>
-                <w:color w:val="000000"/>
-                <w:sz w:val="24"/>
-              </w:rPr>
-              <w:t>26 Y sucedió que empecé a envejecer; y ya habían transcurrido ciento setenta y nueve años desde el tiempo en que nuestro padre Lehi salió de Jerusalén.</w:t>
-            </w:r>
-          </w:p>
-        </w:tc>
-      </w:tr>
-      <w:tr>
-        <w:tc>
-          <w:tcPr>
-            <w:tcW w:type="dxa" w:w="5544"/>
-            <w:tcBorders>
-              <w:top w:val="nil" w:space="0"/>
-              <w:left w:val="nil" w:space="0"/>
-              <w:bottom w:val="nil" w:space="0"/>
-              <w:right w:val="nil" w:space="0"/>
-              <w:right w:val="single" w:sz="4" w:space="0"/>
-            </w:tcBorders>
-          </w:tcPr>
-          <w:p>
-            <w:pPr>
-              <w:spacing w:before="0" w:after="80" w:line="240" w:lineRule="exact"/>
-              <w:jc w:val="both"/>
-            </w:pPr>
-            <w:r/>
-            <w:r>
-              <w:rPr>
-                <w:rFonts w:ascii="Times New Roman" w:hAnsi="Times New Roman"/>
-                <w:b w:val="0"/>
-                <w:i w:val="0"/>
-                <w:color w:val="000000"/>
-                <w:sz w:val="24"/>
-              </w:rPr>
-              <w:t>27 And I saw that I must soon go down to my grave, having been wrought upon by the power of God that I must preach and prophesy unto this people, and declare the word according to the truth which is in Christ. And I have declared it in all my days, and have rejoiced in it above that of the world.</w:t>
-            </w:r>
-          </w:p>
-        </w:tc>
-        <w:tc>
-          <w:tcPr>
-            <w:tcW w:type="dxa" w:w="5544"/>
-            <w:tcBorders>
-              <w:top w:val="nil" w:space="0"/>
-              <w:left w:val="nil" w:space="0"/>
-              <w:bottom w:val="nil" w:space="0"/>
-              <w:right w:val="nil" w:space="0"/>
-              <w:left w:val="single" w:sz="4" w:space="0"/>
-            </w:tcBorders>
-          </w:tcPr>
-          <w:p>
-            <w:pPr>
-              <w:spacing w:before="0" w:after="80" w:line="240" w:lineRule="exact"/>
-              <w:jc w:val="both"/>
-            </w:pPr>
-            <w:r/>
-            <w:r>
-              <w:rPr>
-                <w:rFonts w:ascii="Times New Roman" w:hAnsi="Times New Roman"/>
-                <w:b w:val="0"/>
-                <w:i w:val="0"/>
-                <w:color w:val="000000"/>
-                <w:sz w:val="24"/>
-              </w:rPr>
-              <w:t>27 Y vi que pronto tendría que descender a mi sepultura, habiendo sido influido por el poder de Dios a predicar y a profetizar a este pueblo y declarar la palabra según la verdad que está en Cristo; y la he declarado todos mis días, y en ello me he regocijado más que en lo del mundo.</w:t>
-            </w:r>
-          </w:p>
-        </w:tc>
-      </w:tr>
-      <w:tr>
-        <w:tc>
-          <w:tcPr>
-            <w:tcW w:type="dxa" w:w="5544"/>
-            <w:tcBorders>
-              <w:top w:val="nil" w:space="0"/>
-              <w:left w:val="nil" w:space="0"/>
-              <w:bottom w:val="nil" w:space="0"/>
-              <w:right w:val="nil" w:space="0"/>
-              <w:right w:val="single" w:sz="4" w:space="0"/>
-            </w:tcBorders>
-          </w:tcPr>
-          <w:p>
-            <w:pPr>
-              <w:spacing w:before="0" w:after="80" w:line="240" w:lineRule="exact"/>
-              <w:jc w:val="both"/>
-            </w:pPr>
-            <w:r/>
-            <w:r>
-              <w:rPr>
-                <w:rFonts w:ascii="Times New Roman" w:hAnsi="Times New Roman"/>
-                <w:b w:val="0"/>
-                <w:i w:val="0"/>
-                <w:color w:val="000000"/>
-                <w:sz w:val="24"/>
-              </w:rPr>
-              <w:t>28 And I soon go to the place of my rest, which is with my Redeemer; for I know that in him I shall rest. And I rejoice in the day when my mortal shall put on immortality, and shall stand before him; then shall I see his face with pleasure, and he will say unto me: Come unto me, ye blessed, there is a place prepared for you in the mansions of my Father. Amen.</w:t>
-            </w:r>
-          </w:p>
-        </w:tc>
-        <w:tc>
-          <w:tcPr>
-            <w:tcW w:type="dxa" w:w="5544"/>
-            <w:tcBorders>
-              <w:top w:val="nil" w:space="0"/>
-              <w:left w:val="nil" w:space="0"/>
-              <w:bottom w:val="nil" w:space="0"/>
-              <w:right w:val="nil" w:space="0"/>
-              <w:left w:val="single" w:sz="4" w:space="0"/>
-            </w:tcBorders>
-          </w:tcPr>
-          <w:p>
-            <w:pPr>
-              <w:spacing w:before="0" w:after="80" w:line="240" w:lineRule="exact"/>
-              <w:jc w:val="both"/>
-            </w:pPr>
-            <w:r/>
-            <w:r>
-              <w:rPr>
-                <w:rFonts w:ascii="Times New Roman" w:hAnsi="Times New Roman"/>
-                <w:b w:val="0"/>
-                <w:i w:val="0"/>
-                <w:color w:val="000000"/>
-                <w:sz w:val="24"/>
-              </w:rPr>
-              <w:t>28 Y pronto iré al lugar de mi reposo, que es con mi Redentor, porque sé que en él reposaré. Y me regocijo en el día en que mi ser mortal se vestirá de inmortalidad, y estaré delante de él; entonces veré su faz con placer, y él me dirá: Ven a mí, tú, que bendito eres; hay un lugar preparado para ti en las mansiones de mi Padre. Amén.</w:t>
-            </w:r>
-          </w:p>
-        </w:tc>
-      </w:tr>
     </w:tbl>
     <w:p/>
     <w:p>
@@ -11299,426 +9557,6 @@
         <w:gridCol w:w="5544"/>
         <w:gridCol w:w="5544"/>
       </w:tblGrid>
-      <w:tr>
-        <w:tc>
-          <w:tcPr>
-            <w:tcW w:type="dxa" w:w="5544"/>
-            <w:tcBorders>
-              <w:top w:val="nil" w:space="0"/>
-              <w:left w:val="nil" w:space="0"/>
-              <w:bottom w:val="nil" w:space="0"/>
-              <w:right w:val="nil" w:space="0"/>
-              <w:right w:val="single" w:sz="4" w:space="0"/>
-            </w:tcBorders>
-          </w:tcPr>
-          <w:p>
-            <w:pPr>
-              <w:spacing w:before="0" w:after="80" w:line="240" w:lineRule="exact"/>
-              <w:jc w:val="center"/>
-            </w:pPr>
-            <w:r/>
-            <w:r>
-              <w:rPr>
-                <w:rFonts w:ascii="Times New Roman" w:hAnsi="Times New Roman"/>
-                <w:b/>
-                <w:i w:val="0"/>
-                <w:color w:val="000000"/>
-                <w:sz w:val="24"/>
-              </w:rPr>
-              <w:t>CHAPTER 1</w:t>
-            </w:r>
-          </w:p>
-        </w:tc>
-        <w:tc>
-          <w:tcPr>
-            <w:tcW w:type="dxa" w:w="5544"/>
-            <w:tcBorders>
-              <w:top w:val="nil" w:space="0"/>
-              <w:left w:val="nil" w:space="0"/>
-              <w:bottom w:val="nil" w:space="0"/>
-              <w:right w:val="nil" w:space="0"/>
-              <w:left w:val="single" w:sz="4" w:space="0"/>
-            </w:tcBorders>
-          </w:tcPr>
-          <w:p>
-            <w:pPr>
-              <w:spacing w:before="0" w:after="80" w:line="240" w:lineRule="exact"/>
-              <w:jc w:val="center"/>
-            </w:pPr>
-            <w:r/>
-            <w:r>
-              <w:rPr>
-                <w:rFonts w:ascii="Times New Roman" w:hAnsi="Times New Roman"/>
-                <w:b/>
-                <w:i w:val="0"/>
-                <w:color w:val="000000"/>
-                <w:sz w:val="24"/>
-              </w:rPr>
-              <w:t>CAPÍTULO 1</w:t>
-            </w:r>
-          </w:p>
-        </w:tc>
-      </w:tr>
-      <w:tr>
-        <w:tc>
-          <w:tcPr>
-            <w:tcW w:type="dxa" w:w="5544"/>
-            <w:tcBorders>
-              <w:top w:val="nil" w:space="0"/>
-              <w:left w:val="nil" w:space="0"/>
-              <w:bottom w:val="nil" w:space="0"/>
-              <w:right w:val="nil" w:space="0"/>
-              <w:right w:val="single" w:sz="4" w:space="0"/>
-            </w:tcBorders>
-          </w:tcPr>
-          <w:p>
-            <w:pPr>
-              <w:spacing w:before="0" w:after="80" w:line="240" w:lineRule="exact"/>
-              <w:jc w:val="both"/>
-            </w:pPr>
-            <w:r/>
-            <w:r>
-              <w:rPr>
-                <w:rFonts w:ascii="Times New Roman" w:hAnsi="Times New Roman"/>
-                <w:b w:val="0"/>
-                <w:i/>
-                <w:color w:val="000000"/>
-                <w:sz w:val="24"/>
-              </w:rPr>
-              <w:t>The Book of Moroni</w:t>
-            </w:r>
-          </w:p>
-        </w:tc>
-        <w:tc>
-          <w:tcPr>
-            <w:tcW w:type="dxa" w:w="5544"/>
-            <w:tcBorders>
-              <w:top w:val="nil" w:space="0"/>
-              <w:left w:val="nil" w:space="0"/>
-              <w:bottom w:val="nil" w:space="0"/>
-              <w:right w:val="nil" w:space="0"/>
-              <w:left w:val="single" w:sz="4" w:space="0"/>
-            </w:tcBorders>
-          </w:tcPr>
-          <w:p>
-            <w:pPr>
-              <w:spacing w:before="0" w:after="80" w:line="240" w:lineRule="exact"/>
-              <w:jc w:val="both"/>
-            </w:pPr>
-            <w:r/>
-            <w:r>
-              <w:rPr>
-                <w:rFonts w:ascii="Times New Roman" w:hAnsi="Times New Roman"/>
-                <w:b w:val="0"/>
-                <w:i/>
-                <w:color w:val="000000"/>
-                <w:sz w:val="24"/>
-              </w:rPr>
-              <w:t>El Libro de Moroni</w:t>
-            </w:r>
-          </w:p>
-        </w:tc>
-      </w:tr>
-      <w:tr>
-        <w:tc>
-          <w:tcPr>
-            <w:tcW w:type="dxa" w:w="5544"/>
-            <w:tcBorders>
-              <w:top w:val="nil" w:space="0"/>
-              <w:left w:val="nil" w:space="0"/>
-              <w:bottom w:val="nil" w:space="0"/>
-              <w:right w:val="nil" w:space="0"/>
-              <w:right w:val="single" w:sz="4" w:space="0"/>
-            </w:tcBorders>
-          </w:tcPr>
-          <w:p>
-            <w:pPr>
-              <w:spacing w:before="0" w:after="80" w:line="240" w:lineRule="exact"/>
-              <w:jc w:val="both"/>
-            </w:pPr>
-            <w:r/>
-            <w:r>
-              <w:rPr>
-                <w:rFonts w:ascii="Times New Roman" w:hAnsi="Times New Roman"/>
-                <w:b w:val="0"/>
-                <w:i w:val="0"/>
-                <w:color w:val="000000"/>
-                <w:sz w:val="24"/>
-              </w:rPr>
-              <w:t>1 Moroni writes for the benefit of the Lamanites—The Nephites who will not deny Christ are put to death. About A.D. 401–21.</w:t>
-            </w:r>
-          </w:p>
-        </w:tc>
-        <w:tc>
-          <w:tcPr>
-            <w:tcW w:type="dxa" w:w="5544"/>
-            <w:tcBorders>
-              <w:top w:val="nil" w:space="0"/>
-              <w:left w:val="nil" w:space="0"/>
-              <w:bottom w:val="nil" w:space="0"/>
-              <w:right w:val="nil" w:space="0"/>
-              <w:left w:val="single" w:sz="4" w:space="0"/>
-            </w:tcBorders>
-          </w:tcPr>
-          <w:p>
-            <w:pPr>
-              <w:spacing w:before="0" w:after="80" w:line="240" w:lineRule="exact"/>
-              <w:jc w:val="both"/>
-            </w:pPr>
-            <w:r/>
-            <w:r>
-              <w:rPr>
-                <w:rFonts w:ascii="Times New Roman" w:hAnsi="Times New Roman"/>
-                <w:b w:val="0"/>
-                <w:i w:val="0"/>
-                <w:color w:val="000000"/>
-                <w:sz w:val="24"/>
-              </w:rPr>
-              <w:t>1 Moroni escribe para el beneficio de los lamanitas — Se mata a todo nefita que no niegue al Cristo. Aproximadamente 401–421 d.C.</w:t>
-            </w:r>
-          </w:p>
-        </w:tc>
-      </w:tr>
-      <w:tr>
-        <w:tc>
-          <w:tcPr>
-            <w:tcW w:type="dxa" w:w="5544"/>
-            <w:tcBorders>
-              <w:top w:val="nil" w:space="0"/>
-              <w:left w:val="nil" w:space="0"/>
-              <w:bottom w:val="nil" w:space="0"/>
-              <w:right w:val="nil" w:space="0"/>
-              <w:right w:val="single" w:sz="4" w:space="0"/>
-            </w:tcBorders>
-          </w:tcPr>
-          <w:p>
-            <w:pPr>
-              <w:spacing w:before="0" w:after="80" w:line="240" w:lineRule="exact"/>
-              <w:jc w:val="both"/>
-            </w:pPr>
-            <w:r/>
-            <w:r>
-              <w:rPr>
-                <w:rFonts w:ascii="Times New Roman" w:hAnsi="Times New Roman"/>
-                <w:b w:val="0"/>
-                <w:i w:val="0"/>
-                <w:color w:val="000000"/>
-                <w:sz w:val="24"/>
-              </w:rPr>
-              <w:t>2 Now I, Moroni, after having made an end of abridging the account of the people of Jared, I had supposed not to have written more, but I have not as yet perished; and I make not myself known to the Lamanites lest they should destroy me.</w:t>
-            </w:r>
-          </w:p>
-        </w:tc>
-        <w:tc>
-          <w:tcPr>
-            <w:tcW w:type="dxa" w:w="5544"/>
-            <w:tcBorders>
-              <w:top w:val="nil" w:space="0"/>
-              <w:left w:val="nil" w:space="0"/>
-              <w:bottom w:val="nil" w:space="0"/>
-              <w:right w:val="nil" w:space="0"/>
-              <w:left w:val="single" w:sz="4" w:space="0"/>
-            </w:tcBorders>
-          </w:tcPr>
-          <w:p>
-            <w:pPr>
-              <w:spacing w:before="0" w:after="80" w:line="240" w:lineRule="exact"/>
-              <w:jc w:val="both"/>
-            </w:pPr>
-            <w:r/>
-            <w:r>
-              <w:rPr>
-                <w:rFonts w:ascii="Times New Roman" w:hAnsi="Times New Roman"/>
-                <w:b w:val="0"/>
-                <w:i w:val="0"/>
-                <w:color w:val="000000"/>
-                <w:sz w:val="24"/>
-              </w:rPr>
-              <w:t>2 Ahora bien, yo, Moroni, después de haber acabado de compendiar los anales del pueblo de Jared, había pensado no escribir más, pero no he perecido todavía; y no me doy a conocer a los lamanitas, no sea que me destruyan.</w:t>
-            </w:r>
-          </w:p>
-        </w:tc>
-      </w:tr>
-      <w:tr>
-        <w:tc>
-          <w:tcPr>
-            <w:tcW w:type="dxa" w:w="5544"/>
-            <w:tcBorders>
-              <w:top w:val="nil" w:space="0"/>
-              <w:left w:val="nil" w:space="0"/>
-              <w:bottom w:val="nil" w:space="0"/>
-              <w:right w:val="nil" w:space="0"/>
-              <w:right w:val="single" w:sz="4" w:space="0"/>
-            </w:tcBorders>
-          </w:tcPr>
-          <w:p>
-            <w:pPr>
-              <w:spacing w:before="0" w:after="80" w:line="240" w:lineRule="exact"/>
-              <w:jc w:val="both"/>
-            </w:pPr>
-            <w:r/>
-            <w:r>
-              <w:rPr>
-                <w:rFonts w:ascii="Times New Roman" w:hAnsi="Times New Roman"/>
-                <w:b w:val="0"/>
-                <w:i w:val="0"/>
-                <w:color w:val="000000"/>
-                <w:sz w:val="24"/>
-              </w:rPr>
-              <w:t>3 For behold, their wars are exceedingly fierce among themselves; and because of their hatred they put to death every Nephite that will not deny the Christ.</w:t>
-            </w:r>
-          </w:p>
-        </w:tc>
-        <w:tc>
-          <w:tcPr>
-            <w:tcW w:type="dxa" w:w="5544"/>
-            <w:tcBorders>
-              <w:top w:val="nil" w:space="0"/>
-              <w:left w:val="nil" w:space="0"/>
-              <w:bottom w:val="nil" w:space="0"/>
-              <w:right w:val="nil" w:space="0"/>
-              <w:left w:val="single" w:sz="4" w:space="0"/>
-            </w:tcBorders>
-          </w:tcPr>
-          <w:p>
-            <w:pPr>
-              <w:spacing w:before="0" w:after="80" w:line="240" w:lineRule="exact"/>
-              <w:jc w:val="both"/>
-            </w:pPr>
-            <w:r/>
-            <w:r>
-              <w:rPr>
-                <w:rFonts w:ascii="Times New Roman" w:hAnsi="Times New Roman"/>
-                <w:b w:val="0"/>
-                <w:i w:val="0"/>
-                <w:color w:val="000000"/>
-                <w:sz w:val="24"/>
-              </w:rPr>
-              <w:t>3 Porque he aquí, sus guerras entre ellos mismos son extremadamente furiosas; y por motivo de su odio, matan a todo nefita que no niegue al Cristo.</w:t>
-            </w:r>
-          </w:p>
-        </w:tc>
-      </w:tr>
-      <w:tr>
-        <w:tc>
-          <w:tcPr>
-            <w:tcW w:type="dxa" w:w="5544"/>
-            <w:tcBorders>
-              <w:top w:val="nil" w:space="0"/>
-              <w:left w:val="nil" w:space="0"/>
-              <w:bottom w:val="nil" w:space="0"/>
-              <w:right w:val="nil" w:space="0"/>
-              <w:right w:val="single" w:sz="4" w:space="0"/>
-            </w:tcBorders>
-          </w:tcPr>
-          <w:p>
-            <w:pPr>
-              <w:spacing w:before="0" w:after="80" w:line="240" w:lineRule="exact"/>
-              <w:jc w:val="both"/>
-            </w:pPr>
-            <w:r/>
-            <w:r>
-              <w:rPr>
-                <w:rFonts w:ascii="Times New Roman" w:hAnsi="Times New Roman"/>
-                <w:b w:val="0"/>
-                <w:i w:val="0"/>
-                <w:color w:val="000000"/>
-                <w:sz w:val="24"/>
-              </w:rPr>
-              <w:t>4 And I, Moroni, will not deny the Christ; wherefore, I wander whithersoever I can for the safety of mine own life.</w:t>
-            </w:r>
-          </w:p>
-        </w:tc>
-        <w:tc>
-          <w:tcPr>
-            <w:tcW w:type="dxa" w:w="5544"/>
-            <w:tcBorders>
-              <w:top w:val="nil" w:space="0"/>
-              <w:left w:val="nil" w:space="0"/>
-              <w:bottom w:val="nil" w:space="0"/>
-              <w:right w:val="nil" w:space="0"/>
-              <w:left w:val="single" w:sz="4" w:space="0"/>
-            </w:tcBorders>
-          </w:tcPr>
-          <w:p>
-            <w:pPr>
-              <w:spacing w:before="0" w:after="80" w:line="240" w:lineRule="exact"/>
-              <w:jc w:val="both"/>
-            </w:pPr>
-            <w:r/>
-            <w:r>
-              <w:rPr>
-                <w:rFonts w:ascii="Times New Roman" w:hAnsi="Times New Roman"/>
-                <w:b w:val="0"/>
-                <w:i w:val="0"/>
-                <w:color w:val="000000"/>
-                <w:sz w:val="24"/>
-              </w:rPr>
-              <w:t>4 Y yo, Moroni, no negaré al Cristo; de modo que ando errante por donde puedo, para proteger mi propia vida.</w:t>
-            </w:r>
-          </w:p>
-        </w:tc>
-      </w:tr>
-      <w:tr>
-        <w:tc>
-          <w:tcPr>
-            <w:tcW w:type="dxa" w:w="5544"/>
-            <w:tcBorders>
-              <w:top w:val="nil" w:space="0"/>
-              <w:left w:val="nil" w:space="0"/>
-              <w:bottom w:val="nil" w:space="0"/>
-              <w:right w:val="nil" w:space="0"/>
-              <w:right w:val="single" w:sz="4" w:space="0"/>
-            </w:tcBorders>
-          </w:tcPr>
-          <w:p>
-            <w:pPr>
-              <w:spacing w:before="0" w:after="80" w:line="240" w:lineRule="exact"/>
-              <w:jc w:val="both"/>
-            </w:pPr>
-            <w:r/>
-            <w:r>
-              <w:rPr>
-                <w:rFonts w:ascii="Times New Roman" w:hAnsi="Times New Roman"/>
-                <w:b w:val="0"/>
-                <w:i w:val="0"/>
-                <w:color w:val="000000"/>
-                <w:sz w:val="24"/>
-              </w:rPr>
-              <w:t>5 Wherefore, I write a few more things, contrary to that which I had supposed; for I had supposed not to have written any more; but I write a few more things, that perhaps they may be of worth unto my brethren, the Lamanites, in some future day, according to the will of the Lord.</w:t>
-            </w:r>
-          </w:p>
-        </w:tc>
-        <w:tc>
-          <w:tcPr>
-            <w:tcW w:type="dxa" w:w="5544"/>
-            <w:tcBorders>
-              <w:top w:val="nil" w:space="0"/>
-              <w:left w:val="nil" w:space="0"/>
-              <w:bottom w:val="nil" w:space="0"/>
-              <w:right w:val="nil" w:space="0"/>
-              <w:left w:val="single" w:sz="4" w:space="0"/>
-            </w:tcBorders>
-          </w:tcPr>
-          <w:p>
-            <w:pPr>
-              <w:spacing w:before="0" w:after="80" w:line="240" w:lineRule="exact"/>
-              <w:jc w:val="both"/>
-            </w:pPr>
-            <w:r/>
-            <w:r>
-              <w:rPr>
-                <w:rFonts w:ascii="Times New Roman" w:hAnsi="Times New Roman"/>
-                <w:b w:val="0"/>
-                <w:i w:val="0"/>
-                <w:color w:val="000000"/>
-                <w:sz w:val="24"/>
-              </w:rPr>
-              <w:t>5 Por consiguiente, escribo unas pocas cosas más, contrario a lo que había supuesto; porque había pensado no escribir más; pero escribo unas cuantas cosas más, que tal vez sean de valor a mis hermanos los lamanitas en algún día futuro, según la voluntad del Señor.</w:t>
-            </w:r>
-          </w:p>
-        </w:tc>
-      </w:tr>
     </w:tbl>
     <w:p/>
     <w:tbl>
@@ -11730,306 +9568,6 @@
         <w:gridCol w:w="5544"/>
         <w:gridCol w:w="5544"/>
       </w:tblGrid>
-      <w:tr>
-        <w:tc>
-          <w:tcPr>
-            <w:tcW w:type="dxa" w:w="5544"/>
-            <w:tcBorders>
-              <w:top w:val="nil" w:space="0"/>
-              <w:left w:val="nil" w:space="0"/>
-              <w:bottom w:val="nil" w:space="0"/>
-              <w:right w:val="nil" w:space="0"/>
-              <w:right w:val="single" w:sz="4" w:space="0"/>
-            </w:tcBorders>
-          </w:tcPr>
-          <w:p>
-            <w:pPr>
-              <w:spacing w:before="0" w:after="80" w:line="240" w:lineRule="exact"/>
-              <w:jc w:val="center"/>
-            </w:pPr>
-            <w:r/>
-            <w:r>
-              <w:rPr>
-                <w:rFonts w:ascii="Times New Roman" w:hAnsi="Times New Roman"/>
-                <w:b/>
-                <w:i w:val="0"/>
-                <w:color w:val="000000"/>
-                <w:sz w:val="24"/>
-              </w:rPr>
-              <w:t>CHAPTER 2</w:t>
-            </w:r>
-          </w:p>
-        </w:tc>
-        <w:tc>
-          <w:tcPr>
-            <w:tcW w:type="dxa" w:w="5544"/>
-            <w:tcBorders>
-              <w:top w:val="nil" w:space="0"/>
-              <w:left w:val="nil" w:space="0"/>
-              <w:bottom w:val="nil" w:space="0"/>
-              <w:right w:val="nil" w:space="0"/>
-              <w:left w:val="single" w:sz="4" w:space="0"/>
-            </w:tcBorders>
-          </w:tcPr>
-          <w:p>
-            <w:pPr>
-              <w:spacing w:before="0" w:after="80" w:line="240" w:lineRule="exact"/>
-              <w:jc w:val="center"/>
-            </w:pPr>
-            <w:r/>
-            <w:r>
-              <w:rPr>
-                <w:rFonts w:ascii="Times New Roman" w:hAnsi="Times New Roman"/>
-                <w:b/>
-                <w:i w:val="0"/>
-                <w:color w:val="000000"/>
-                <w:sz w:val="24"/>
-              </w:rPr>
-              <w:t>CAPÍTULO 2</w:t>
-            </w:r>
-          </w:p>
-        </w:tc>
-      </w:tr>
-      <w:tr>
-        <w:tc>
-          <w:tcPr>
-            <w:tcW w:type="dxa" w:w="5544"/>
-            <w:tcBorders>
-              <w:top w:val="nil" w:space="0"/>
-              <w:left w:val="nil" w:space="0"/>
-              <w:bottom w:val="nil" w:space="0"/>
-              <w:right w:val="nil" w:space="0"/>
-              <w:right w:val="single" w:sz="4" w:space="0"/>
-            </w:tcBorders>
-          </w:tcPr>
-          <w:p>
-            <w:pPr>
-              <w:spacing w:before="0" w:after="80" w:line="240" w:lineRule="exact"/>
-              <w:jc w:val="both"/>
-            </w:pPr>
-            <w:r/>
-            <w:r>
-              <w:rPr>
-                <w:rFonts w:ascii="Times New Roman" w:hAnsi="Times New Roman"/>
-                <w:b w:val="0"/>
-                <w:i/>
-                <w:color w:val="000000"/>
-                <w:sz w:val="24"/>
-              </w:rPr>
-              <w:t>Jesus gave the twelve Nephite disciples power to confer the gift of the Holy Ghost. About A.D. 401–21.</w:t>
-            </w:r>
-          </w:p>
-        </w:tc>
-        <w:tc>
-          <w:tcPr>
-            <w:tcW w:type="dxa" w:w="5544"/>
-            <w:tcBorders>
-              <w:top w:val="nil" w:space="0"/>
-              <w:left w:val="nil" w:space="0"/>
-              <w:bottom w:val="nil" w:space="0"/>
-              <w:right w:val="nil" w:space="0"/>
-              <w:left w:val="single" w:sz="4" w:space="0"/>
-            </w:tcBorders>
-          </w:tcPr>
-          <w:p>
-            <w:pPr>
-              <w:spacing w:before="0" w:after="80" w:line="240" w:lineRule="exact"/>
-              <w:jc w:val="both"/>
-            </w:pPr>
-            <w:r/>
-            <w:r>
-              <w:rPr>
-                <w:rFonts w:ascii="Times New Roman" w:hAnsi="Times New Roman"/>
-                <w:b w:val="0"/>
-                <w:i/>
-                <w:color w:val="000000"/>
-                <w:sz w:val="24"/>
-              </w:rPr>
-              <w:t>Jesús dio a los doce discípulos nefitas poder para conferir el don del Espíritu Santo. Aproximadamente 401–421 d.C.</w:t>
-            </w:r>
-          </w:p>
-        </w:tc>
-      </w:tr>
-      <w:tr>
-        <w:tc>
-          <w:tcPr>
-            <w:tcW w:type="dxa" w:w="5544"/>
-            <w:tcBorders>
-              <w:top w:val="nil" w:space="0"/>
-              <w:left w:val="nil" w:space="0"/>
-              <w:bottom w:val="nil" w:space="0"/>
-              <w:right w:val="nil" w:space="0"/>
-              <w:right w:val="single" w:sz="4" w:space="0"/>
-            </w:tcBorders>
-          </w:tcPr>
-          <w:p>
-            <w:pPr>
-              <w:spacing w:before="0" w:after="80" w:line="240" w:lineRule="exact"/>
-              <w:jc w:val="both"/>
-            </w:pPr>
-            <w:r/>
-            <w:r>
-              <w:rPr>
-                <w:rFonts w:ascii="Times New Roman" w:hAnsi="Times New Roman"/>
-                <w:b w:val="0"/>
-                <w:i w:val="0"/>
-                <w:color w:val="000000"/>
-                <w:sz w:val="24"/>
-              </w:rPr>
-              <w:t>1 The words of Christ, which he spake unto his disciples, the twelve whom he had chosen, as he laid his hands upon them—</w:t>
-            </w:r>
-          </w:p>
-        </w:tc>
-        <w:tc>
-          <w:tcPr>
-            <w:tcW w:type="dxa" w:w="5544"/>
-            <w:tcBorders>
-              <w:top w:val="nil" w:space="0"/>
-              <w:left w:val="nil" w:space="0"/>
-              <w:bottom w:val="nil" w:space="0"/>
-              <w:right w:val="nil" w:space="0"/>
-              <w:left w:val="single" w:sz="4" w:space="0"/>
-            </w:tcBorders>
-          </w:tcPr>
-          <w:p>
-            <w:pPr>
-              <w:spacing w:before="0" w:after="80" w:line="240" w:lineRule="exact"/>
-              <w:jc w:val="both"/>
-            </w:pPr>
-            <w:r/>
-            <w:r>
-              <w:rPr>
-                <w:rFonts w:ascii="Times New Roman" w:hAnsi="Times New Roman"/>
-                <w:b w:val="0"/>
-                <w:i w:val="0"/>
-                <w:color w:val="000000"/>
-                <w:sz w:val="24"/>
-              </w:rPr>
-              <w:t>1 Las palabras de Cristo, las cuales habló a sus discípulos, los doce que había escogido, al imponerles las manos.</w:t>
-            </w:r>
-          </w:p>
-        </w:tc>
-      </w:tr>
-      <w:tr>
-        <w:tc>
-          <w:tcPr>
-            <w:tcW w:type="dxa" w:w="5544"/>
-            <w:tcBorders>
-              <w:top w:val="nil" w:space="0"/>
-              <w:left w:val="nil" w:space="0"/>
-              <w:bottom w:val="nil" w:space="0"/>
-              <w:right w:val="nil" w:space="0"/>
-              <w:right w:val="single" w:sz="4" w:space="0"/>
-            </w:tcBorders>
-          </w:tcPr>
-          <w:p>
-            <w:pPr>
-              <w:spacing w:before="0" w:after="80" w:line="240" w:lineRule="exact"/>
-              <w:jc w:val="both"/>
-            </w:pPr>
-            <w:r/>
-            <w:r>
-              <w:rPr>
-                <w:rFonts w:ascii="Times New Roman" w:hAnsi="Times New Roman"/>
-                <w:b w:val="0"/>
-                <w:i w:val="0"/>
-                <w:color w:val="000000"/>
-                <w:sz w:val="24"/>
-              </w:rPr>
-              <w:t>2 And he called them by name, saying: Ye shall call on the Father in my name, in mighty prayer; and after ye have done this ye shall have power that to him upon whom ye shall lay your hands, ye shall give the Holy Ghost; and in my name shall ye give it, for thus do mine apostles.</w:t>
-            </w:r>
-          </w:p>
-        </w:tc>
-        <w:tc>
-          <w:tcPr>
-            <w:tcW w:type="dxa" w:w="5544"/>
-            <w:tcBorders>
-              <w:top w:val="nil" w:space="0"/>
-              <w:left w:val="nil" w:space="0"/>
-              <w:bottom w:val="nil" w:space="0"/>
-              <w:right w:val="nil" w:space="0"/>
-              <w:left w:val="single" w:sz="4" w:space="0"/>
-            </w:tcBorders>
-          </w:tcPr>
-          <w:p>
-            <w:pPr>
-              <w:spacing w:before="0" w:after="80" w:line="240" w:lineRule="exact"/>
-              <w:jc w:val="both"/>
-            </w:pPr>
-            <w:r/>
-            <w:r>
-              <w:rPr>
-                <w:rFonts w:ascii="Times New Roman" w:hAnsi="Times New Roman"/>
-                <w:b w:val="0"/>
-                <w:i w:val="0"/>
-                <w:color w:val="000000"/>
-                <w:sz w:val="24"/>
-              </w:rPr>
-              <w:t>2 Y los llamó por su nombre, diciendo: Pediréis al Padre en mi nombre, con poderosa oración; y después que hayáis hecho esto, tendréis poder para que a aquel a quien impongáis las manos, le confiráis el Espíritu Santo; y en mi nombre lo conferiréis, porque así lo hacen mis apóstoles.</w:t>
-            </w:r>
-          </w:p>
-        </w:tc>
-      </w:tr>
-      <w:tr>
-        <w:tc>
-          <w:tcPr>
-            <w:tcW w:type="dxa" w:w="5544"/>
-            <w:tcBorders>
-              <w:top w:val="nil" w:space="0"/>
-              <w:left w:val="nil" w:space="0"/>
-              <w:bottom w:val="nil" w:space="0"/>
-              <w:right w:val="nil" w:space="0"/>
-              <w:right w:val="single" w:sz="4" w:space="0"/>
-            </w:tcBorders>
-          </w:tcPr>
-          <w:p>
-            <w:pPr>
-              <w:spacing w:before="0" w:after="80" w:line="240" w:lineRule="exact"/>
-              <w:jc w:val="both"/>
-            </w:pPr>
-            <w:r/>
-            <w:r>
-              <w:rPr>
-                <w:rFonts w:ascii="Times New Roman" w:hAnsi="Times New Roman"/>
-                <w:b w:val="0"/>
-                <w:i w:val="0"/>
-                <w:color w:val="000000"/>
-                <w:sz w:val="24"/>
-              </w:rPr>
-              <w:t>3 Now Christ spake these words unto them at the time of his first appearing; and the multitude heard it not, but the disciples heard it; and on as many as they laid their hands, fell the Holy Ghost.</w:t>
-            </w:r>
-          </w:p>
-        </w:tc>
-        <w:tc>
-          <w:tcPr>
-            <w:tcW w:type="dxa" w:w="5544"/>
-            <w:tcBorders>
-              <w:top w:val="nil" w:space="0"/>
-              <w:left w:val="nil" w:space="0"/>
-              <w:bottom w:val="nil" w:space="0"/>
-              <w:right w:val="nil" w:space="0"/>
-              <w:left w:val="single" w:sz="4" w:space="0"/>
-            </w:tcBorders>
-          </w:tcPr>
-          <w:p>
-            <w:pPr>
-              <w:spacing w:before="0" w:after="80" w:line="240" w:lineRule="exact"/>
-              <w:jc w:val="both"/>
-            </w:pPr>
-            <w:r/>
-            <w:r>
-              <w:rPr>
-                <w:rFonts w:ascii="Times New Roman" w:hAnsi="Times New Roman"/>
-                <w:b w:val="0"/>
-                <w:i w:val="0"/>
-                <w:color w:val="000000"/>
-                <w:sz w:val="24"/>
-              </w:rPr>
-              <w:t>3 Y Cristo les habló estas palabras al tiempo de su primera aparición; y la multitud no las oyó, mas los discípulos sí las oyeron; y sobre todos aquellos a los que impusieron las manos, descendió el Espíritu Santo.</w:t>
-            </w:r>
-          </w:p>
-        </w:tc>
-      </w:tr>
     </w:tbl>
     <w:p/>
     <w:tbl>
@@ -12041,366 +9579,6 @@
         <w:gridCol w:w="5544"/>
         <w:gridCol w:w="5544"/>
       </w:tblGrid>
-      <w:tr>
-        <w:tc>
-          <w:tcPr>
-            <w:tcW w:type="dxa" w:w="5544"/>
-            <w:tcBorders>
-              <w:top w:val="nil" w:space="0"/>
-              <w:left w:val="nil" w:space="0"/>
-              <w:bottom w:val="nil" w:space="0"/>
-              <w:right w:val="nil" w:space="0"/>
-              <w:right w:val="single" w:sz="4" w:space="0"/>
-            </w:tcBorders>
-          </w:tcPr>
-          <w:p>
-            <w:pPr>
-              <w:spacing w:before="0" w:after="80" w:line="240" w:lineRule="exact"/>
-              <w:jc w:val="center"/>
-            </w:pPr>
-            <w:r/>
-            <w:r>
-              <w:rPr>
-                <w:rFonts w:ascii="Times New Roman" w:hAnsi="Times New Roman"/>
-                <w:b/>
-                <w:i w:val="0"/>
-                <w:color w:val="000000"/>
-                <w:sz w:val="24"/>
-              </w:rPr>
-              <w:t>CHAPTER 3</w:t>
-            </w:r>
-          </w:p>
-        </w:tc>
-        <w:tc>
-          <w:tcPr>
-            <w:tcW w:type="dxa" w:w="5544"/>
-            <w:tcBorders>
-              <w:top w:val="nil" w:space="0"/>
-              <w:left w:val="nil" w:space="0"/>
-              <w:bottom w:val="nil" w:space="0"/>
-              <w:right w:val="nil" w:space="0"/>
-              <w:left w:val="single" w:sz="4" w:space="0"/>
-            </w:tcBorders>
-          </w:tcPr>
-          <w:p>
-            <w:pPr>
-              <w:spacing w:before="0" w:after="80" w:line="240" w:lineRule="exact"/>
-              <w:jc w:val="center"/>
-            </w:pPr>
-            <w:r/>
-            <w:r>
-              <w:rPr>
-                <w:rFonts w:ascii="Times New Roman" w:hAnsi="Times New Roman"/>
-                <w:b/>
-                <w:i w:val="0"/>
-                <w:color w:val="000000"/>
-                <w:sz w:val="24"/>
-              </w:rPr>
-              <w:t>CAPÍTULO 3</w:t>
-            </w:r>
-          </w:p>
-        </w:tc>
-      </w:tr>
-      <w:tr>
-        <w:tc>
-          <w:tcPr>
-            <w:tcW w:type="dxa" w:w="5544"/>
-            <w:tcBorders>
-              <w:top w:val="nil" w:space="0"/>
-              <w:left w:val="nil" w:space="0"/>
-              <w:bottom w:val="nil" w:space="0"/>
-              <w:right w:val="nil" w:space="0"/>
-              <w:right w:val="single" w:sz="4" w:space="0"/>
-            </w:tcBorders>
-          </w:tcPr>
-          <w:p>
-            <w:pPr>
-              <w:spacing w:before="0" w:after="80" w:line="240" w:lineRule="exact"/>
-              <w:jc w:val="both"/>
-            </w:pPr>
-            <w:r/>
-            <w:r>
-              <w:rPr>
-                <w:rFonts w:ascii="Times New Roman" w:hAnsi="Times New Roman"/>
-                <w:b w:val="0"/>
-                <w:i/>
-                <w:color w:val="000000"/>
-                <w:sz w:val="24"/>
-              </w:rPr>
-              <w:t>Elders ordain priests and teachers by the laying on of hands. About A.D. 401–21.</w:t>
-            </w:r>
-          </w:p>
-        </w:tc>
-        <w:tc>
-          <w:tcPr>
-            <w:tcW w:type="dxa" w:w="5544"/>
-            <w:tcBorders>
-              <w:top w:val="nil" w:space="0"/>
-              <w:left w:val="nil" w:space="0"/>
-              <w:bottom w:val="nil" w:space="0"/>
-              <w:right w:val="nil" w:space="0"/>
-              <w:left w:val="single" w:sz="4" w:space="0"/>
-            </w:tcBorders>
-          </w:tcPr>
-          <w:p>
-            <w:pPr>
-              <w:spacing w:before="0" w:after="80" w:line="240" w:lineRule="exact"/>
-              <w:jc w:val="both"/>
-            </w:pPr>
-            <w:r/>
-            <w:r>
-              <w:rPr>
-                <w:rFonts w:ascii="Times New Roman" w:hAnsi="Times New Roman"/>
-                <w:b w:val="0"/>
-                <w:i/>
-                <w:color w:val="000000"/>
-                <w:sz w:val="24"/>
-              </w:rPr>
-              <w:t>Los élderes ordenan presbíteros y maestros mediante la imposición de manos. Aproximadamente 401–421 d.C.</w:t>
-            </w:r>
-          </w:p>
-        </w:tc>
-      </w:tr>
-      <w:tr>
-        <w:tc>
-          <w:tcPr>
-            <w:tcW w:type="dxa" w:w="5544"/>
-            <w:tcBorders>
-              <w:top w:val="nil" w:space="0"/>
-              <w:left w:val="nil" w:space="0"/>
-              <w:bottom w:val="nil" w:space="0"/>
-              <w:right w:val="nil" w:space="0"/>
-              <w:right w:val="single" w:sz="4" w:space="0"/>
-            </w:tcBorders>
-          </w:tcPr>
-          <w:p>
-            <w:pPr>
-              <w:spacing w:before="0" w:after="80" w:line="240" w:lineRule="exact"/>
-              <w:jc w:val="both"/>
-            </w:pPr>
-            <w:r/>
-            <w:r>
-              <w:rPr>
-                <w:rFonts w:ascii="Times New Roman" w:hAnsi="Times New Roman"/>
-                <w:b w:val="0"/>
-                <w:i w:val="0"/>
-                <w:color w:val="000000"/>
-                <w:sz w:val="24"/>
-              </w:rPr>
-              <w:t>1 The manner which the disciples, who were called the elders of the church, ordained priests and teachers—</w:t>
-            </w:r>
-          </w:p>
-        </w:tc>
-        <w:tc>
-          <w:tcPr>
-            <w:tcW w:type="dxa" w:w="5544"/>
-            <w:tcBorders>
-              <w:top w:val="nil" w:space="0"/>
-              <w:left w:val="nil" w:space="0"/>
-              <w:bottom w:val="nil" w:space="0"/>
-              <w:right w:val="nil" w:space="0"/>
-              <w:left w:val="single" w:sz="4" w:space="0"/>
-            </w:tcBorders>
-          </w:tcPr>
-          <w:p>
-            <w:pPr>
-              <w:spacing w:before="0" w:after="80" w:line="240" w:lineRule="exact"/>
-              <w:jc w:val="both"/>
-            </w:pPr>
-            <w:r/>
-            <w:r>
-              <w:rPr>
-                <w:rFonts w:ascii="Times New Roman" w:hAnsi="Times New Roman"/>
-                <w:b w:val="0"/>
-                <w:i w:val="0"/>
-                <w:color w:val="000000"/>
-                <w:sz w:val="24"/>
-              </w:rPr>
-              <w:t>1 La forma en que los discípulos, que eran llamados los élderes de la iglesia, ordenaban presbíteros y maestros:</w:t>
-            </w:r>
-          </w:p>
-        </w:tc>
-      </w:tr>
-      <w:tr>
-        <w:tc>
-          <w:tcPr>
-            <w:tcW w:type="dxa" w:w="5544"/>
-            <w:tcBorders>
-              <w:top w:val="nil" w:space="0"/>
-              <w:left w:val="nil" w:space="0"/>
-              <w:bottom w:val="nil" w:space="0"/>
-              <w:right w:val="nil" w:space="0"/>
-              <w:right w:val="single" w:sz="4" w:space="0"/>
-            </w:tcBorders>
-          </w:tcPr>
-          <w:p>
-            <w:pPr>
-              <w:spacing w:before="0" w:after="80" w:line="240" w:lineRule="exact"/>
-              <w:jc w:val="both"/>
-            </w:pPr>
-            <w:r/>
-            <w:r>
-              <w:rPr>
-                <w:rFonts w:ascii="Times New Roman" w:hAnsi="Times New Roman"/>
-                <w:b w:val="0"/>
-                <w:i w:val="0"/>
-                <w:color w:val="000000"/>
-                <w:sz w:val="24"/>
-              </w:rPr>
-              <w:t>2 After they had prayed unto the Father in the name of Christ, they laid their hands upon them, and said:</w:t>
-            </w:r>
-          </w:p>
-        </w:tc>
-        <w:tc>
-          <w:tcPr>
-            <w:tcW w:type="dxa" w:w="5544"/>
-            <w:tcBorders>
-              <w:top w:val="nil" w:space="0"/>
-              <w:left w:val="nil" w:space="0"/>
-              <w:bottom w:val="nil" w:space="0"/>
-              <w:right w:val="nil" w:space="0"/>
-              <w:left w:val="single" w:sz="4" w:space="0"/>
-            </w:tcBorders>
-          </w:tcPr>
-          <w:p>
-            <w:pPr>
-              <w:spacing w:before="0" w:after="80" w:line="240" w:lineRule="exact"/>
-              <w:jc w:val="both"/>
-            </w:pPr>
-            <w:r/>
-            <w:r>
-              <w:rPr>
-                <w:rFonts w:ascii="Times New Roman" w:hAnsi="Times New Roman"/>
-                <w:b w:val="0"/>
-                <w:i w:val="0"/>
-                <w:color w:val="000000"/>
-                <w:sz w:val="24"/>
-              </w:rPr>
-              <w:t>2 Después de haber orado al Padre en el nombre de Cristo, les imponían las manos, y decían:</w:t>
-            </w:r>
-          </w:p>
-        </w:tc>
-      </w:tr>
-      <w:tr>
-        <w:tc>
-          <w:tcPr>
-            <w:tcW w:type="dxa" w:w="5544"/>
-            <w:tcBorders>
-              <w:top w:val="nil" w:space="0"/>
-              <w:left w:val="nil" w:space="0"/>
-              <w:bottom w:val="nil" w:space="0"/>
-              <w:right w:val="nil" w:space="0"/>
-              <w:right w:val="single" w:sz="4" w:space="0"/>
-            </w:tcBorders>
-          </w:tcPr>
-          <w:p>
-            <w:pPr>
-              <w:spacing w:before="0" w:after="80" w:line="240" w:lineRule="exact"/>
-              <w:jc w:val="both"/>
-            </w:pPr>
-            <w:r/>
-            <w:r>
-              <w:rPr>
-                <w:rFonts w:ascii="Times New Roman" w:hAnsi="Times New Roman"/>
-                <w:b w:val="0"/>
-                <w:i w:val="0"/>
-                <w:color w:val="000000"/>
-                <w:sz w:val="24"/>
-              </w:rPr>
-              <w:t>3 In the name of Jesus Christ I ordain you to be a priest (or if he be a teacher, I ordain you to be a teacher) to preach repentance and remission of sins through Jesus Christ, by the endurance of faith on his name to the end. Amen.</w:t>
-            </w:r>
-          </w:p>
-        </w:tc>
-        <w:tc>
-          <w:tcPr>
-            <w:tcW w:type="dxa" w:w="5544"/>
-            <w:tcBorders>
-              <w:top w:val="nil" w:space="0"/>
-              <w:left w:val="nil" w:space="0"/>
-              <w:bottom w:val="nil" w:space="0"/>
-              <w:right w:val="nil" w:space="0"/>
-              <w:left w:val="single" w:sz="4" w:space="0"/>
-            </w:tcBorders>
-          </w:tcPr>
-          <w:p>
-            <w:pPr>
-              <w:spacing w:before="0" w:after="80" w:line="240" w:lineRule="exact"/>
-              <w:jc w:val="both"/>
-            </w:pPr>
-            <w:r/>
-            <w:r>
-              <w:rPr>
-                <w:rFonts w:ascii="Times New Roman" w:hAnsi="Times New Roman"/>
-                <w:b w:val="0"/>
-                <w:i w:val="0"/>
-                <w:color w:val="000000"/>
-                <w:sz w:val="24"/>
-              </w:rPr>
-              <w:t>3 En el nombre de Jesucristo, te ordeno para que seas presbítero (o si fuera maestro, te ordeno para que seas maestro) para predicar el arrepentimiento y la remisión de pecados, por medio de Jesucristo, mediante la perseverancia en la fe en su nombre hasta el fin. Amén.</w:t>
-            </w:r>
-          </w:p>
-        </w:tc>
-      </w:tr>
-      <w:tr>
-        <w:tc>
-          <w:tcPr>
-            <w:tcW w:type="dxa" w:w="5544"/>
-            <w:tcBorders>
-              <w:top w:val="nil" w:space="0"/>
-              <w:left w:val="nil" w:space="0"/>
-              <w:bottom w:val="nil" w:space="0"/>
-              <w:right w:val="nil" w:space="0"/>
-              <w:right w:val="single" w:sz="4" w:space="0"/>
-            </w:tcBorders>
-          </w:tcPr>
-          <w:p>
-            <w:pPr>
-              <w:spacing w:before="0" w:after="80" w:line="240" w:lineRule="exact"/>
-              <w:jc w:val="both"/>
-            </w:pPr>
-            <w:r/>
-            <w:r>
-              <w:rPr>
-                <w:rFonts w:ascii="Times New Roman" w:hAnsi="Times New Roman"/>
-                <w:b w:val="0"/>
-                <w:i w:val="0"/>
-                <w:color w:val="000000"/>
-                <w:sz w:val="24"/>
-              </w:rPr>
-              <w:t>4 And after this manner did they ordain priests and teachers, according to the gifts and callings of God unto men; and they ordained them by the power of the Holy Ghost, which was in them.</w:t>
-            </w:r>
-          </w:p>
-        </w:tc>
-        <w:tc>
-          <w:tcPr>
-            <w:tcW w:type="dxa" w:w="5544"/>
-            <w:tcBorders>
-              <w:top w:val="nil" w:space="0"/>
-              <w:left w:val="nil" w:space="0"/>
-              <w:bottom w:val="nil" w:space="0"/>
-              <w:right w:val="nil" w:space="0"/>
-              <w:left w:val="single" w:sz="4" w:space="0"/>
-            </w:tcBorders>
-          </w:tcPr>
-          <w:p>
-            <w:pPr>
-              <w:spacing w:before="0" w:after="80" w:line="240" w:lineRule="exact"/>
-              <w:jc w:val="both"/>
-            </w:pPr>
-            <w:r/>
-            <w:r>
-              <w:rPr>
-                <w:rFonts w:ascii="Times New Roman" w:hAnsi="Times New Roman"/>
-                <w:b w:val="0"/>
-                <w:i w:val="0"/>
-                <w:color w:val="000000"/>
-                <w:sz w:val="24"/>
-              </w:rPr>
-              <w:t>4 Y de este modo ordenaban presbíteros y maestros, según los dones y llamamientos de Dios a los hombres; y los ordenaban por el poder del Espíritu Santo que había en ellos.</w:t>
-            </w:r>
-          </w:p>
-        </w:tc>
-      </w:tr>
     </w:tbl>
     <w:p/>
     <w:tbl>
@@ -12412,306 +9590,6 @@
         <w:gridCol w:w="5544"/>
         <w:gridCol w:w="5544"/>
       </w:tblGrid>
-      <w:tr>
-        <w:tc>
-          <w:tcPr>
-            <w:tcW w:type="dxa" w:w="5544"/>
-            <w:tcBorders>
-              <w:top w:val="nil" w:space="0"/>
-              <w:left w:val="nil" w:space="0"/>
-              <w:bottom w:val="nil" w:space="0"/>
-              <w:right w:val="nil" w:space="0"/>
-              <w:right w:val="single" w:sz="4" w:space="0"/>
-            </w:tcBorders>
-          </w:tcPr>
-          <w:p>
-            <w:pPr>
-              <w:spacing w:before="0" w:after="80" w:line="240" w:lineRule="exact"/>
-              <w:jc w:val="center"/>
-            </w:pPr>
-            <w:r/>
-            <w:r>
-              <w:rPr>
-                <w:rFonts w:ascii="Times New Roman" w:hAnsi="Times New Roman"/>
-                <w:b/>
-                <w:i w:val="0"/>
-                <w:color w:val="000000"/>
-                <w:sz w:val="24"/>
-              </w:rPr>
-              <w:t>CHAPTER 4</w:t>
-            </w:r>
-          </w:p>
-        </w:tc>
-        <w:tc>
-          <w:tcPr>
-            <w:tcW w:type="dxa" w:w="5544"/>
-            <w:tcBorders>
-              <w:top w:val="nil" w:space="0"/>
-              <w:left w:val="nil" w:space="0"/>
-              <w:bottom w:val="nil" w:space="0"/>
-              <w:right w:val="nil" w:space="0"/>
-              <w:left w:val="single" w:sz="4" w:space="0"/>
-            </w:tcBorders>
-          </w:tcPr>
-          <w:p>
-            <w:pPr>
-              <w:spacing w:before="0" w:after="80" w:line="240" w:lineRule="exact"/>
-              <w:jc w:val="center"/>
-            </w:pPr>
-            <w:r/>
-            <w:r>
-              <w:rPr>
-                <w:rFonts w:ascii="Times New Roman" w:hAnsi="Times New Roman"/>
-                <w:b/>
-                <w:i w:val="0"/>
-                <w:color w:val="000000"/>
-                <w:sz w:val="24"/>
-              </w:rPr>
-              <w:t>CAPÍTULO 4</w:t>
-            </w:r>
-          </w:p>
-        </w:tc>
-      </w:tr>
-      <w:tr>
-        <w:tc>
-          <w:tcPr>
-            <w:tcW w:type="dxa" w:w="5544"/>
-            <w:tcBorders>
-              <w:top w:val="nil" w:space="0"/>
-              <w:left w:val="nil" w:space="0"/>
-              <w:bottom w:val="nil" w:space="0"/>
-              <w:right w:val="nil" w:space="0"/>
-              <w:right w:val="single" w:sz="4" w:space="0"/>
-            </w:tcBorders>
-          </w:tcPr>
-          <w:p>
-            <w:pPr>
-              <w:spacing w:before="0" w:after="80" w:line="240" w:lineRule="exact"/>
-              <w:jc w:val="both"/>
-            </w:pPr>
-            <w:r/>
-            <w:r>
-              <w:rPr>
-                <w:rFonts w:ascii="Times New Roman" w:hAnsi="Times New Roman"/>
-                <w:b w:val="0"/>
-                <w:i/>
-                <w:color w:val="000000"/>
-                <w:sz w:val="24"/>
-              </w:rPr>
-              <w:t>How elders and priests administer the sacramental bread is explained. About A.D. 401–21.</w:t>
-            </w:r>
-          </w:p>
-        </w:tc>
-        <w:tc>
-          <w:tcPr>
-            <w:tcW w:type="dxa" w:w="5544"/>
-            <w:tcBorders>
-              <w:top w:val="nil" w:space="0"/>
-              <w:left w:val="nil" w:space="0"/>
-              <w:bottom w:val="nil" w:space="0"/>
-              <w:right w:val="nil" w:space="0"/>
-              <w:left w:val="single" w:sz="4" w:space="0"/>
-            </w:tcBorders>
-          </w:tcPr>
-          <w:p>
-            <w:pPr>
-              <w:spacing w:before="0" w:after="80" w:line="240" w:lineRule="exact"/>
-              <w:jc w:val="both"/>
-            </w:pPr>
-            <w:r/>
-            <w:r>
-              <w:rPr>
-                <w:rFonts w:ascii="Times New Roman" w:hAnsi="Times New Roman"/>
-                <w:b w:val="0"/>
-                <w:i/>
-                <w:color w:val="000000"/>
-                <w:sz w:val="24"/>
-              </w:rPr>
-              <w:t>Se expone la forma en que los élderes y los presbíteros administran el pan sacramental. Aproximadamente 401–421 d.C.</w:t>
-            </w:r>
-          </w:p>
-        </w:tc>
-      </w:tr>
-      <w:tr>
-        <w:tc>
-          <w:tcPr>
-            <w:tcW w:type="dxa" w:w="5544"/>
-            <w:tcBorders>
-              <w:top w:val="nil" w:space="0"/>
-              <w:left w:val="nil" w:space="0"/>
-              <w:bottom w:val="nil" w:space="0"/>
-              <w:right w:val="nil" w:space="0"/>
-              <w:right w:val="single" w:sz="4" w:space="0"/>
-            </w:tcBorders>
-          </w:tcPr>
-          <w:p>
-            <w:pPr>
-              <w:spacing w:before="0" w:after="80" w:line="240" w:lineRule="exact"/>
-              <w:jc w:val="both"/>
-            </w:pPr>
-            <w:r/>
-            <w:r>
-              <w:rPr>
-                <w:rFonts w:ascii="Times New Roman" w:hAnsi="Times New Roman"/>
-                <w:b w:val="0"/>
-                <w:i w:val="0"/>
-                <w:color w:val="000000"/>
-                <w:sz w:val="24"/>
-              </w:rPr>
-              <w:t>1 The manner of their elders and priests administering the flesh and blood of Christ unto the church; and they administered it according to the commandments of Christ; wherefore we know the manner to be true; and the elder or priest did minister it—</w:t>
-            </w:r>
-          </w:p>
-        </w:tc>
-        <w:tc>
-          <w:tcPr>
-            <w:tcW w:type="dxa" w:w="5544"/>
-            <w:tcBorders>
-              <w:top w:val="nil" w:space="0"/>
-              <w:left w:val="nil" w:space="0"/>
-              <w:bottom w:val="nil" w:space="0"/>
-              <w:right w:val="nil" w:space="0"/>
-              <w:left w:val="single" w:sz="4" w:space="0"/>
-            </w:tcBorders>
-          </w:tcPr>
-          <w:p>
-            <w:pPr>
-              <w:spacing w:before="0" w:after="80" w:line="240" w:lineRule="exact"/>
-              <w:jc w:val="both"/>
-            </w:pPr>
-            <w:r/>
-            <w:r>
-              <w:rPr>
-                <w:rFonts w:ascii="Times New Roman" w:hAnsi="Times New Roman"/>
-                <w:b w:val="0"/>
-                <w:i w:val="0"/>
-                <w:color w:val="000000"/>
-                <w:sz w:val="24"/>
-              </w:rPr>
-              <w:t>1 La forma en que sus élderes y presbíteros administraban la carne y la sangre de Cristo a la iglesia; y las administraban de acuerdo con los mandamientos de Cristo; por tanto, sabemos que la manera es correcta; y el élder o el presbítero las administraba.</w:t>
-            </w:r>
-          </w:p>
-        </w:tc>
-      </w:tr>
-      <w:tr>
-        <w:tc>
-          <w:tcPr>
-            <w:tcW w:type="dxa" w:w="5544"/>
-            <w:tcBorders>
-              <w:top w:val="nil" w:space="0"/>
-              <w:left w:val="nil" w:space="0"/>
-              <w:bottom w:val="nil" w:space="0"/>
-              <w:right w:val="nil" w:space="0"/>
-              <w:right w:val="single" w:sz="4" w:space="0"/>
-            </w:tcBorders>
-          </w:tcPr>
-          <w:p>
-            <w:pPr>
-              <w:spacing w:before="0" w:after="80" w:line="240" w:lineRule="exact"/>
-              <w:jc w:val="both"/>
-            </w:pPr>
-            <w:r/>
-            <w:r>
-              <w:rPr>
-                <w:rFonts w:ascii="Times New Roman" w:hAnsi="Times New Roman"/>
-                <w:b w:val="0"/>
-                <w:i w:val="0"/>
-                <w:color w:val="000000"/>
-                <w:sz w:val="24"/>
-              </w:rPr>
-              <w:t>2 And they did kneel down with the church, and pray to the Father in the name of Christ, saying:</w:t>
-            </w:r>
-          </w:p>
-        </w:tc>
-        <w:tc>
-          <w:tcPr>
-            <w:tcW w:type="dxa" w:w="5544"/>
-            <w:tcBorders>
-              <w:top w:val="nil" w:space="0"/>
-              <w:left w:val="nil" w:space="0"/>
-              <w:bottom w:val="nil" w:space="0"/>
-              <w:right w:val="nil" w:space="0"/>
-              <w:left w:val="single" w:sz="4" w:space="0"/>
-            </w:tcBorders>
-          </w:tcPr>
-          <w:p>
-            <w:pPr>
-              <w:spacing w:before="0" w:after="80" w:line="240" w:lineRule="exact"/>
-              <w:jc w:val="both"/>
-            </w:pPr>
-            <w:r/>
-            <w:r>
-              <w:rPr>
-                <w:rFonts w:ascii="Times New Roman" w:hAnsi="Times New Roman"/>
-                <w:b w:val="0"/>
-                <w:i w:val="0"/>
-                <w:color w:val="000000"/>
-                <w:sz w:val="24"/>
-              </w:rPr>
-              <w:t>2 Y se arrodillaban con la iglesia, y oraban al Padre en el nombre de Cristo, diciendo:</w:t>
-            </w:r>
-          </w:p>
-        </w:tc>
-      </w:tr>
-      <w:tr>
-        <w:tc>
-          <w:tcPr>
-            <w:tcW w:type="dxa" w:w="5544"/>
-            <w:tcBorders>
-              <w:top w:val="nil" w:space="0"/>
-              <w:left w:val="nil" w:space="0"/>
-              <w:bottom w:val="nil" w:space="0"/>
-              <w:right w:val="nil" w:space="0"/>
-              <w:right w:val="single" w:sz="4" w:space="0"/>
-            </w:tcBorders>
-          </w:tcPr>
-          <w:p>
-            <w:pPr>
-              <w:spacing w:before="0" w:after="80" w:line="240" w:lineRule="exact"/>
-              <w:jc w:val="both"/>
-            </w:pPr>
-            <w:r/>
-            <w:r>
-              <w:rPr>
-                <w:rFonts w:ascii="Times New Roman" w:hAnsi="Times New Roman"/>
-                <w:b w:val="0"/>
-                <w:i w:val="0"/>
-                <w:color w:val="000000"/>
-                <w:sz w:val="24"/>
-              </w:rPr>
-              <w:t>3 O God, the Eternal Father, we ask thee in the name of thy Son, Jesus Christ, to bless and sanctify this bread to the souls of all those who partake of it; that they may eat in remembrance of the body of thy Son, and witness unto thee, O God, the Eternal Father, that they are willing to take upon them the name of thy Son, and always remember him, and keep his commandments which he hath given them, that they may always have his Spirit to be with them. Amen.</w:t>
-            </w:r>
-          </w:p>
-        </w:tc>
-        <w:tc>
-          <w:tcPr>
-            <w:tcW w:type="dxa" w:w="5544"/>
-            <w:tcBorders>
-              <w:top w:val="nil" w:space="0"/>
-              <w:left w:val="nil" w:space="0"/>
-              <w:bottom w:val="nil" w:space="0"/>
-              <w:right w:val="nil" w:space="0"/>
-              <w:left w:val="single" w:sz="4" w:space="0"/>
-            </w:tcBorders>
-          </w:tcPr>
-          <w:p>
-            <w:pPr>
-              <w:spacing w:before="0" w:after="80" w:line="240" w:lineRule="exact"/>
-              <w:jc w:val="both"/>
-            </w:pPr>
-            <w:r/>
-            <w:r>
-              <w:rPr>
-                <w:rFonts w:ascii="Times New Roman" w:hAnsi="Times New Roman"/>
-                <w:b w:val="0"/>
-                <w:i w:val="0"/>
-                <w:color w:val="000000"/>
-                <w:sz w:val="24"/>
-              </w:rPr>
-              <w:t>3 Oh Dios, Padre Eterno, en el nombre de Jesucristo, tu Hijo, te pedimos que bendigas y santifiques este pan para las almas de todos los que participen de él, para que lo coman en memoria del cuerpo de tu Hijo, y testifiquen ante ti, oh Dios, Padre Eterno, que están dispuestos a tomar sobre sí el nombre de tu Hijo, y a recordarle siempre, y a guardar sus mandamientos que él les ha dado, para que siempre puedan tener su Espíritu consigo. Amén.</w:t>
-            </w:r>
-          </w:p>
-        </w:tc>
-      </w:tr>
     </w:tbl>
     <w:p/>
     <w:tbl>
@@ -12723,246 +9601,6 @@
         <w:gridCol w:w="5544"/>
         <w:gridCol w:w="5544"/>
       </w:tblGrid>
-      <w:tr>
-        <w:tc>
-          <w:tcPr>
-            <w:tcW w:type="dxa" w:w="5544"/>
-            <w:tcBorders>
-              <w:top w:val="nil" w:space="0"/>
-              <w:left w:val="nil" w:space="0"/>
-              <w:bottom w:val="nil" w:space="0"/>
-              <w:right w:val="nil" w:space="0"/>
-              <w:right w:val="single" w:sz="4" w:space="0"/>
-            </w:tcBorders>
-          </w:tcPr>
-          <w:p>
-            <w:pPr>
-              <w:spacing w:before="0" w:after="80" w:line="240" w:lineRule="exact"/>
-              <w:jc w:val="center"/>
-            </w:pPr>
-            <w:r/>
-            <w:r>
-              <w:rPr>
-                <w:rFonts w:ascii="Times New Roman" w:hAnsi="Times New Roman"/>
-                <w:b/>
-                <w:i w:val="0"/>
-                <w:color w:val="000000"/>
-                <w:sz w:val="24"/>
-              </w:rPr>
-              <w:t>CHAPTER 5</w:t>
-            </w:r>
-          </w:p>
-        </w:tc>
-        <w:tc>
-          <w:tcPr>
-            <w:tcW w:type="dxa" w:w="5544"/>
-            <w:tcBorders>
-              <w:top w:val="nil" w:space="0"/>
-              <w:left w:val="nil" w:space="0"/>
-              <w:bottom w:val="nil" w:space="0"/>
-              <w:right w:val="nil" w:space="0"/>
-              <w:left w:val="single" w:sz="4" w:space="0"/>
-            </w:tcBorders>
-          </w:tcPr>
-          <w:p>
-            <w:pPr>
-              <w:spacing w:before="0" w:after="80" w:line="240" w:lineRule="exact"/>
-              <w:jc w:val="center"/>
-            </w:pPr>
-            <w:r/>
-            <w:r>
-              <w:rPr>
-                <w:rFonts w:ascii="Times New Roman" w:hAnsi="Times New Roman"/>
-                <w:b/>
-                <w:i w:val="0"/>
-                <w:color w:val="000000"/>
-                <w:sz w:val="24"/>
-              </w:rPr>
-              <w:t>CAPÍTULO 5</w:t>
-            </w:r>
-          </w:p>
-        </w:tc>
-      </w:tr>
-      <w:tr>
-        <w:tc>
-          <w:tcPr>
-            <w:tcW w:type="dxa" w:w="5544"/>
-            <w:tcBorders>
-              <w:top w:val="nil" w:space="0"/>
-              <w:left w:val="nil" w:space="0"/>
-              <w:bottom w:val="nil" w:space="0"/>
-              <w:right w:val="nil" w:space="0"/>
-              <w:right w:val="single" w:sz="4" w:space="0"/>
-            </w:tcBorders>
-          </w:tcPr>
-          <w:p>
-            <w:pPr>
-              <w:spacing w:before="0" w:after="80" w:line="240" w:lineRule="exact"/>
-              <w:jc w:val="both"/>
-            </w:pPr>
-            <w:r/>
-            <w:r>
-              <w:rPr>
-                <w:rFonts w:ascii="Times New Roman" w:hAnsi="Times New Roman"/>
-                <w:b w:val="0"/>
-                <w:i/>
-                <w:color w:val="000000"/>
-                <w:sz w:val="24"/>
-              </w:rPr>
-              <w:t>The mode of administering the sacramental wine is set forth. About A.D. 401–21.</w:t>
-            </w:r>
-          </w:p>
-        </w:tc>
-        <w:tc>
-          <w:tcPr>
-            <w:tcW w:type="dxa" w:w="5544"/>
-            <w:tcBorders>
-              <w:top w:val="nil" w:space="0"/>
-              <w:left w:val="nil" w:space="0"/>
-              <w:bottom w:val="nil" w:space="0"/>
-              <w:right w:val="nil" w:space="0"/>
-              <w:left w:val="single" w:sz="4" w:space="0"/>
-            </w:tcBorders>
-          </w:tcPr>
-          <w:p>
-            <w:pPr>
-              <w:spacing w:before="0" w:after="80" w:line="240" w:lineRule="exact"/>
-              <w:jc w:val="both"/>
-            </w:pPr>
-            <w:r/>
-            <w:r>
-              <w:rPr>
-                <w:rFonts w:ascii="Times New Roman" w:hAnsi="Times New Roman"/>
-                <w:b w:val="0"/>
-                <w:i/>
-                <w:color w:val="000000"/>
-                <w:sz w:val="24"/>
-              </w:rPr>
-              <w:t>Se expone la forma de administrar el vino sacramental. Aproximadamente 401–421 d.C.</w:t>
-            </w:r>
-          </w:p>
-        </w:tc>
-      </w:tr>
-      <w:tr>
-        <w:tc>
-          <w:tcPr>
-            <w:tcW w:type="dxa" w:w="5544"/>
-            <w:tcBorders>
-              <w:top w:val="nil" w:space="0"/>
-              <w:left w:val="nil" w:space="0"/>
-              <w:bottom w:val="nil" w:space="0"/>
-              <w:right w:val="nil" w:space="0"/>
-              <w:right w:val="single" w:sz="4" w:space="0"/>
-            </w:tcBorders>
-          </w:tcPr>
-          <w:p>
-            <w:pPr>
-              <w:spacing w:before="0" w:after="80" w:line="240" w:lineRule="exact"/>
-              <w:jc w:val="both"/>
-            </w:pPr>
-            <w:r/>
-            <w:r>
-              <w:rPr>
-                <w:rFonts w:ascii="Times New Roman" w:hAnsi="Times New Roman"/>
-                <w:b w:val="0"/>
-                <w:i w:val="0"/>
-                <w:color w:val="000000"/>
-                <w:sz w:val="24"/>
-              </w:rPr>
-              <w:t>1 The manner of administering the wine—Behold, they took the cup, and said:</w:t>
-            </w:r>
-          </w:p>
-        </w:tc>
-        <w:tc>
-          <w:tcPr>
-            <w:tcW w:type="dxa" w:w="5544"/>
-            <w:tcBorders>
-              <w:top w:val="nil" w:space="0"/>
-              <w:left w:val="nil" w:space="0"/>
-              <w:bottom w:val="nil" w:space="0"/>
-              <w:right w:val="nil" w:space="0"/>
-              <w:left w:val="single" w:sz="4" w:space="0"/>
-            </w:tcBorders>
-          </w:tcPr>
-          <w:p>
-            <w:pPr>
-              <w:spacing w:before="0" w:after="80" w:line="240" w:lineRule="exact"/>
-              <w:jc w:val="both"/>
-            </w:pPr>
-            <w:r/>
-            <w:r>
-              <w:rPr>
-                <w:rFonts w:ascii="Times New Roman" w:hAnsi="Times New Roman"/>
-                <w:b w:val="0"/>
-                <w:i w:val="0"/>
-                <w:color w:val="000000"/>
-                <w:sz w:val="24"/>
-              </w:rPr>
-              <w:t>1 La manera de administrar el vino. He aquí, tomaban la copa y decían:</w:t>
-            </w:r>
-          </w:p>
-        </w:tc>
-      </w:tr>
-      <w:tr>
-        <w:tc>
-          <w:tcPr>
-            <w:tcW w:type="dxa" w:w="5544"/>
-            <w:tcBorders>
-              <w:top w:val="nil" w:space="0"/>
-              <w:left w:val="nil" w:space="0"/>
-              <w:bottom w:val="nil" w:space="0"/>
-              <w:right w:val="nil" w:space="0"/>
-              <w:right w:val="single" w:sz="4" w:space="0"/>
-            </w:tcBorders>
-          </w:tcPr>
-          <w:p>
-            <w:pPr>
-              <w:spacing w:before="0" w:after="80" w:line="240" w:lineRule="exact"/>
-              <w:jc w:val="both"/>
-            </w:pPr>
-            <w:r/>
-            <w:r>
-              <w:rPr>
-                <w:rFonts w:ascii="Times New Roman" w:hAnsi="Times New Roman"/>
-                <w:b w:val="0"/>
-                <w:i w:val="0"/>
-                <w:color w:val="000000"/>
-                <w:sz w:val="24"/>
-              </w:rPr>
-              <w:t>2 O God, the Eternal Father, we ask thee, in the name of thy Son, Jesus Christ, to bless and sanctify this wine to the souls of all those who drink of it, that they may do it in remembrance of the blood of thy Son, which was shed for them; that they may witness unto thee, O God, the Eternal Father, that they do always remember him, that they may have his Spirit to be with them. Amen.</w:t>
-            </w:r>
-          </w:p>
-        </w:tc>
-        <w:tc>
-          <w:tcPr>
-            <w:tcW w:type="dxa" w:w="5544"/>
-            <w:tcBorders>
-              <w:top w:val="nil" w:space="0"/>
-              <w:left w:val="nil" w:space="0"/>
-              <w:bottom w:val="nil" w:space="0"/>
-              <w:right w:val="nil" w:space="0"/>
-              <w:left w:val="single" w:sz="4" w:space="0"/>
-            </w:tcBorders>
-          </w:tcPr>
-          <w:p>
-            <w:pPr>
-              <w:spacing w:before="0" w:after="80" w:line="240" w:lineRule="exact"/>
-              <w:jc w:val="both"/>
-            </w:pPr>
-            <w:r/>
-            <w:r>
-              <w:rPr>
-                <w:rFonts w:ascii="Times New Roman" w:hAnsi="Times New Roman"/>
-                <w:b w:val="0"/>
-                <w:i w:val="0"/>
-                <w:color w:val="000000"/>
-                <w:sz w:val="24"/>
-              </w:rPr>
-              <w:t>2 Oh Dios, Padre Eterno, en el nombre de Jesucristo, tu Hijo, te pedimos que bendigas y santifiques este vino para las almas de todos los que lo beban, para que lo hagan en memoria de la sangre de tu Hijo, que por ellos se derramó; para que testifiquen ante ti, oh Dios, Padre Eterno, que siempre se acuerdan de él, para que puedan tener su Espíritu consigo. Amén.</w:t>
-            </w:r>
-          </w:p>
-        </w:tc>
-      </w:tr>
     </w:tbl>
     <w:p/>
     <w:tbl>
@@ -12974,666 +9612,6 @@
         <w:gridCol w:w="5544"/>
         <w:gridCol w:w="5544"/>
       </w:tblGrid>
-      <w:tr>
-        <w:tc>
-          <w:tcPr>
-            <w:tcW w:type="dxa" w:w="5544"/>
-            <w:tcBorders>
-              <w:top w:val="nil" w:space="0"/>
-              <w:left w:val="nil" w:space="0"/>
-              <w:bottom w:val="nil" w:space="0"/>
-              <w:right w:val="nil" w:space="0"/>
-              <w:right w:val="single" w:sz="4" w:space="0"/>
-            </w:tcBorders>
-          </w:tcPr>
-          <w:p>
-            <w:pPr>
-              <w:spacing w:before="0" w:after="80" w:line="240" w:lineRule="exact"/>
-              <w:jc w:val="center"/>
-            </w:pPr>
-            <w:r/>
-            <w:r>
-              <w:rPr>
-                <w:rFonts w:ascii="Times New Roman" w:hAnsi="Times New Roman"/>
-                <w:b/>
-                <w:i w:val="0"/>
-                <w:color w:val="000000"/>
-                <w:sz w:val="24"/>
-              </w:rPr>
-              <w:t>CHAPTER 6</w:t>
-            </w:r>
-          </w:p>
-        </w:tc>
-        <w:tc>
-          <w:tcPr>
-            <w:tcW w:type="dxa" w:w="5544"/>
-            <w:tcBorders>
-              <w:top w:val="nil" w:space="0"/>
-              <w:left w:val="nil" w:space="0"/>
-              <w:bottom w:val="nil" w:space="0"/>
-              <w:right w:val="nil" w:space="0"/>
-              <w:left w:val="single" w:sz="4" w:space="0"/>
-            </w:tcBorders>
-          </w:tcPr>
-          <w:p>
-            <w:pPr>
-              <w:spacing w:before="0" w:after="80" w:line="240" w:lineRule="exact"/>
-              <w:jc w:val="center"/>
-            </w:pPr>
-            <w:r/>
-            <w:r>
-              <w:rPr>
-                <w:rFonts w:ascii="Times New Roman" w:hAnsi="Times New Roman"/>
-                <w:b/>
-                <w:i w:val="0"/>
-                <w:color w:val="000000"/>
-                <w:sz w:val="24"/>
-              </w:rPr>
-              <w:t>CAPÍTULO 6</w:t>
-            </w:r>
-          </w:p>
-        </w:tc>
-      </w:tr>
-      <w:tr>
-        <w:tc>
-          <w:tcPr>
-            <w:tcW w:type="dxa" w:w="5544"/>
-            <w:tcBorders>
-              <w:top w:val="nil" w:space="0"/>
-              <w:left w:val="nil" w:space="0"/>
-              <w:bottom w:val="nil" w:space="0"/>
-              <w:right w:val="nil" w:space="0"/>
-              <w:right w:val="single" w:sz="4" w:space="0"/>
-            </w:tcBorders>
-          </w:tcPr>
-          <w:p>
-            <w:pPr>
-              <w:spacing w:before="0" w:after="80" w:line="240" w:lineRule="exact"/>
-              <w:jc w:val="both"/>
-            </w:pPr>
-            <w:r/>
-            <w:r>
-              <w:rPr>
-                <w:rFonts w:ascii="Times New Roman" w:hAnsi="Times New Roman"/>
-                <w:b w:val="0"/>
-                <w:i/>
-                <w:color w:val="000000"/>
-                <w:sz w:val="24"/>
-              </w:rPr>
-              <w:t>Repentant persons are baptized and fellowshipped—Church members who repent are forgiven—Meetings are conducted by the power of the Holy Ghost. About A.D. 401–21.</w:t>
-            </w:r>
-          </w:p>
-        </w:tc>
-        <w:tc>
-          <w:tcPr>
-            <w:tcW w:type="dxa" w:w="5544"/>
-            <w:tcBorders>
-              <w:top w:val="nil" w:space="0"/>
-              <w:left w:val="nil" w:space="0"/>
-              <w:bottom w:val="nil" w:space="0"/>
-              <w:right w:val="nil" w:space="0"/>
-              <w:left w:val="single" w:sz="4" w:space="0"/>
-            </w:tcBorders>
-          </w:tcPr>
-          <w:p>
-            <w:pPr>
-              <w:spacing w:before="0" w:after="80" w:line="240" w:lineRule="exact"/>
-              <w:jc w:val="both"/>
-            </w:pPr>
-            <w:r/>
-            <w:r>
-              <w:rPr>
-                <w:rFonts w:ascii="Times New Roman" w:hAnsi="Times New Roman"/>
-                <w:b w:val="0"/>
-                <w:i/>
-                <w:color w:val="000000"/>
-                <w:sz w:val="24"/>
-              </w:rPr>
-              <w:t>Las personas que se arrepienten son bautizadas y hermanadas en la Iglesia — Los miembros de la Iglesia que se arrepienten son perdonados — Las reuniones se dirigen por el poder del Espíritu Santo. Aproximadamente 401–421 d.C.</w:t>
-            </w:r>
-          </w:p>
-        </w:tc>
-      </w:tr>
-      <w:tr>
-        <w:tc>
-          <w:tcPr>
-            <w:tcW w:type="dxa" w:w="5544"/>
-            <w:tcBorders>
-              <w:top w:val="nil" w:space="0"/>
-              <w:left w:val="nil" w:space="0"/>
-              <w:bottom w:val="nil" w:space="0"/>
-              <w:right w:val="nil" w:space="0"/>
-              <w:right w:val="single" w:sz="4" w:space="0"/>
-            </w:tcBorders>
-          </w:tcPr>
-          <w:p>
-            <w:pPr>
-              <w:spacing w:before="0" w:after="80" w:line="240" w:lineRule="exact"/>
-              <w:jc w:val="both"/>
-            </w:pPr>
-            <w:r/>
-            <w:r>
-              <w:rPr>
-                <w:rFonts w:ascii="Times New Roman" w:hAnsi="Times New Roman"/>
-                <w:b w:val="0"/>
-                <w:i w:val="0"/>
-                <w:color w:val="000000"/>
-                <w:sz w:val="24"/>
-              </w:rPr>
-              <w:t>1 And now I speak concerning baptism. Behold, elders, priests, and teachers were baptized; and they were not baptized save they brought forth fruit meet that they were worthy of it.</w:t>
-            </w:r>
-          </w:p>
-        </w:tc>
-        <w:tc>
-          <w:tcPr>
-            <w:tcW w:type="dxa" w:w="5544"/>
-            <w:tcBorders>
-              <w:top w:val="nil" w:space="0"/>
-              <w:left w:val="nil" w:space="0"/>
-              <w:bottom w:val="nil" w:space="0"/>
-              <w:right w:val="nil" w:space="0"/>
-              <w:left w:val="single" w:sz="4" w:space="0"/>
-            </w:tcBorders>
-          </w:tcPr>
-          <w:p>
-            <w:pPr>
-              <w:spacing w:before="0" w:after="80" w:line="240" w:lineRule="exact"/>
-              <w:jc w:val="both"/>
-            </w:pPr>
-            <w:r/>
-            <w:r>
-              <w:rPr>
-                <w:rFonts w:ascii="Times New Roman" w:hAnsi="Times New Roman"/>
-                <w:b w:val="0"/>
-                <w:i w:val="0"/>
-                <w:color w:val="000000"/>
-                <w:sz w:val="24"/>
-              </w:rPr>
-              <w:t>1 Y ahora hablo concerniente al bautismo. He aquí, eran bautizados élderes, presbíteros y maestros; y no eran bautizados a menos que dieran frutos apropiados para manifestar que eran dignos de ello.</w:t>
-            </w:r>
-          </w:p>
-        </w:tc>
-      </w:tr>
-      <w:tr>
-        <w:tc>
-          <w:tcPr>
-            <w:tcW w:type="dxa" w:w="5544"/>
-            <w:tcBorders>
-              <w:top w:val="nil" w:space="0"/>
-              <w:left w:val="nil" w:space="0"/>
-              <w:bottom w:val="nil" w:space="0"/>
-              <w:right w:val="nil" w:space="0"/>
-              <w:right w:val="single" w:sz="4" w:space="0"/>
-            </w:tcBorders>
-          </w:tcPr>
-          <w:p>
-            <w:pPr>
-              <w:spacing w:before="0" w:after="80" w:line="240" w:lineRule="exact"/>
-              <w:jc w:val="both"/>
-            </w:pPr>
-            <w:r/>
-            <w:r>
-              <w:rPr>
-                <w:rFonts w:ascii="Times New Roman" w:hAnsi="Times New Roman"/>
-                <w:b w:val="0"/>
-                <w:i w:val="0"/>
-                <w:color w:val="000000"/>
-                <w:sz w:val="24"/>
-              </w:rPr>
-              <w:t>2 Neither did they receive any unto baptism save they came forth with a broken heart and a contrite spirit, and witnessed unto the church that they truly repented of all their sins.</w:t>
-            </w:r>
-          </w:p>
-        </w:tc>
-        <w:tc>
-          <w:tcPr>
-            <w:tcW w:type="dxa" w:w="5544"/>
-            <w:tcBorders>
-              <w:top w:val="nil" w:space="0"/>
-              <w:left w:val="nil" w:space="0"/>
-              <w:bottom w:val="nil" w:space="0"/>
-              <w:right w:val="nil" w:space="0"/>
-              <w:left w:val="single" w:sz="4" w:space="0"/>
-            </w:tcBorders>
-          </w:tcPr>
-          <w:p>
-            <w:pPr>
-              <w:spacing w:before="0" w:after="80" w:line="240" w:lineRule="exact"/>
-              <w:jc w:val="both"/>
-            </w:pPr>
-            <w:r/>
-            <w:r>
-              <w:rPr>
-                <w:rFonts w:ascii="Times New Roman" w:hAnsi="Times New Roman"/>
-                <w:b w:val="0"/>
-                <w:i w:val="0"/>
-                <w:color w:val="000000"/>
-                <w:sz w:val="24"/>
-              </w:rPr>
-              <w:t>2 Ni tampoco recibían a nadie para el bautismo, a menos que viniese con un corazón quebrantado y un espíritu contrito, y testificase a la iglesia que verdaderamente se había arrepentido de todos sus pecados.</w:t>
-            </w:r>
-          </w:p>
-        </w:tc>
-      </w:tr>
-      <w:tr>
-        <w:tc>
-          <w:tcPr>
-            <w:tcW w:type="dxa" w:w="5544"/>
-            <w:tcBorders>
-              <w:top w:val="nil" w:space="0"/>
-              <w:left w:val="nil" w:space="0"/>
-              <w:bottom w:val="nil" w:space="0"/>
-              <w:right w:val="nil" w:space="0"/>
-              <w:right w:val="single" w:sz="4" w:space="0"/>
-            </w:tcBorders>
-          </w:tcPr>
-          <w:p>
-            <w:pPr>
-              <w:spacing w:before="0" w:after="80" w:line="240" w:lineRule="exact"/>
-              <w:jc w:val="both"/>
-            </w:pPr>
-            <w:r/>
-            <w:r>
-              <w:rPr>
-                <w:rFonts w:ascii="Times New Roman" w:hAnsi="Times New Roman"/>
-                <w:b w:val="0"/>
-                <w:i w:val="0"/>
-                <w:color w:val="000000"/>
-                <w:sz w:val="24"/>
-              </w:rPr>
-              <w:t>3 And none were received unto baptism save they took upon them the name of Christ, having a determination to serve him to the end.</w:t>
-            </w:r>
-          </w:p>
-        </w:tc>
-        <w:tc>
-          <w:tcPr>
-            <w:tcW w:type="dxa" w:w="5544"/>
-            <w:tcBorders>
-              <w:top w:val="nil" w:space="0"/>
-              <w:left w:val="nil" w:space="0"/>
-              <w:bottom w:val="nil" w:space="0"/>
-              <w:right w:val="nil" w:space="0"/>
-              <w:left w:val="single" w:sz="4" w:space="0"/>
-            </w:tcBorders>
-          </w:tcPr>
-          <w:p>
-            <w:pPr>
-              <w:spacing w:before="0" w:after="80" w:line="240" w:lineRule="exact"/>
-              <w:jc w:val="both"/>
-            </w:pPr>
-            <w:r/>
-            <w:r>
-              <w:rPr>
-                <w:rFonts w:ascii="Times New Roman" w:hAnsi="Times New Roman"/>
-                <w:b w:val="0"/>
-                <w:i w:val="0"/>
-                <w:color w:val="000000"/>
-                <w:sz w:val="24"/>
-              </w:rPr>
-              <w:t>3 Y a nadie recibían para el bautismo, a menos que tomara sobre sí el nombre de Cristo, teniendo la determinación de servirle hasta el fin.</w:t>
-            </w:r>
-          </w:p>
-        </w:tc>
-      </w:tr>
-      <w:tr>
-        <w:tc>
-          <w:tcPr>
-            <w:tcW w:type="dxa" w:w="5544"/>
-            <w:tcBorders>
-              <w:top w:val="nil" w:space="0"/>
-              <w:left w:val="nil" w:space="0"/>
-              <w:bottom w:val="nil" w:space="0"/>
-              <w:right w:val="nil" w:space="0"/>
-              <w:right w:val="single" w:sz="4" w:space="0"/>
-            </w:tcBorders>
-          </w:tcPr>
-          <w:p>
-            <w:pPr>
-              <w:spacing w:before="0" w:after="80" w:line="240" w:lineRule="exact"/>
-              <w:jc w:val="both"/>
-            </w:pPr>
-            <w:r/>
-            <w:r>
-              <w:rPr>
-                <w:rFonts w:ascii="Times New Roman" w:hAnsi="Times New Roman"/>
-                <w:b w:val="0"/>
-                <w:i w:val="0"/>
-                <w:color w:val="000000"/>
-                <w:sz w:val="24"/>
-              </w:rPr>
-              <w:t>4 And after they had been received unto baptism, and were wrought upon and cleansed by the power of the Holy Ghost, they were numbered among the people of the church of Christ; and their names were taken, that they might be remembered and nourished by the good word of God, to keep them in the right way, to keep them continually watchful unto prayer, relying alone upon the merits of Christ, who was the author and the finisher of their faith.</w:t>
-            </w:r>
-          </w:p>
-        </w:tc>
-        <w:tc>
-          <w:tcPr>
-            <w:tcW w:type="dxa" w:w="5544"/>
-            <w:tcBorders>
-              <w:top w:val="nil" w:space="0"/>
-              <w:left w:val="nil" w:space="0"/>
-              <w:bottom w:val="nil" w:space="0"/>
-              <w:right w:val="nil" w:space="0"/>
-              <w:left w:val="single" w:sz="4" w:space="0"/>
-            </w:tcBorders>
-          </w:tcPr>
-          <w:p>
-            <w:pPr>
-              <w:spacing w:before="0" w:after="80" w:line="240" w:lineRule="exact"/>
-              <w:jc w:val="both"/>
-            </w:pPr>
-            <w:r/>
-            <w:r>
-              <w:rPr>
-                <w:rFonts w:ascii="Times New Roman" w:hAnsi="Times New Roman"/>
-                <w:b w:val="0"/>
-                <w:i w:val="0"/>
-                <w:color w:val="000000"/>
-                <w:sz w:val="24"/>
-              </w:rPr>
-              <w:t>4 Y después que habían sido recibidos por el bautismo, y el poder del Espíritu Santo había obrado en ellos y los había purificado, eran contados entre los del pueblo de la iglesia de Cristo; y se inscribían sus nombres, a fin de que se hiciese memoria de ellos y fuesen nutridos por la buena palabra de Dios, para guardarlos en la vía correcta, para conservarlos continuamente atentos a orar, confiando solamente en los méritos de Cristo, que era el autor y perfeccionador de su fe.</w:t>
-            </w:r>
-          </w:p>
-        </w:tc>
-      </w:tr>
-      <w:tr>
-        <w:tc>
-          <w:tcPr>
-            <w:tcW w:type="dxa" w:w="5544"/>
-            <w:tcBorders>
-              <w:top w:val="nil" w:space="0"/>
-              <w:left w:val="nil" w:space="0"/>
-              <w:bottom w:val="nil" w:space="0"/>
-              <w:right w:val="nil" w:space="0"/>
-              <w:right w:val="single" w:sz="4" w:space="0"/>
-            </w:tcBorders>
-          </w:tcPr>
-          <w:p>
-            <w:pPr>
-              <w:spacing w:before="0" w:after="80" w:line="240" w:lineRule="exact"/>
-              <w:jc w:val="both"/>
-            </w:pPr>
-            <w:r/>
-            <w:r>
-              <w:rPr>
-                <w:rFonts w:ascii="Times New Roman" w:hAnsi="Times New Roman"/>
-                <w:b w:val="0"/>
-                <w:i w:val="0"/>
-                <w:color w:val="000000"/>
-                <w:sz w:val="24"/>
-              </w:rPr>
-              <w:t>5 And the church did meet together oft, to fast and to pray, and to speak one with another concerning the welfare of their souls.</w:t>
-            </w:r>
-          </w:p>
-        </w:tc>
-        <w:tc>
-          <w:tcPr>
-            <w:tcW w:type="dxa" w:w="5544"/>
-            <w:tcBorders>
-              <w:top w:val="nil" w:space="0"/>
-              <w:left w:val="nil" w:space="0"/>
-              <w:bottom w:val="nil" w:space="0"/>
-              <w:right w:val="nil" w:space="0"/>
-              <w:left w:val="single" w:sz="4" w:space="0"/>
-            </w:tcBorders>
-          </w:tcPr>
-          <w:p>
-            <w:pPr>
-              <w:spacing w:before="0" w:after="80" w:line="240" w:lineRule="exact"/>
-              <w:jc w:val="both"/>
-            </w:pPr>
-            <w:r/>
-            <w:r>
-              <w:rPr>
-                <w:rFonts w:ascii="Times New Roman" w:hAnsi="Times New Roman"/>
-                <w:b w:val="0"/>
-                <w:i w:val="0"/>
-                <w:color w:val="000000"/>
-                <w:sz w:val="24"/>
-              </w:rPr>
-              <w:t>5 Y la iglesia se reunía a menudo para ayunar y orar, y para hablar unos con otros concerniente al bienestar de sus almas.</w:t>
-            </w:r>
-          </w:p>
-        </w:tc>
-      </w:tr>
-      <w:tr>
-        <w:tc>
-          <w:tcPr>
-            <w:tcW w:type="dxa" w:w="5544"/>
-            <w:tcBorders>
-              <w:top w:val="nil" w:space="0"/>
-              <w:left w:val="nil" w:space="0"/>
-              <w:bottom w:val="nil" w:space="0"/>
-              <w:right w:val="nil" w:space="0"/>
-              <w:right w:val="single" w:sz="4" w:space="0"/>
-            </w:tcBorders>
-          </w:tcPr>
-          <w:p>
-            <w:pPr>
-              <w:spacing w:before="0" w:after="80" w:line="240" w:lineRule="exact"/>
-              <w:jc w:val="both"/>
-            </w:pPr>
-            <w:r/>
-            <w:r>
-              <w:rPr>
-                <w:rFonts w:ascii="Times New Roman" w:hAnsi="Times New Roman"/>
-                <w:b w:val="0"/>
-                <w:i w:val="0"/>
-                <w:color w:val="000000"/>
-                <w:sz w:val="24"/>
-              </w:rPr>
-              <w:t>6 And they did meet together oft to partake of bread and wine, in remembrance of the Lord Jesus.</w:t>
-            </w:r>
-          </w:p>
-        </w:tc>
-        <w:tc>
-          <w:tcPr>
-            <w:tcW w:type="dxa" w:w="5544"/>
-            <w:tcBorders>
-              <w:top w:val="nil" w:space="0"/>
-              <w:left w:val="nil" w:space="0"/>
-              <w:bottom w:val="nil" w:space="0"/>
-              <w:right w:val="nil" w:space="0"/>
-              <w:left w:val="single" w:sz="4" w:space="0"/>
-            </w:tcBorders>
-          </w:tcPr>
-          <w:p>
-            <w:pPr>
-              <w:spacing w:before="0" w:after="80" w:line="240" w:lineRule="exact"/>
-              <w:jc w:val="both"/>
-            </w:pPr>
-            <w:r/>
-            <w:r>
-              <w:rPr>
-                <w:rFonts w:ascii="Times New Roman" w:hAnsi="Times New Roman"/>
-                <w:b w:val="0"/>
-                <w:i w:val="0"/>
-                <w:color w:val="000000"/>
-                <w:sz w:val="24"/>
-              </w:rPr>
-              <w:t>6 Y se reunían con frecuencia para participar del pan y vino, en memoria del Señor Jesús.</w:t>
-            </w:r>
-          </w:p>
-        </w:tc>
-      </w:tr>
-      <w:tr>
-        <w:tc>
-          <w:tcPr>
-            <w:tcW w:type="dxa" w:w="5544"/>
-            <w:tcBorders>
-              <w:top w:val="nil" w:space="0"/>
-              <w:left w:val="nil" w:space="0"/>
-              <w:bottom w:val="nil" w:space="0"/>
-              <w:right w:val="nil" w:space="0"/>
-              <w:right w:val="single" w:sz="4" w:space="0"/>
-            </w:tcBorders>
-          </w:tcPr>
-          <w:p>
-            <w:pPr>
-              <w:spacing w:before="0" w:after="80" w:line="240" w:lineRule="exact"/>
-              <w:jc w:val="both"/>
-            </w:pPr>
-            <w:r/>
-            <w:r>
-              <w:rPr>
-                <w:rFonts w:ascii="Times New Roman" w:hAnsi="Times New Roman"/>
-                <w:b w:val="0"/>
-                <w:i w:val="0"/>
-                <w:color w:val="000000"/>
-                <w:sz w:val="24"/>
-              </w:rPr>
-              <w:t>7 And they were strict to observe that there should be no iniquity among them; and whoso was found to commit iniquity, and three witnesses of the church did condemn them before the elders, and if they repented not, and confessed not, their names were blotted out, and they were not numbered among the people of Christ.</w:t>
-            </w:r>
-          </w:p>
-        </w:tc>
-        <w:tc>
-          <w:tcPr>
-            <w:tcW w:type="dxa" w:w="5544"/>
-            <w:tcBorders>
-              <w:top w:val="nil" w:space="0"/>
-              <w:left w:val="nil" w:space="0"/>
-              <w:bottom w:val="nil" w:space="0"/>
-              <w:right w:val="nil" w:space="0"/>
-              <w:left w:val="single" w:sz="4" w:space="0"/>
-            </w:tcBorders>
-          </w:tcPr>
-          <w:p>
-            <w:pPr>
-              <w:spacing w:before="0" w:after="80" w:line="240" w:lineRule="exact"/>
-              <w:jc w:val="both"/>
-            </w:pPr>
-            <w:r/>
-            <w:r>
-              <w:rPr>
-                <w:rFonts w:ascii="Times New Roman" w:hAnsi="Times New Roman"/>
-                <w:b w:val="0"/>
-                <w:i w:val="0"/>
-                <w:color w:val="000000"/>
-                <w:sz w:val="24"/>
-              </w:rPr>
-              <w:t>7 Y se esforzaban estrictamente por que no hubiese iniquidad entre ellos; y a quienes hallaban que habían cometido iniquidad, y eran condenados ante los élderes por tres testigos de la iglesia, y si no se arrepentían ni confesaban, sus nombres eran borrados, y no eran contados entre el pueblo de Cristo.</w:t>
-            </w:r>
-          </w:p>
-        </w:tc>
-      </w:tr>
-      <w:tr>
-        <w:tc>
-          <w:tcPr>
-            <w:tcW w:type="dxa" w:w="5544"/>
-            <w:tcBorders>
-              <w:top w:val="nil" w:space="0"/>
-              <w:left w:val="nil" w:space="0"/>
-              <w:bottom w:val="nil" w:space="0"/>
-              <w:right w:val="nil" w:space="0"/>
-              <w:right w:val="single" w:sz="4" w:space="0"/>
-            </w:tcBorders>
-          </w:tcPr>
-          <w:p>
-            <w:pPr>
-              <w:spacing w:before="0" w:after="80" w:line="240" w:lineRule="exact"/>
-              <w:jc w:val="both"/>
-            </w:pPr>
-            <w:r/>
-            <w:r>
-              <w:rPr>
-                <w:rFonts w:ascii="Times New Roman" w:hAnsi="Times New Roman"/>
-                <w:b w:val="0"/>
-                <w:i w:val="0"/>
-                <w:color w:val="000000"/>
-                <w:sz w:val="24"/>
-              </w:rPr>
-              <w:t>8 But as oft as they repented and sought forgiveness, with real intent, they were forgiven.</w:t>
-            </w:r>
-          </w:p>
-        </w:tc>
-        <w:tc>
-          <w:tcPr>
-            <w:tcW w:type="dxa" w:w="5544"/>
-            <w:tcBorders>
-              <w:top w:val="nil" w:space="0"/>
-              <w:left w:val="nil" w:space="0"/>
-              <w:bottom w:val="nil" w:space="0"/>
-              <w:right w:val="nil" w:space="0"/>
-              <w:left w:val="single" w:sz="4" w:space="0"/>
-            </w:tcBorders>
-          </w:tcPr>
-          <w:p>
-            <w:pPr>
-              <w:spacing w:before="0" w:after="80" w:line="240" w:lineRule="exact"/>
-              <w:jc w:val="both"/>
-            </w:pPr>
-            <w:r/>
-            <w:r>
-              <w:rPr>
-                <w:rFonts w:ascii="Times New Roman" w:hAnsi="Times New Roman"/>
-                <w:b w:val="0"/>
-                <w:i w:val="0"/>
-                <w:color w:val="000000"/>
-                <w:sz w:val="24"/>
-              </w:rPr>
-              <w:t>8 Mas cuantas veces se arrepentían y pedían perdón, con verdadera intención, se les perdonaba.</w:t>
-            </w:r>
-          </w:p>
-        </w:tc>
-      </w:tr>
-      <w:tr>
-        <w:tc>
-          <w:tcPr>
-            <w:tcW w:type="dxa" w:w="5544"/>
-            <w:tcBorders>
-              <w:top w:val="nil" w:space="0"/>
-              <w:left w:val="nil" w:space="0"/>
-              <w:bottom w:val="nil" w:space="0"/>
-              <w:right w:val="nil" w:space="0"/>
-              <w:right w:val="single" w:sz="4" w:space="0"/>
-            </w:tcBorders>
-          </w:tcPr>
-          <w:p>
-            <w:pPr>
-              <w:spacing w:before="0" w:after="80" w:line="240" w:lineRule="exact"/>
-              <w:jc w:val="both"/>
-            </w:pPr>
-            <w:r/>
-            <w:r>
-              <w:rPr>
-                <w:rFonts w:ascii="Times New Roman" w:hAnsi="Times New Roman"/>
-                <w:b w:val="0"/>
-                <w:i w:val="0"/>
-                <w:color w:val="000000"/>
-                <w:sz w:val="24"/>
-              </w:rPr>
-              <w:t>9 And their meetings were conducted by the church after the manner of the workings of the Spirit, and by the power of the Holy Ghost; for as the power of the Holy Ghost led them whether to preach, or to exhort, or to pray, or to supplicate, or to sing, even so it was done.</w:t>
-            </w:r>
-          </w:p>
-        </w:tc>
-        <w:tc>
-          <w:tcPr>
-            <w:tcW w:type="dxa" w:w="5544"/>
-            <w:tcBorders>
-              <w:top w:val="nil" w:space="0"/>
-              <w:left w:val="nil" w:space="0"/>
-              <w:bottom w:val="nil" w:space="0"/>
-              <w:right w:val="nil" w:space="0"/>
-              <w:left w:val="single" w:sz="4" w:space="0"/>
-            </w:tcBorders>
-          </w:tcPr>
-          <w:p>
-            <w:pPr>
-              <w:spacing w:before="0" w:after="80" w:line="240" w:lineRule="exact"/>
-              <w:jc w:val="both"/>
-            </w:pPr>
-            <w:r/>
-            <w:r>
-              <w:rPr>
-                <w:rFonts w:ascii="Times New Roman" w:hAnsi="Times New Roman"/>
-                <w:b w:val="0"/>
-                <w:i w:val="0"/>
-                <w:color w:val="000000"/>
-                <w:sz w:val="24"/>
-              </w:rPr>
-              <w:t>9 Y los de la iglesia dirigían sus reuniones de acuerdo con las manifestaciones del Espíritu, y por el poder del Espíritu Santo; porque conforme los guiaba el poder del Espíritu Santo, bien fuese predicar, o exhortar, orar, suplicar o cantar, así se hacía.</w:t>
-            </w:r>
-          </w:p>
-        </w:tc>
-      </w:tr>
     </w:tbl>
     <w:p/>
     <w:sectPr>

</xml_diff>